<commit_message>
Ajuste de imágenes y tablas en MA_06_14-CO
</commit_message>
<xml_diff>
--- a/fuentes/contenidos/grado06/guion14/MA_06_14_CO.docx
+++ b/fuentes/contenidos/grado06/guion14/MA_06_14_CO.docx
@@ -1,6 +1,6 @@
 
 <file path=word/document.xml><?xml version="1.0" encoding="utf-8"?>
-<w:document xmlns:wpc="http://schemas.microsoft.com/office/word/2010/wordprocessingCanvas" xmlns:mo="http://schemas.microsoft.com/office/mac/office/2008/main" xmlns:mc="http://schemas.openxmlformats.org/markup-compatibility/2006" xmlns:mv="urn:schemas-microsoft-com:mac:vml" xmlns:o="urn:schemas-microsoft-com:office:office" xmlns:r="http://schemas.openxmlformats.org/officeDocument/2006/relationships" xmlns:m="http://schemas.openxmlformats.org/officeDocument/2006/math" xmlns:v="urn:schemas-microsoft-com:vml" xmlns:wp14="http://schemas.microsoft.com/office/word/2010/wordprocessingDrawing" xmlns:wp="http://schemas.openxmlformats.org/drawingml/2006/wordprocessingDrawing" xmlns:w10="urn:schemas-microsoft-com:office:word" xmlns:w="http://schemas.openxmlformats.org/wordprocessingml/2006/main" xmlns:w14="http://schemas.microsoft.com/office/word/2010/wordml" xmlns:wpg="http://schemas.microsoft.com/office/word/2010/wordprocessingGroup" xmlns:wpi="http://schemas.microsoft.com/office/word/2010/wordprocessingInk" xmlns:wne="http://schemas.microsoft.com/office/word/2006/wordml" xmlns:wps="http://schemas.microsoft.com/office/word/2010/wordprocessingShape" mc:Ignorable="w14 wp14">
+<w:document xmlns:wpc="http://schemas.microsoft.com/office/word/2010/wordprocessingCanvas" xmlns:mc="http://schemas.openxmlformats.org/markup-compatibility/2006" xmlns:o="urn:schemas-microsoft-com:office:office" xmlns:r="http://schemas.openxmlformats.org/officeDocument/2006/relationships" xmlns:m="http://schemas.openxmlformats.org/officeDocument/2006/math" xmlns:v="urn:schemas-microsoft-com:vml" xmlns:wp14="http://schemas.microsoft.com/office/word/2010/wordprocessingDrawing" xmlns:wp="http://schemas.openxmlformats.org/drawingml/2006/wordprocessingDrawing" xmlns:w10="urn:schemas-microsoft-com:office:word" xmlns:w="http://schemas.openxmlformats.org/wordprocessingml/2006/main" xmlns:w14="http://schemas.microsoft.com/office/word/2010/wordml" xmlns:w15="http://schemas.microsoft.com/office/word/2012/wordml" xmlns:wpg="http://schemas.microsoft.com/office/word/2010/wordprocessingGroup" xmlns:wpi="http://schemas.microsoft.com/office/word/2010/wordprocessingInk" xmlns:wne="http://schemas.microsoft.com/office/word/2006/wordml" xmlns:wps="http://schemas.microsoft.com/office/word/2010/wordprocessingShape" mc:Ignorable="w14 w15 wp14">
   <w:body>
     <w:tbl>
       <w:tblPr>
@@ -2522,7 +2522,7 @@
                 <w:szCs w:val="24"/>
               </w:rPr>
             </w:pPr>
-            <w:hyperlink r:id="rId9" w:history="1">
+            <w:hyperlink r:id="rId8" w:history="1">
               <w:r>
                 <w:rPr>
                   <w:rStyle w:val="Hipervnculo"/>
@@ -4237,7 +4237,7 @@
                 <w:szCs w:val="24"/>
               </w:rPr>
             </w:pPr>
-            <w:hyperlink r:id="rId10" w:history="1">
+            <w:hyperlink r:id="rId9" w:history="1">
               <w:r>
                 <w:rPr>
                   <w:rStyle w:val="Hipervnculo"/>
@@ -4467,6 +4467,7 @@
           <w:color w:val="000000"/>
         </w:rPr>
       </w:pPr>
+      <w:commentRangeStart w:id="9"/>
       <w:r>
         <w:rPr>
           <w:rFonts w:ascii="Times New Roman" w:hAnsi="Times New Roman" w:cs="Times New Roman"/>
@@ -4638,6 +4639,15 @@
         </w:rPr>
         <w:tab/>
         <w:t>¿Cuál es el medio de transporte que usa a diario?</w:t>
+      </w:r>
+      <w:commentRangeEnd w:id="9"/>
+      <w:r>
+        <w:rPr>
+          <w:rStyle w:val="Refdecomentario"/>
+          <w:rFonts w:ascii="Calibri" w:eastAsia="Calibri" w:hAnsi="Calibri" w:cs="Times New Roman"/>
+          <w:lang w:val="es-MX"/>
+        </w:rPr>
+        <w:commentReference w:id="9"/>
       </w:r>
     </w:p>
     <w:p>
@@ -5220,6 +5230,7 @@
           <w:b/>
         </w:rPr>
       </w:pPr>
+      <w:commentRangeStart w:id="10"/>
       <w:r>
         <w:rPr>
           <w:rFonts w:ascii="Times New Roman" w:hAnsi="Times New Roman" w:cs="Times New Roman"/>
@@ -6038,7 +6049,7 @@
         <w:spacing w:after="0"/>
         <w:jc w:val="both"/>
         <w:rPr>
-          <w:ins w:id="9" w:author="mercyranjel" w:date="2016-02-09T14:14:00Z"/>
+          <w:ins w:id="11" w:author="mercyranjel" w:date="2016-02-09T14:14:00Z"/>
           <w:rFonts w:ascii="Times New Roman" w:hAnsi="Times New Roman" w:cs="Times New Roman"/>
         </w:rPr>
       </w:pPr>
@@ -6226,6 +6237,15 @@
         </w:rPr>
         <w:tab/>
         <w:t xml:space="preserve">         </w:t>
+      </w:r>
+      <w:commentRangeEnd w:id="10"/>
+      <w:r>
+        <w:rPr>
+          <w:rStyle w:val="Refdecomentario"/>
+          <w:rFonts w:ascii="Calibri" w:eastAsia="Calibri" w:hAnsi="Calibri" w:cs="Times New Roman"/>
+          <w:lang w:val="es-MX"/>
+        </w:rPr>
+        <w:commentReference w:id="10"/>
       </w:r>
     </w:p>
     <w:p>
@@ -6593,6 +6613,7 @@
           <w:b/>
         </w:rPr>
       </w:pPr>
+      <w:commentRangeStart w:id="12"/>
       <w:r>
         <w:rPr>
           <w:rFonts w:ascii="Times New Roman" w:hAnsi="Times New Roman" w:cs="Times New Roman"/>
@@ -6970,6 +6991,15 @@
           <w:rFonts w:ascii="Times New Roman" w:hAnsi="Times New Roman" w:cs="Times New Roman"/>
         </w:rPr>
         <w:t>0</w:t>
+      </w:r>
+      <w:commentRangeEnd w:id="12"/>
+      <w:r>
+        <w:rPr>
+          <w:rStyle w:val="Refdecomentario"/>
+          <w:rFonts w:ascii="Calibri" w:eastAsia="Calibri" w:hAnsi="Calibri" w:cs="Times New Roman"/>
+          <w:lang w:val="es-MX"/>
+        </w:rPr>
+        <w:commentReference w:id="12"/>
       </w:r>
     </w:p>
     <w:p>
@@ -7067,6 +7097,7 @@
           <w:b/>
         </w:rPr>
       </w:pPr>
+      <w:commentRangeStart w:id="13"/>
       <w:r>
         <w:rPr>
           <w:rFonts w:ascii="Times New Roman" w:hAnsi="Times New Roman" w:cs="Times New Roman"/>
@@ -7453,6 +7484,7 @@
           </w:p>
         </w:tc>
       </w:tr>
+      <w:commentRangeEnd w:id="13"/>
       <w:tr>
         <w:tc>
           <w:tcPr>
@@ -7468,6 +7500,13 @@
                 <w:szCs w:val="24"/>
               </w:rPr>
             </w:pPr>
+            <w:r>
+              <w:rPr>
+                <w:rStyle w:val="Refdecomentario"/>
+                <w:rFonts w:ascii="Calibri" w:eastAsia="Calibri" w:hAnsi="Calibri" w:cs="Times New Roman"/>
+              </w:rPr>
+              <w:commentReference w:id="13"/>
+            </w:r>
             <w:r>
               <w:rPr>
                 <w:rFonts w:ascii="Times New Roman" w:hAnsi="Times New Roman" w:cs="Times New Roman"/>
@@ -7596,7 +7635,7 @@
                 <w:szCs w:val="24"/>
               </w:rPr>
             </w:pPr>
-            <w:hyperlink r:id="rId11" w:history="1">
+            <w:hyperlink r:id="rId12" w:history="1">
               <w:r>
                 <w:rPr>
                   <w:rStyle w:val="Hipervnculo"/>
@@ -9379,6 +9418,7 @@
           <w:color w:val="000000"/>
         </w:rPr>
       </w:pPr>
+      <w:commentRangeStart w:id="14"/>
       <w:r>
         <w:rPr>
           <w:rFonts w:ascii="Times New Roman" w:hAnsi="Times New Roman" w:cs="Times New Roman"/>
@@ -9883,14 +9923,23 @@
         <w:t>vainilla</w:t>
       </w:r>
     </w:p>
-    <w:p>
-      <w:pPr>
-        <w:spacing w:after="0"/>
-        <w:rPr>
-          <w:rFonts w:ascii="Times New Roman" w:hAnsi="Times New Roman" w:cs="Times New Roman"/>
-          <w:color w:val="000000"/>
-        </w:rPr>
-      </w:pPr>
+    <w:commentRangeEnd w:id="14"/>
+    <w:p>
+      <w:pPr>
+        <w:spacing w:after="0"/>
+        <w:rPr>
+          <w:rFonts w:ascii="Times New Roman" w:hAnsi="Times New Roman" w:cs="Times New Roman"/>
+          <w:color w:val="000000"/>
+        </w:rPr>
+      </w:pPr>
+      <w:r>
+        <w:rPr>
+          <w:rStyle w:val="Refdecomentario"/>
+          <w:rFonts w:ascii="Calibri" w:eastAsia="Calibri" w:hAnsi="Calibri" w:cs="Times New Roman"/>
+          <w:lang w:val="es-MX"/>
+        </w:rPr>
+        <w:commentReference w:id="14"/>
+      </w:r>
     </w:p>
     <w:p>
       <w:pPr>
@@ -10191,6 +10240,7 @@
                 <w:szCs w:val="24"/>
               </w:rPr>
             </w:pPr>
+            <w:commentRangeStart w:id="15"/>
             <w:r>
               <w:rPr>
                 <w:rFonts w:ascii="Times New Roman" w:hAnsi="Times New Roman" w:cs="Times New Roman"/>
@@ -10199,6 +10249,14 @@
                 <w:szCs w:val="24"/>
               </w:rPr>
               <w:t>MA_06_14_IMG05</w:t>
+            </w:r>
+            <w:commentRangeEnd w:id="15"/>
+            <w:r>
+              <w:rPr>
+                <w:rStyle w:val="Refdecomentario"/>
+                <w:rFonts w:ascii="Calibri" w:eastAsia="Calibri" w:hAnsi="Calibri" w:cs="Times New Roman"/>
+              </w:rPr>
+              <w:commentReference w:id="15"/>
             </w:r>
           </w:p>
         </w:tc>
@@ -11425,6 +11483,7 @@
                 <w:szCs w:val="24"/>
               </w:rPr>
             </w:pPr>
+            <w:commentRangeStart w:id="16"/>
             <w:r>
               <w:rPr>
                 <w:rFonts w:ascii="Times New Roman" w:hAnsi="Times New Roman" w:cs="Times New Roman"/>
@@ -11432,6 +11491,14 @@
                 <w:szCs w:val="24"/>
               </w:rPr>
               <w:t>MA_06_14_IMG06</w:t>
+            </w:r>
+            <w:commentRangeEnd w:id="16"/>
+            <w:r>
+              <w:rPr>
+                <w:rStyle w:val="Refdecomentario"/>
+                <w:rFonts w:ascii="Calibri" w:eastAsia="Calibri" w:hAnsi="Calibri" w:cs="Times New Roman"/>
+              </w:rPr>
+              <w:commentReference w:id="16"/>
             </w:r>
           </w:p>
         </w:tc>
@@ -13023,7 +13090,7 @@
         </w:rPr>
         <w:t>ar</w:t>
       </w:r>
-      <w:ins w:id="10" w:author="mercyranjel" w:date="2016-02-09T14:59:00Z">
+      <w:ins w:id="17" w:author="mercyranjel" w:date="2016-02-09T14:59:00Z">
         <w:r>
           <w:rPr>
             <w:rFonts w:ascii="Times New Roman" w:hAnsi="Times New Roman" w:cs="Times New Roman"/>
@@ -13682,7 +13749,7 @@
               </w:rPr>
               <w:t>Gr</w:t>
             </w:r>
-            <w:ins w:id="11" w:author="mercyranjel" w:date="2016-02-09T15:03:00Z">
+            <w:ins w:id="18" w:author="mercyranjel" w:date="2016-02-09T15:03:00Z">
               <w:r>
                 <w:rPr>
                   <w:rFonts w:ascii="Times New Roman" w:hAnsi="Times New Roman" w:cs="Times New Roman"/>
@@ -13744,7 +13811,7 @@
                 <w:szCs w:val="24"/>
               </w:rPr>
             </w:pPr>
-            <w:hyperlink r:id="rId12" w:history="1">
+            <w:hyperlink r:id="rId13" w:history="1">
               <w:r>
                 <w:rPr>
                   <w:rStyle w:val="Hipervnculo"/>
@@ -14593,7 +14660,7 @@
             <w:r>
               <w:rPr>
                 <w:noProof/>
-                <w:lang w:val="es-ES" w:eastAsia="es-ES"/>
+                <w:lang w:val="es-CO" w:eastAsia="es-CO"/>
               </w:rPr>
               <w:drawing>
                 <wp:inline distT="0" distB="0" distL="0" distR="0" wp14:anchorId="31BDF80F" wp14:editId="5FE21929">
@@ -14603,7 +14670,7 @@
                   <wp:cNvGraphicFramePr/>
                   <a:graphic xmlns:a="http://schemas.openxmlformats.org/drawingml/2006/main">
                     <a:graphicData uri="http://schemas.openxmlformats.org/drawingml/2006/chart">
-                      <c:chart xmlns:c="http://schemas.openxmlformats.org/drawingml/2006/chart" xmlns:r="http://schemas.openxmlformats.org/officeDocument/2006/relationships" r:id="rId13"/>
+                      <c:chart xmlns:c="http://schemas.openxmlformats.org/drawingml/2006/chart" xmlns:r="http://schemas.openxmlformats.org/officeDocument/2006/relationships" r:id="rId14"/>
                     </a:graphicData>
                   </a:graphic>
                 </wp:inline>
@@ -15281,7 +15348,7 @@
             <w:r>
               <w:rPr>
                 <w:noProof/>
-                <w:lang w:val="es-ES" w:eastAsia="es-ES"/>
+                <w:lang w:val="es-CO" w:eastAsia="es-CO"/>
               </w:rPr>
               <w:drawing>
                 <wp:inline distT="0" distB="0" distL="0" distR="0" wp14:anchorId="7FEC1F32" wp14:editId="2075B12F">
@@ -15291,7 +15358,7 @@
                   <wp:cNvGraphicFramePr/>
                   <a:graphic xmlns:a="http://schemas.openxmlformats.org/drawingml/2006/main">
                     <a:graphicData uri="http://schemas.openxmlformats.org/drawingml/2006/chart">
-                      <c:chart xmlns:c="http://schemas.openxmlformats.org/drawingml/2006/chart" xmlns:r="http://schemas.openxmlformats.org/officeDocument/2006/relationships" r:id="rId14"/>
+                      <c:chart xmlns:c="http://schemas.openxmlformats.org/drawingml/2006/chart" xmlns:r="http://schemas.openxmlformats.org/officeDocument/2006/relationships" r:id="rId15"/>
                     </a:graphicData>
                   </a:graphic>
                 </wp:inline>
@@ -15363,7 +15430,7 @@
               </w:rPr>
               <w:t>con</w:t>
             </w:r>
-            <w:ins w:id="12" w:author="mercyranjel" w:date="2016-02-09T15:10:00Z">
+            <w:ins w:id="19" w:author="mercyranjel" w:date="2016-02-09T15:10:00Z">
               <w:r>
                 <w:rPr>
                   <w:rFonts w:ascii="Times New Roman" w:hAnsi="Times New Roman" w:cs="Times New Roman"/>
@@ -15819,7 +15886,7 @@
             <w:r>
               <w:rPr>
                 <w:noProof/>
-                <w:lang w:val="es-ES" w:eastAsia="es-ES"/>
+                <w:lang w:val="es-CO" w:eastAsia="es-CO"/>
               </w:rPr>
               <w:drawing>
                 <wp:inline distT="0" distB="0" distL="0" distR="0" wp14:anchorId="5E1B20D4" wp14:editId="51C74D2A">
@@ -15829,7 +15896,7 @@
                   <wp:cNvGraphicFramePr/>
                   <a:graphic xmlns:a="http://schemas.openxmlformats.org/drawingml/2006/main">
                     <a:graphicData uri="http://schemas.openxmlformats.org/drawingml/2006/chart">
-                      <c:chart xmlns:c="http://schemas.openxmlformats.org/drawingml/2006/chart" xmlns:r="http://schemas.openxmlformats.org/officeDocument/2006/relationships" r:id="rId15"/>
+                      <c:chart xmlns:c="http://schemas.openxmlformats.org/drawingml/2006/chart" xmlns:r="http://schemas.openxmlformats.org/officeDocument/2006/relationships" r:id="rId16"/>
                     </a:graphicData>
                   </a:graphic>
                 </wp:inline>
@@ -15901,7 +15968,7 @@
               </w:rPr>
               <w:t>con</w:t>
             </w:r>
-            <w:ins w:id="13" w:author="mercyranjel" w:date="2016-02-09T15:12:00Z">
+            <w:ins w:id="20" w:author="mercyranjel" w:date="2016-02-09T15:12:00Z">
               <w:r>
                 <w:rPr>
                   <w:rFonts w:ascii="Times New Roman" w:hAnsi="Times New Roman" w:cs="Times New Roman"/>
@@ -16280,7 +16347,7 @@
               </w:rPr>
               <w:t>con</w:t>
             </w:r>
-            <w:ins w:id="14" w:author="mercyranjel" w:date="2016-02-09T15:14:00Z">
+            <w:ins w:id="21" w:author="mercyranjel" w:date="2016-02-09T15:14:00Z">
               <w:r>
                 <w:rPr>
                   <w:rFonts w:ascii="Times New Roman" w:hAnsi="Times New Roman" w:cs="Times New Roman"/>
@@ -16294,7 +16361,7 @@
               </w:rPr>
               <w:t>la tabla de frecuencias</w:t>
             </w:r>
-            <w:ins w:id="15" w:author="mercyranjel" w:date="2016-02-09T15:15:00Z">
+            <w:ins w:id="22" w:author="mercyranjel" w:date="2016-02-09T15:15:00Z">
               <w:r>
                 <w:rPr>
                   <w:rFonts w:ascii="Times New Roman" w:hAnsi="Times New Roman" w:cs="Times New Roman"/>
@@ -16688,7 +16755,7 @@
         </w:rPr>
         <w:t>de sectores o de pastel</w:t>
       </w:r>
-      <w:ins w:id="16" w:author="mercyranjel" w:date="2016-02-09T15:15:00Z">
+      <w:ins w:id="23" w:author="mercyranjel" w:date="2016-02-09T15:15:00Z">
         <w:r>
           <w:rPr>
             <w:rFonts w:ascii="Times New Roman" w:hAnsi="Times New Roman" w:cs="Times New Roman"/>
@@ -16708,7 +16775,7 @@
         </w:rPr>
         <w:t>mediante</w:t>
       </w:r>
-      <w:ins w:id="17" w:author="mercyranjel" w:date="2016-02-09T15:15:00Z">
+      <w:ins w:id="24" w:author="mercyranjel" w:date="2016-02-09T15:15:00Z">
         <w:r>
           <w:rPr>
             <w:rFonts w:ascii="Times New Roman" w:hAnsi="Times New Roman" w:cs="Times New Roman"/>
@@ -16780,7 +16847,7 @@
         </w:rPr>
         <w:t>representar la porción del total de la muestra que representa cada clase o categoría de la variable; por esta razón</w:t>
       </w:r>
-      <w:ins w:id="18" w:author="mercyranjel" w:date="2016-02-09T15:15:00Z">
+      <w:ins w:id="25" w:author="mercyranjel" w:date="2016-02-09T15:15:00Z">
         <w:r>
           <w:rPr>
             <w:rFonts w:ascii="Times New Roman" w:hAnsi="Times New Roman" w:cs="Times New Roman"/>
@@ -16830,7 +16897,7 @@
         </w:rPr>
         <w:t>a frecuencia absoluta y la frecuencia porcentual</w:t>
       </w:r>
-      <w:ins w:id="19" w:author="mercyranjel" w:date="2016-02-09T15:16:00Z">
+      <w:ins w:id="26" w:author="mercyranjel" w:date="2016-02-09T15:16:00Z">
         <w:r>
           <w:rPr>
             <w:rFonts w:ascii="Times New Roman" w:hAnsi="Times New Roman" w:cs="Times New Roman"/>
@@ -16844,7 +16911,7 @@
         </w:rPr>
         <w:t>sí</w:t>
       </w:r>
-      <w:ins w:id="20" w:author="mercyranjel" w:date="2016-02-09T15:17:00Z">
+      <w:ins w:id="27" w:author="mercyranjel" w:date="2016-02-09T15:17:00Z">
         <w:r>
           <w:rPr>
             <w:rFonts w:ascii="Times New Roman" w:hAnsi="Times New Roman" w:cs="Times New Roman"/>
@@ -17220,7 +17287,7 @@
         <w:spacing w:after="0"/>
         <w:jc w:val="both"/>
         <w:rPr>
-          <w:ins w:id="21" w:author="mercyranjel" w:date="2016-02-09T15:18:00Z"/>
+          <w:ins w:id="28" w:author="mercyranjel" w:date="2016-02-09T15:18:00Z"/>
           <w:rFonts w:ascii="Times New Roman" w:hAnsi="Times New Roman" w:cs="Times New Roman"/>
         </w:rPr>
       </w:pPr>
@@ -17314,8 +17381,8 @@
             <v:path o:extrusionok="f" gradientshapeok="t" o:connecttype="rect"/>
             <o:lock v:ext="edit" aspectratio="t"/>
           </v:shapetype>
-          <v:shape id="_x0000_i1025" type="#_x0000_t75" style="width:53.35pt;height:13.35pt">
-            <v:imagedata r:id="rId16" o:title=""/>
+          <v:shape id="_x0000_i1025" type="#_x0000_t75" style="width:53.5pt;height:13.5pt">
+            <v:imagedata r:id="rId17" o:title=""/>
           </v:shape>
         </w:pict>
       </w:r>
@@ -17541,6 +17608,7 @@
                 <w:szCs w:val="24"/>
               </w:rPr>
             </w:pPr>
+            <w:commentRangeStart w:id="29"/>
             <w:r>
               <w:rPr>
                 <w:rFonts w:ascii="Times New Roman" w:hAnsi="Times New Roman" w:cs="Times New Roman"/>
@@ -17558,6 +17626,14 @@
                 <w:szCs w:val="24"/>
               </w:rPr>
               <w:t>12</w:t>
+            </w:r>
+            <w:commentRangeEnd w:id="29"/>
+            <w:r>
+              <w:rPr>
+                <w:rStyle w:val="Refdecomentario"/>
+                <w:rFonts w:ascii="Calibri" w:eastAsia="Calibri" w:hAnsi="Calibri" w:cs="Times New Roman"/>
+              </w:rPr>
+              <w:commentReference w:id="29"/>
             </w:r>
           </w:p>
         </w:tc>
@@ -17834,8 +17910,8 @@
                       <w:lang w:val="es-ES_tradnl"/>
                     </w:rPr>
                     <w:pict w14:anchorId="179A96F1">
-                      <v:shape id="_x0000_i1026" type="#_x0000_t75" style="width:53.35pt;height:13.35pt">
-                        <v:imagedata r:id="rId17" o:title=""/>
+                      <v:shape id="_x0000_i1026" type="#_x0000_t75" style="width:53.5pt;height:13.5pt">
+                        <v:imagedata r:id="rId18" o:title=""/>
                       </v:shape>
                     </w:pict>
                   </w:r>
@@ -17863,8 +17939,8 @@
                       <w:lang w:val="es-ES_tradnl"/>
                     </w:rPr>
                     <w:pict w14:anchorId="209D649C">
-                      <v:shape id="_x0000_i1027" type="#_x0000_t75" style="width:38.65pt;height:14.65pt">
-                        <v:imagedata r:id="rId18" o:title=""/>
+                      <v:shape id="_x0000_i1027" type="#_x0000_t75" style="width:38.5pt;height:14.5pt">
+                        <v:imagedata r:id="rId19" o:title=""/>
                       </v:shape>
                     </w:pict>
                   </w:r>
@@ -17891,8 +17967,8 @@
                       <w:lang w:val="es-ES_tradnl"/>
                     </w:rPr>
                     <w:pict w14:anchorId="51296BF8">
-                      <v:shape id="_x0000_i1028" type="#_x0000_t75" style="width:65.35pt;height:31.35pt">
-                        <v:imagedata r:id="rId19" o:title=""/>
+                      <v:shape id="_x0000_i1028" type="#_x0000_t75" style="width:65.5pt;height:31.5pt">
+                        <v:imagedata r:id="rId20" o:title=""/>
                       </v:shape>
                     </w:pict>
                   </w:r>
@@ -17916,8 +17992,8 @@
                       <w:lang w:val="es-ES_tradnl"/>
                     </w:rPr>
                     <w:pict w14:anchorId="3D1FE4E2">
-                      <v:shape id="_x0000_i1029" type="#_x0000_t75" style="width:25.35pt;height:13.35pt">
-                        <v:imagedata r:id="rId20" o:title=""/>
+                      <v:shape id="_x0000_i1029" type="#_x0000_t75" style="width:25.5pt;height:13.5pt">
+                        <v:imagedata r:id="rId21" o:title=""/>
                       </v:shape>
                     </w:pict>
                   </w:r>
@@ -17992,8 +18068,8 @@
                       <w:lang w:val="es-ES_tradnl"/>
                     </w:rPr>
                     <w:pict w14:anchorId="0B9C7923">
-                      <v:shape id="_x0000_i1030" type="#_x0000_t75" style="width:52.65pt;height:13.35pt">
-                        <v:imagedata r:id="rId21" o:title=""/>
+                      <v:shape id="_x0000_i1030" type="#_x0000_t75" style="width:52.5pt;height:13.5pt">
+                        <v:imagedata r:id="rId18" o:title=""/>
                       </v:shape>
                     </w:pict>
                   </w:r>
@@ -18018,7 +18094,7 @@
                       <w:lang w:val="es-ES_tradnl"/>
                     </w:rPr>
                     <w:pict w14:anchorId="0CDFEEB0">
-                      <v:shape id="_x0000_i1031" type="#_x0000_t75" style="width:34.65pt;height:14.65pt">
+                      <v:shape id="_x0000_i1031" type="#_x0000_t75" style="width:34.5pt;height:14.5pt">
                         <v:imagedata r:id="rId22" o:title=""/>
                       </v:shape>
                     </w:pict>
@@ -18046,7 +18122,7 @@
                       <w:lang w:val="es-ES_tradnl"/>
                     </w:rPr>
                     <w:pict w14:anchorId="05D4878B">
-                      <v:shape id="_x0000_i1032" type="#_x0000_t75" style="width:59.35pt;height:31.35pt">
+                      <v:shape id="_x0000_i1032" type="#_x0000_t75" style="width:59.5pt;height:31.5pt">
                         <v:imagedata r:id="rId23" o:title=""/>
                       </v:shape>
                     </w:pict>
@@ -18066,7 +18142,7 @@
                       <w:lang w:val="es-ES_tradnl"/>
                     </w:rPr>
                     <w:pict w14:anchorId="45609C6A">
-                      <v:shape id="_x0000_i1033" type="#_x0000_t75" style="width:20pt;height:14.65pt">
+                      <v:shape id="_x0000_i1033" type="#_x0000_t75" style="width:20pt;height:14.5pt">
                         <v:imagedata r:id="rId24" o:title=""/>
                       </v:shape>
                     </w:pict>
@@ -18149,8 +18225,8 @@
                       <w:lang w:val="es-ES_tradnl"/>
                     </w:rPr>
                     <w:pict w14:anchorId="265D5BD6">
-                      <v:shape id="_x0000_i1034" type="#_x0000_t75" style="width:52.65pt;height:13.35pt">
-                        <v:imagedata r:id="rId25" o:title=""/>
+                      <v:shape id="_x0000_i1034" type="#_x0000_t75" style="width:52.5pt;height:13.5pt">
+                        <v:imagedata r:id="rId18" o:title=""/>
                       </v:shape>
                     </w:pict>
                   </w:r>
@@ -18172,8 +18248,8 @@
                       <w:lang w:val="es-ES_tradnl"/>
                     </w:rPr>
                     <w:pict w14:anchorId="6698E599">
-                      <v:shape id="_x0000_i1035" type="#_x0000_t75" style="width:33.35pt;height:14.65pt">
-                        <v:imagedata r:id="rId26" o:title=""/>
+                      <v:shape id="_x0000_i1035" type="#_x0000_t75" style="width:33.5pt;height:14.5pt">
+                        <v:imagedata r:id="rId25" o:title=""/>
                       </v:shape>
                     </w:pict>
                   </w:r>
@@ -18200,8 +18276,8 @@
                       <w:lang w:val="es-ES_tradnl"/>
                     </w:rPr>
                     <w:pict w14:anchorId="12AD1C04">
-                      <v:shape id="_x0000_i1036" type="#_x0000_t75" style="width:59.35pt;height:31.35pt">
-                        <v:imagedata r:id="rId27" o:title=""/>
+                      <v:shape id="_x0000_i1036" type="#_x0000_t75" style="width:59.5pt;height:31.5pt">
+                        <v:imagedata r:id="rId26" o:title=""/>
                       </v:shape>
                     </w:pict>
                   </w:r>
@@ -18225,8 +18301,8 @@
                       <w:lang w:val="es-ES_tradnl"/>
                     </w:rPr>
                     <w:pict w14:anchorId="16187B7B">
-                      <v:shape id="_x0000_i1037" type="#_x0000_t75" style="width:20pt;height:14.65pt">
-                        <v:imagedata r:id="rId28" o:title=""/>
+                      <v:shape id="_x0000_i1037" type="#_x0000_t75" style="width:20pt;height:14.5pt">
+                        <v:imagedata r:id="rId27" o:title=""/>
                       </v:shape>
                     </w:pict>
                   </w:r>
@@ -18301,8 +18377,8 @@
                       <w:lang w:val="es-ES_tradnl"/>
                     </w:rPr>
                     <w:pict w14:anchorId="4445CFBC">
-                      <v:shape id="_x0000_i1038" type="#_x0000_t75" style="width:52.65pt;height:13.35pt">
-                        <v:imagedata r:id="rId29" o:title=""/>
+                      <v:shape id="_x0000_i1038" type="#_x0000_t75" style="width:52.5pt;height:13.5pt">
+                        <v:imagedata r:id="rId18" o:title=""/>
                       </v:shape>
                     </w:pict>
                   </w:r>
@@ -18327,8 +18403,8 @@
                       <w:lang w:val="es-ES_tradnl"/>
                     </w:rPr>
                     <w:pict w14:anchorId="453F4606">
-                      <v:shape id="_x0000_i1039" type="#_x0000_t75" style="width:33.35pt;height:14.65pt">
-                        <v:imagedata r:id="rId30" o:title=""/>
+                      <v:shape id="_x0000_i1039" type="#_x0000_t75" style="width:33.5pt;height:14.5pt">
+                        <v:imagedata r:id="rId28" o:title=""/>
                       </v:shape>
                     </w:pict>
                   </w:r>
@@ -18355,8 +18431,8 @@
                       <w:lang w:val="es-ES_tradnl"/>
                     </w:rPr>
                     <w:pict w14:anchorId="276E2F25">
-                      <v:shape id="_x0000_i1040" type="#_x0000_t75" style="width:59.35pt;height:31.35pt">
-                        <v:imagedata r:id="rId31" o:title=""/>
+                      <v:shape id="_x0000_i1040" type="#_x0000_t75" style="width:59.5pt;height:31.5pt">
+                        <v:imagedata r:id="rId29" o:title=""/>
                       </v:shape>
                     </w:pict>
                   </w:r>
@@ -18380,8 +18456,8 @@
                       <w:lang w:val="es-ES_tradnl"/>
                     </w:rPr>
                     <w:pict w14:anchorId="4913658C">
-                      <v:shape id="_x0000_i1041" type="#_x0000_t75" style="width:21.35pt;height:12.65pt">
-                        <v:imagedata r:id="rId32" o:title=""/>
+                      <v:shape id="_x0000_i1041" type="#_x0000_t75" style="width:21.5pt;height:12.5pt">
+                        <v:imagedata r:id="rId30" o:title=""/>
                       </v:shape>
                     </w:pict>
                   </w:r>
@@ -18392,86 +18468,95 @@
           <w:p>
             <w:pPr>
               <w:rPr>
-                <w:rFonts w:ascii="Times New Roman" w:hAnsi="Times New Roman" w:cs="Times New Roman"/>
-                <w:color w:val="000000"/>
-                <w:sz w:val="24"/>
-                <w:szCs w:val="24"/>
-              </w:rPr>
-            </w:pPr>
-          </w:p>
-          <w:p>
-            <w:pPr>
-              <w:rPr>
-                <w:rFonts w:ascii="Times New Roman" w:hAnsi="Times New Roman" w:cs="Times New Roman"/>
-                <w:color w:val="000000"/>
-                <w:sz w:val="24"/>
-                <w:szCs w:val="24"/>
-              </w:rPr>
-            </w:pPr>
-          </w:p>
-          <w:p>
-            <w:pPr>
-              <w:rPr>
-                <w:rFonts w:ascii="Times New Roman" w:hAnsi="Times New Roman" w:cs="Times New Roman"/>
-                <w:color w:val="000000"/>
-                <w:sz w:val="24"/>
-                <w:szCs w:val="24"/>
-              </w:rPr>
-            </w:pPr>
-          </w:p>
-          <w:p>
-            <w:pPr>
-              <w:rPr>
-                <w:rFonts w:ascii="Times New Roman" w:hAnsi="Times New Roman" w:cs="Times New Roman"/>
-                <w:color w:val="000000"/>
-                <w:sz w:val="24"/>
-                <w:szCs w:val="24"/>
-              </w:rPr>
-            </w:pPr>
-          </w:p>
-          <w:p>
-            <w:pPr>
-              <w:rPr>
-                <w:rFonts w:ascii="Times New Roman" w:hAnsi="Times New Roman" w:cs="Times New Roman"/>
-                <w:color w:val="000000"/>
-                <w:sz w:val="24"/>
-                <w:szCs w:val="24"/>
-              </w:rPr>
-            </w:pPr>
-          </w:p>
-          <w:p>
-            <w:pPr>
-              <w:rPr>
-                <w:rFonts w:ascii="Times New Roman" w:hAnsi="Times New Roman" w:cs="Times New Roman"/>
-                <w:color w:val="000000"/>
-                <w:sz w:val="24"/>
-                <w:szCs w:val="24"/>
-              </w:rPr>
-            </w:pPr>
-          </w:p>
-          <w:p>
-            <w:pPr>
-              <w:rPr>
-                <w:rFonts w:ascii="Times New Roman" w:hAnsi="Times New Roman" w:cs="Times New Roman"/>
-                <w:color w:val="000000"/>
-                <w:sz w:val="24"/>
-                <w:szCs w:val="24"/>
-              </w:rPr>
-            </w:pPr>
-          </w:p>
-          <w:p>
-            <w:pPr>
-              <w:rPr>
-                <w:rFonts w:ascii="Times New Roman" w:hAnsi="Times New Roman" w:cs="Times New Roman"/>
-                <w:color w:val="000000"/>
-                <w:sz w:val="24"/>
-                <w:szCs w:val="24"/>
-              </w:rPr>
-            </w:pPr>
-          </w:p>
-          <w:p>
-            <w:pPr>
-              <w:rPr>
+                <w:del w:id="30" w:author="Lzambrano" w:date="2016-03-14T11:17:00Z"/>
+                <w:rFonts w:ascii="Times New Roman" w:hAnsi="Times New Roman" w:cs="Times New Roman"/>
+                <w:color w:val="000000"/>
+                <w:sz w:val="24"/>
+                <w:szCs w:val="24"/>
+              </w:rPr>
+            </w:pPr>
+          </w:p>
+          <w:p>
+            <w:pPr>
+              <w:rPr>
+                <w:del w:id="31" w:author="Lzambrano" w:date="2016-03-14T11:17:00Z"/>
+                <w:rFonts w:ascii="Times New Roman" w:hAnsi="Times New Roman" w:cs="Times New Roman"/>
+                <w:color w:val="000000"/>
+                <w:sz w:val="24"/>
+                <w:szCs w:val="24"/>
+              </w:rPr>
+            </w:pPr>
+          </w:p>
+          <w:p>
+            <w:pPr>
+              <w:rPr>
+                <w:del w:id="32" w:author="Lzambrano" w:date="2016-03-14T11:17:00Z"/>
+                <w:rFonts w:ascii="Times New Roman" w:hAnsi="Times New Roman" w:cs="Times New Roman"/>
+                <w:color w:val="000000"/>
+                <w:sz w:val="24"/>
+                <w:szCs w:val="24"/>
+              </w:rPr>
+            </w:pPr>
+          </w:p>
+          <w:p>
+            <w:pPr>
+              <w:rPr>
+                <w:del w:id="33" w:author="Lzambrano" w:date="2016-03-14T11:17:00Z"/>
+                <w:rFonts w:ascii="Times New Roman" w:hAnsi="Times New Roman" w:cs="Times New Roman"/>
+                <w:color w:val="000000"/>
+                <w:sz w:val="24"/>
+                <w:szCs w:val="24"/>
+              </w:rPr>
+            </w:pPr>
+          </w:p>
+          <w:p>
+            <w:pPr>
+              <w:rPr>
+                <w:del w:id="34" w:author="Lzambrano" w:date="2016-03-14T11:17:00Z"/>
+                <w:rFonts w:ascii="Times New Roman" w:hAnsi="Times New Roman" w:cs="Times New Roman"/>
+                <w:color w:val="000000"/>
+                <w:sz w:val="24"/>
+                <w:szCs w:val="24"/>
+              </w:rPr>
+            </w:pPr>
+          </w:p>
+          <w:p>
+            <w:pPr>
+              <w:rPr>
+                <w:del w:id="35" w:author="Lzambrano" w:date="2016-03-14T11:17:00Z"/>
+                <w:rFonts w:ascii="Times New Roman" w:hAnsi="Times New Roman" w:cs="Times New Roman"/>
+                <w:color w:val="000000"/>
+                <w:sz w:val="24"/>
+                <w:szCs w:val="24"/>
+              </w:rPr>
+            </w:pPr>
+          </w:p>
+          <w:p>
+            <w:pPr>
+              <w:rPr>
+                <w:del w:id="36" w:author="Lzambrano" w:date="2016-03-14T11:17:00Z"/>
+                <w:rFonts w:ascii="Times New Roman" w:hAnsi="Times New Roman" w:cs="Times New Roman"/>
+                <w:color w:val="000000"/>
+                <w:sz w:val="24"/>
+                <w:szCs w:val="24"/>
+              </w:rPr>
+            </w:pPr>
+          </w:p>
+          <w:p>
+            <w:pPr>
+              <w:rPr>
+                <w:del w:id="37" w:author="Lzambrano" w:date="2016-03-14T11:17:00Z"/>
+                <w:rFonts w:ascii="Times New Roman" w:hAnsi="Times New Roman" w:cs="Times New Roman"/>
+                <w:color w:val="000000"/>
+                <w:sz w:val="24"/>
+                <w:szCs w:val="24"/>
+              </w:rPr>
+            </w:pPr>
+          </w:p>
+          <w:p>
+            <w:pPr>
+              <w:rPr>
+                <w:del w:id="38" w:author="Lzambrano" w:date="2016-03-14T11:17:00Z"/>
                 <w:rFonts w:ascii="Times New Roman" w:hAnsi="Times New Roman" w:cs="Times New Roman"/>
                 <w:color w:val="000000"/>
                 <w:sz w:val="24"/>
@@ -18624,7 +18709,7 @@
         </w:rPr>
         <w:t>el</w:t>
       </w:r>
-      <w:ins w:id="22" w:author="mercyranjel" w:date="2016-02-09T15:32:00Z">
+      <w:ins w:id="39" w:author="mercyranjel" w:date="2016-02-09T15:32:00Z">
         <w:r>
           <w:rPr>
             <w:rFonts w:ascii="Times New Roman" w:hAnsi="Times New Roman" w:cs="Times New Roman"/>
@@ -18844,7 +18929,7 @@
               <w:rPr>
                 <w:rFonts w:ascii="Times New Roman" w:hAnsi="Times New Roman" w:cs="Times New Roman"/>
                 <w:noProof/>
-                <w:lang w:val="es-ES" w:eastAsia="es-ES"/>
+                <w:lang w:val="es-CO" w:eastAsia="es-CO"/>
               </w:rPr>
               <w:drawing>
                 <wp:inline distT="0" distB="0" distL="0" distR="0" wp14:anchorId="082B942A" wp14:editId="0ADFBCBE">
@@ -18862,7 +18947,7 @@
                           <pic:cNvPicPr/>
                         </pic:nvPicPr>
                         <pic:blipFill rotWithShape="1">
-                          <a:blip r:embed="rId33"/>
+                          <a:blip r:embed="rId31"/>
                           <a:srcRect l="4412" t="21433" r="16836" b="46871"/>
                           <a:stretch/>
                         </pic:blipFill>
@@ -18879,7 +18964,7 @@
                           </a:ln>
                           <a:extLst>
                             <a:ext uri="{53640926-AAD7-44d8-BBD7-CCE9431645EC}">
-                              <a14:shadowObscured xmlns:a14="http://schemas.microsoft.com/office/drawing/2010/main"/>
+                              <a14:shadowObscured xmlns:a14="http://schemas.microsoft.com/office/drawing/2010/main" xmlns:w="http://schemas.openxmlformats.org/wordprocessingml/2006/main" xmlns:w10="urn:schemas-microsoft-com:office:word" xmlns:v="urn:schemas-microsoft-com:vml" xmlns:o="urn:schemas-microsoft-com:office:office" xmlns:mv="urn:schemas-microsoft-com:mac:vml" xmlns:mo="http://schemas.microsoft.com/office/mac/office/2008/main" xmlns=""/>
                             </a:ext>
                           </a:extLst>
                         </pic:spPr>
@@ -18987,7 +19072,7 @@
               </w:rPr>
               <w:t>ferencia, el centro y un radio</w:t>
             </w:r>
-            <w:ins w:id="23" w:author="mercyranjel" w:date="2016-02-09T15:33:00Z">
+            <w:ins w:id="40" w:author="mercyranjel" w:date="2016-02-09T15:33:00Z">
               <w:r>
                 <w:rPr>
                   <w:rFonts w:ascii="Times New Roman" w:hAnsi="Times New Roman" w:cs="Times New Roman"/>
@@ -19007,7 +19092,7 @@
               </w:rPr>
               <w:t xml:space="preserve"> luego</w:t>
             </w:r>
-            <w:ins w:id="24" w:author="mercyranjel" w:date="2016-02-09T15:33:00Z">
+            <w:ins w:id="41" w:author="mercyranjel" w:date="2016-02-09T15:33:00Z">
               <w:r>
                 <w:rPr>
                   <w:rFonts w:ascii="Times New Roman" w:hAnsi="Times New Roman" w:cs="Times New Roman"/>
@@ -19359,7 +19444,7 @@
             <w:r>
               <w:rPr>
                 <w:noProof/>
-                <w:lang w:val="es-ES" w:eastAsia="es-ES"/>
+                <w:lang w:val="es-CO" w:eastAsia="es-CO"/>
               </w:rPr>
               <w:drawing>
                 <wp:inline distT="0" distB="0" distL="0" distR="0" wp14:anchorId="44588251" wp14:editId="128C273C">
@@ -19369,7 +19454,7 @@
                   <wp:cNvGraphicFramePr/>
                   <a:graphic xmlns:a="http://schemas.openxmlformats.org/drawingml/2006/main">
                     <a:graphicData uri="http://schemas.openxmlformats.org/drawingml/2006/chart">
-                      <c:chart xmlns:c="http://schemas.openxmlformats.org/drawingml/2006/chart" xmlns:r="http://schemas.openxmlformats.org/officeDocument/2006/relationships" r:id="rId34"/>
+                      <c:chart xmlns:c="http://schemas.openxmlformats.org/drawingml/2006/chart" xmlns:r="http://schemas.openxmlformats.org/officeDocument/2006/relationships" r:id="rId32"/>
                     </a:graphicData>
                   </a:graphic>
                 </wp:inline>
@@ -20396,7 +20481,7 @@
         </w:rPr>
         <w:t>Para el caso de la heladería se tiene que la tabla de frecuencias, únicamente con la frecuencia absoluta</w:t>
       </w:r>
-      <w:ins w:id="25" w:author="mercyranjel" w:date="2016-02-09T15:34:00Z">
+      <w:ins w:id="42" w:author="mercyranjel" w:date="2016-02-09T15:34:00Z">
         <w:r>
           <w:rPr>
             <w:rFonts w:ascii="Times New Roman" w:hAnsi="Times New Roman" w:cs="Times New Roman"/>
@@ -20410,7 +20495,7 @@
         </w:rPr>
         <w:t xml:space="preserve"> es la siguiente</w:t>
       </w:r>
-      <w:ins w:id="26" w:author="mercyranjel" w:date="2016-02-09T15:34:00Z">
+      <w:ins w:id="43" w:author="mercyranjel" w:date="2016-02-09T15:34:00Z">
         <w:r>
           <w:rPr>
             <w:rFonts w:ascii="Times New Roman" w:hAnsi="Times New Roman" w:cs="Times New Roman"/>
@@ -20509,6 +20594,7 @@
                 <w:szCs w:val="24"/>
               </w:rPr>
             </w:pPr>
+            <w:commentRangeStart w:id="44"/>
             <w:r>
               <w:rPr>
                 <w:rFonts w:ascii="Times New Roman" w:hAnsi="Times New Roman" w:cs="Times New Roman"/>
@@ -20526,6 +20612,14 @@
                 <w:szCs w:val="24"/>
               </w:rPr>
               <w:t>15</w:t>
+            </w:r>
+            <w:commentRangeEnd w:id="44"/>
+            <w:r>
+              <w:rPr>
+                <w:rStyle w:val="Refdecomentario"/>
+                <w:rFonts w:ascii="Calibri" w:eastAsia="Calibri" w:hAnsi="Calibri" w:cs="Times New Roman"/>
+              </w:rPr>
+              <w:commentReference w:id="44"/>
             </w:r>
           </w:p>
         </w:tc>
@@ -21292,6 +21386,7 @@
                 <w:szCs w:val="24"/>
               </w:rPr>
             </w:pPr>
+            <w:commentRangeStart w:id="45"/>
             <w:r>
               <w:rPr>
                 <w:rFonts w:ascii="Times New Roman" w:hAnsi="Times New Roman" w:cs="Times New Roman"/>
@@ -21318,6 +21413,14 @@
                 <w:szCs w:val="24"/>
               </w:rPr>
               <w:t>6</w:t>
+            </w:r>
+            <w:commentRangeEnd w:id="45"/>
+            <w:r>
+              <w:rPr>
+                <w:rStyle w:val="Refdecomentario"/>
+                <w:rFonts w:ascii="Calibri" w:eastAsia="Calibri" w:hAnsi="Calibri" w:cs="Times New Roman"/>
+              </w:rPr>
+              <w:commentReference w:id="45"/>
             </w:r>
           </w:p>
         </w:tc>
@@ -21411,7 +21514,7 @@
                 <w:szCs w:val="24"/>
               </w:rPr>
             </w:pPr>
-            <w:hyperlink r:id="rId35" w:history="1">
+            <w:hyperlink r:id="rId33" w:history="1">
               <w:r>
                 <w:rPr>
                   <w:rStyle w:val="Hipervnculo"/>
@@ -21446,7 +21549,7 @@
               <w:rPr>
                 <w:rFonts w:ascii="Times New Roman" w:hAnsi="Times New Roman" w:cs="Times New Roman"/>
                 <w:noProof/>
-                <w:lang w:val="es-ES" w:eastAsia="es-ES"/>
+                <w:lang w:val="es-CO" w:eastAsia="es-CO"/>
               </w:rPr>
               <w:drawing>
                 <wp:inline distT="0" distB="0" distL="0" distR="0" wp14:anchorId="25C9D90D" wp14:editId="4B98A0AA">
@@ -21464,7 +21567,7 @@
                           <pic:cNvPicPr/>
                         </pic:nvPicPr>
                         <pic:blipFill rotWithShape="1">
-                          <a:blip r:embed="rId36"/>
+                          <a:blip r:embed="rId34"/>
                           <a:srcRect l="22221" t="26505" r="45543" b="40468"/>
                           <a:stretch/>
                         </pic:blipFill>
@@ -21481,7 +21584,7 @@
                           </a:ln>
                           <a:extLst>
                             <a:ext uri="{53640926-AAD7-44d8-BBD7-CCE9431645EC}">
-                              <a14:shadowObscured xmlns:a14="http://schemas.microsoft.com/office/drawing/2010/main"/>
+                              <a14:shadowObscured xmlns:a14="http://schemas.microsoft.com/office/drawing/2010/main" xmlns:w="http://schemas.openxmlformats.org/wordprocessingml/2006/main" xmlns:w10="urn:schemas-microsoft-com:office:word" xmlns:v="urn:schemas-microsoft-com:vml" xmlns:o="urn:schemas-microsoft-com:office:office" xmlns:mv="urn:schemas-microsoft-com:mac:vml" xmlns:mo="http://schemas.microsoft.com/office/mac/office/2008/main" xmlns=""/>
                             </a:ext>
                           </a:extLst>
                         </pic:spPr>
@@ -22084,7 +22187,7 @@
                     <w:rPr>
                       <w:rFonts w:ascii="Times New Roman" w:hAnsi="Times New Roman" w:cs="Times New Roman"/>
                       <w:noProof/>
-                      <w:lang w:val="es-ES" w:eastAsia="es-ES"/>
+                      <w:lang w:val="es-CO" w:eastAsia="es-CO"/>
                     </w:rPr>
                     <w:drawing>
                       <wp:inline distT="0" distB="0" distL="0" distR="0" wp14:anchorId="39586489" wp14:editId="0F15C040">
@@ -22104,7 +22207,7 @@
                                 </pic:cNvPicPr>
                               </pic:nvPicPr>
                               <pic:blipFill>
-                                <a:blip r:embed="rId37">
+                                <a:blip r:embed="rId35">
                                   <a:extLst>
                                     <a:ext uri="{28A0092B-C50C-407E-A947-70E740481C1C}">
                                       <a14:useLocalDpi xmlns:a14="http://schemas.microsoft.com/office/drawing/2010/main" val="0"/>
@@ -22139,7 +22242,7 @@
                     <w:rPr>
                       <w:rFonts w:ascii="Times New Roman" w:hAnsi="Times New Roman" w:cs="Times New Roman"/>
                       <w:noProof/>
-                      <w:lang w:val="es-ES" w:eastAsia="es-ES"/>
+                      <w:lang w:val="es-CO" w:eastAsia="es-CO"/>
                     </w:rPr>
                     <w:drawing>
                       <wp:inline distT="0" distB="0" distL="0" distR="0" wp14:anchorId="507D20FB" wp14:editId="6B670CD4">
@@ -22159,7 +22262,7 @@
                                 </pic:cNvPicPr>
                               </pic:nvPicPr>
                               <pic:blipFill>
-                                <a:blip r:embed="rId37">
+                                <a:blip r:embed="rId35">
                                   <a:extLst>
                                     <a:ext uri="{28A0092B-C50C-407E-A947-70E740481C1C}">
                                       <a14:useLocalDpi xmlns:a14="http://schemas.microsoft.com/office/drawing/2010/main" val="0"/>
@@ -22194,7 +22297,7 @@
                     <w:rPr>
                       <w:rFonts w:ascii="Times New Roman" w:hAnsi="Times New Roman" w:cs="Times New Roman"/>
                       <w:noProof/>
-                      <w:lang w:val="es-ES" w:eastAsia="es-ES"/>
+                      <w:lang w:val="es-CO" w:eastAsia="es-CO"/>
                     </w:rPr>
                     <w:drawing>
                       <wp:inline distT="0" distB="0" distL="0" distR="0" wp14:anchorId="6B642470" wp14:editId="7BD6CD9A">
@@ -22214,7 +22317,7 @@
                                 </pic:cNvPicPr>
                               </pic:nvPicPr>
                               <pic:blipFill>
-                                <a:blip r:embed="rId37">
+                                <a:blip r:embed="rId35">
                                   <a:extLst>
                                     <a:ext uri="{28A0092B-C50C-407E-A947-70E740481C1C}">
                                       <a14:useLocalDpi xmlns:a14="http://schemas.microsoft.com/office/drawing/2010/main" val="0"/>
@@ -22249,7 +22352,7 @@
                     <w:rPr>
                       <w:rFonts w:ascii="Times New Roman" w:hAnsi="Times New Roman" w:cs="Times New Roman"/>
                       <w:noProof/>
-                      <w:lang w:val="es-ES" w:eastAsia="es-ES"/>
+                      <w:lang w:val="es-CO" w:eastAsia="es-CO"/>
                     </w:rPr>
                     <w:drawing>
                       <wp:inline distT="0" distB="0" distL="0" distR="0" wp14:anchorId="7A9A82F4" wp14:editId="149ECE25">
@@ -22269,7 +22372,7 @@
                                 </pic:cNvPicPr>
                               </pic:nvPicPr>
                               <pic:blipFill>
-                                <a:blip r:embed="rId37">
+                                <a:blip r:embed="rId35">
                                   <a:extLst>
                                     <a:ext uri="{28A0092B-C50C-407E-A947-70E740481C1C}">
                                       <a14:useLocalDpi xmlns:a14="http://schemas.microsoft.com/office/drawing/2010/main" val="0"/>
@@ -22304,7 +22407,7 @@
                     <w:rPr>
                       <w:rFonts w:ascii="Times New Roman" w:hAnsi="Times New Roman" w:cs="Times New Roman"/>
                       <w:noProof/>
-                      <w:lang w:val="es-ES" w:eastAsia="es-ES"/>
+                      <w:lang w:val="es-CO" w:eastAsia="es-CO"/>
                     </w:rPr>
                     <w:drawing>
                       <wp:inline distT="0" distB="0" distL="0" distR="0" wp14:anchorId="2B570C87" wp14:editId="45885B87">
@@ -22324,7 +22427,7 @@
                                 </pic:cNvPicPr>
                               </pic:nvPicPr>
                               <pic:blipFill>
-                                <a:blip r:embed="rId37">
+                                <a:blip r:embed="rId35">
                                   <a:extLst>
                                     <a:ext uri="{28A0092B-C50C-407E-A947-70E740481C1C}">
                                       <a14:useLocalDpi xmlns:a14="http://schemas.microsoft.com/office/drawing/2010/main" val="0"/>
@@ -22359,7 +22462,7 @@
                     <w:rPr>
                       <w:rFonts w:ascii="Times New Roman" w:hAnsi="Times New Roman" w:cs="Times New Roman"/>
                       <w:noProof/>
-                      <w:lang w:val="es-ES" w:eastAsia="es-ES"/>
+                      <w:lang w:val="es-CO" w:eastAsia="es-CO"/>
                     </w:rPr>
                     <w:drawing>
                       <wp:inline distT="0" distB="0" distL="0" distR="0" wp14:anchorId="1B2C24A2" wp14:editId="0786257C">
@@ -22379,7 +22482,7 @@
                                 </pic:cNvPicPr>
                               </pic:nvPicPr>
                               <pic:blipFill>
-                                <a:blip r:embed="rId37">
+                                <a:blip r:embed="rId35">
                                   <a:extLst>
                                     <a:ext uri="{28A0092B-C50C-407E-A947-70E740481C1C}">
                                       <a14:useLocalDpi xmlns:a14="http://schemas.microsoft.com/office/drawing/2010/main" val="0"/>
@@ -22483,7 +22586,7 @@
                     <w:rPr>
                       <w:rFonts w:ascii="Times New Roman" w:hAnsi="Times New Roman" w:cs="Times New Roman"/>
                       <w:noProof/>
-                      <w:lang w:val="es-ES" w:eastAsia="es-ES"/>
+                      <w:lang w:val="es-CO" w:eastAsia="es-CO"/>
                     </w:rPr>
                     <w:drawing>
                       <wp:inline distT="0" distB="0" distL="0" distR="0" wp14:anchorId="4058B63A" wp14:editId="2653A10B">
@@ -22503,7 +22606,7 @@
                                 </pic:cNvPicPr>
                               </pic:nvPicPr>
                               <pic:blipFill>
-                                <a:blip r:embed="rId37">
+                                <a:blip r:embed="rId35">
                                   <a:extLst>
                                     <a:ext uri="{28A0092B-C50C-407E-A947-70E740481C1C}">
                                       <a14:useLocalDpi xmlns:a14="http://schemas.microsoft.com/office/drawing/2010/main" val="0"/>
@@ -22538,7 +22641,7 @@
                     <w:rPr>
                       <w:rFonts w:ascii="Times New Roman" w:hAnsi="Times New Roman" w:cs="Times New Roman"/>
                       <w:noProof/>
-                      <w:lang w:val="es-ES" w:eastAsia="es-ES"/>
+                      <w:lang w:val="es-CO" w:eastAsia="es-CO"/>
                     </w:rPr>
                     <w:drawing>
                       <wp:inline distT="0" distB="0" distL="0" distR="0" wp14:anchorId="7155F1E5" wp14:editId="092DC24D">
@@ -22558,7 +22661,7 @@
                                 </pic:cNvPicPr>
                               </pic:nvPicPr>
                               <pic:blipFill>
-                                <a:blip r:embed="rId37">
+                                <a:blip r:embed="rId35">
                                   <a:extLst>
                                     <a:ext uri="{28A0092B-C50C-407E-A947-70E740481C1C}">
                                       <a14:useLocalDpi xmlns:a14="http://schemas.microsoft.com/office/drawing/2010/main" val="0"/>
@@ -22662,7 +22765,7 @@
                     <w:rPr>
                       <w:rFonts w:ascii="Times New Roman" w:hAnsi="Times New Roman" w:cs="Times New Roman"/>
                       <w:noProof/>
-                      <w:lang w:val="es-ES" w:eastAsia="es-ES"/>
+                      <w:lang w:val="es-CO" w:eastAsia="es-CO"/>
                     </w:rPr>
                     <w:drawing>
                       <wp:inline distT="0" distB="0" distL="0" distR="0" wp14:anchorId="3B83AADC" wp14:editId="453E9E2D">
@@ -22682,7 +22785,7 @@
                                 </pic:cNvPicPr>
                               </pic:nvPicPr>
                               <pic:blipFill>
-                                <a:blip r:embed="rId37">
+                                <a:blip r:embed="rId35">
                                   <a:extLst>
                                     <a:ext uri="{28A0092B-C50C-407E-A947-70E740481C1C}">
                                       <a14:useLocalDpi xmlns:a14="http://schemas.microsoft.com/office/drawing/2010/main" val="0"/>
@@ -22717,7 +22820,7 @@
                     <w:rPr>
                       <w:rFonts w:ascii="Times New Roman" w:hAnsi="Times New Roman" w:cs="Times New Roman"/>
                       <w:noProof/>
-                      <w:lang w:val="es-ES" w:eastAsia="es-ES"/>
+                      <w:lang w:val="es-CO" w:eastAsia="es-CO"/>
                     </w:rPr>
                     <w:drawing>
                       <wp:inline distT="0" distB="0" distL="0" distR="0" wp14:anchorId="0E46FF8A" wp14:editId="54C606C8">
@@ -22737,7 +22840,7 @@
                                 </pic:cNvPicPr>
                               </pic:nvPicPr>
                               <pic:blipFill>
-                                <a:blip r:embed="rId37">
+                                <a:blip r:embed="rId35">
                                   <a:extLst>
                                     <a:ext uri="{28A0092B-C50C-407E-A947-70E740481C1C}">
                                       <a14:useLocalDpi xmlns:a14="http://schemas.microsoft.com/office/drawing/2010/main" val="0"/>
@@ -22772,7 +22875,7 @@
                     <w:rPr>
                       <w:rFonts w:ascii="Times New Roman" w:hAnsi="Times New Roman" w:cs="Times New Roman"/>
                       <w:noProof/>
-                      <w:lang w:val="es-ES" w:eastAsia="es-ES"/>
+                      <w:lang w:val="es-CO" w:eastAsia="es-CO"/>
                     </w:rPr>
                     <w:drawing>
                       <wp:inline distT="0" distB="0" distL="0" distR="0" wp14:anchorId="4BFF0298" wp14:editId="11135631">
@@ -22792,7 +22895,7 @@
                                 </pic:cNvPicPr>
                               </pic:nvPicPr>
                               <pic:blipFill>
-                                <a:blip r:embed="rId37">
+                                <a:blip r:embed="rId35">
                                   <a:extLst>
                                     <a:ext uri="{28A0092B-C50C-407E-A947-70E740481C1C}">
                                       <a14:useLocalDpi xmlns:a14="http://schemas.microsoft.com/office/drawing/2010/main" val="0"/>
@@ -22827,7 +22930,7 @@
                     <w:rPr>
                       <w:rFonts w:ascii="Times New Roman" w:hAnsi="Times New Roman" w:cs="Times New Roman"/>
                       <w:noProof/>
-                      <w:lang w:val="es-ES" w:eastAsia="es-ES"/>
+                      <w:lang w:val="es-CO" w:eastAsia="es-CO"/>
                     </w:rPr>
                     <w:drawing>
                       <wp:inline distT="0" distB="0" distL="0" distR="0" wp14:anchorId="2DDE4887" wp14:editId="43913BC2">
@@ -22847,7 +22950,7 @@
                                 </pic:cNvPicPr>
                               </pic:nvPicPr>
                               <pic:blipFill>
-                                <a:blip r:embed="rId37">
+                                <a:blip r:embed="rId35">
                                   <a:extLst>
                                     <a:ext uri="{28A0092B-C50C-407E-A947-70E740481C1C}">
                                       <a14:useLocalDpi xmlns:a14="http://schemas.microsoft.com/office/drawing/2010/main" val="0"/>
@@ -22951,7 +23054,7 @@
                     <w:rPr>
                       <w:rFonts w:ascii="Times New Roman" w:hAnsi="Times New Roman" w:cs="Times New Roman"/>
                       <w:noProof/>
-                      <w:lang w:val="es-ES" w:eastAsia="es-ES"/>
+                      <w:lang w:val="es-CO" w:eastAsia="es-CO"/>
                     </w:rPr>
                     <w:drawing>
                       <wp:inline distT="0" distB="0" distL="0" distR="0" wp14:anchorId="35AE5DB7" wp14:editId="7D4DFFF5">
@@ -22971,7 +23074,7 @@
                                 </pic:cNvPicPr>
                               </pic:nvPicPr>
                               <pic:blipFill>
-                                <a:blip r:embed="rId37">
+                                <a:blip r:embed="rId35">
                                   <a:extLst>
                                     <a:ext uri="{28A0092B-C50C-407E-A947-70E740481C1C}">
                                       <a14:useLocalDpi xmlns:a14="http://schemas.microsoft.com/office/drawing/2010/main" val="0"/>
@@ -23006,7 +23109,7 @@
                     <w:rPr>
                       <w:rFonts w:ascii="Times New Roman" w:hAnsi="Times New Roman" w:cs="Times New Roman"/>
                       <w:noProof/>
-                      <w:lang w:val="es-ES" w:eastAsia="es-ES"/>
+                      <w:lang w:val="es-CO" w:eastAsia="es-CO"/>
                     </w:rPr>
                     <w:drawing>
                       <wp:inline distT="0" distB="0" distL="0" distR="0" wp14:anchorId="346148F9" wp14:editId="133952C0">
@@ -23026,7 +23129,7 @@
                                 </pic:cNvPicPr>
                               </pic:nvPicPr>
                               <pic:blipFill>
-                                <a:blip r:embed="rId37">
+                                <a:blip r:embed="rId35">
                                   <a:extLst>
                                     <a:ext uri="{28A0092B-C50C-407E-A947-70E740481C1C}">
                                       <a14:useLocalDpi xmlns:a14="http://schemas.microsoft.com/office/drawing/2010/main" val="0"/>
@@ -23061,7 +23164,7 @@
                     <w:rPr>
                       <w:rFonts w:ascii="Times New Roman" w:hAnsi="Times New Roman" w:cs="Times New Roman"/>
                       <w:noProof/>
-                      <w:lang w:val="es-ES" w:eastAsia="es-ES"/>
+                      <w:lang w:val="es-CO" w:eastAsia="es-CO"/>
                     </w:rPr>
                     <w:drawing>
                       <wp:inline distT="0" distB="0" distL="0" distR="0" wp14:anchorId="19283E82" wp14:editId="37F2C1E4">
@@ -23081,7 +23184,7 @@
                                 </pic:cNvPicPr>
                               </pic:nvPicPr>
                               <pic:blipFill>
-                                <a:blip r:embed="rId37">
+                                <a:blip r:embed="rId35">
                                   <a:extLst>
                                     <a:ext uri="{28A0092B-C50C-407E-A947-70E740481C1C}">
                                       <a14:useLocalDpi xmlns:a14="http://schemas.microsoft.com/office/drawing/2010/main" val="0"/>
@@ -23697,7 +23800,7 @@
         </w:rPr>
         <w:t>Las medidas de centralización</w:t>
       </w:r>
-      <w:ins w:id="27" w:author="mercyranjel" w:date="2016-02-09T15:38:00Z">
+      <w:ins w:id="46" w:author="mercyranjel" w:date="2016-02-09T15:38:00Z">
         <w:r>
           <w:rPr>
             <w:rFonts w:ascii="Times New Roman" w:hAnsi="Times New Roman" w:cs="Times New Roman"/>
@@ -23728,7 +23831,7 @@
         </w:rPr>
         <w:t>medidas de tendencia central</w:t>
       </w:r>
-      <w:ins w:id="28" w:author="mercyranjel" w:date="2016-02-09T15:38:00Z">
+      <w:ins w:id="47" w:author="mercyranjel" w:date="2016-02-09T15:38:00Z">
         <w:r>
           <w:rPr>
             <w:rFonts w:ascii="Times New Roman" w:hAnsi="Times New Roman" w:cs="Times New Roman"/>
@@ -23751,7 +23854,7 @@
         </w:rPr>
         <w:t>se ubican en la parte central de un conjunto de datos</w:t>
       </w:r>
-      <w:ins w:id="29" w:author="mercyranjel" w:date="2016-02-09T15:38:00Z">
+      <w:ins w:id="48" w:author="mercyranjel" w:date="2016-02-09T15:38:00Z">
         <w:r>
           <w:rPr>
             <w:rFonts w:ascii="Times New Roman" w:hAnsi="Times New Roman" w:cs="Times New Roman"/>
@@ -23767,7 +23870,7 @@
         </w:rPr>
         <w:t xml:space="preserve"> permiten resumir</w:t>
       </w:r>
-      <w:ins w:id="30" w:author="mercyranjel" w:date="2016-02-09T15:39:00Z">
+      <w:ins w:id="49" w:author="mercyranjel" w:date="2016-02-09T15:39:00Z">
         <w:r>
           <w:rPr>
             <w:rFonts w:ascii="Times New Roman" w:hAnsi="Times New Roman" w:cs="Times New Roman"/>
@@ -24531,21 +24634,7 @@
         <w:rPr>
           <w:rFonts w:ascii="Times New Roman" w:hAnsi="Times New Roman" w:cs="Times New Roman"/>
         </w:rPr>
-        <w:t xml:space="preserve">El entrenador del equipo de baloncesto infantil debe inscribir su equipo para los próximos juegos </w:t>
-      </w:r>
-      <w:proofErr w:type="spellStart"/>
-      <w:r>
-        <w:rPr>
-          <w:rFonts w:ascii="Times New Roman" w:hAnsi="Times New Roman" w:cs="Times New Roman"/>
-        </w:rPr>
-        <w:t>intercolegiados</w:t>
-      </w:r>
-      <w:proofErr w:type="spellEnd"/>
-      <w:r>
-        <w:rPr>
-          <w:rFonts w:ascii="Times New Roman" w:hAnsi="Times New Roman" w:cs="Times New Roman"/>
-        </w:rPr>
-        <w:t>. Uno de los requisitos del torneo es que el equipo debe tener un promedio de estatura de 1,62 m.</w:t>
+        <w:t>El entrenador del equipo de baloncesto infantil debe inscribir su equipo para los próximos juegos intercolegiados. Uno de los requisitos del torneo es que el equipo debe tener un promedio de estatura de 1,62 m.</w:t>
       </w:r>
     </w:p>
     <w:p>
@@ -24691,7 +24780,7 @@
         </w:rPr>
         <w:t>Después de hacer el cálculo del promedio se observa que el equipo no cumple con el requisito</w:t>
       </w:r>
-      <w:ins w:id="31" w:author="mercyranjel" w:date="2016-02-09T15:43:00Z">
+      <w:ins w:id="50" w:author="mercyranjel" w:date="2016-02-09T15:43:00Z">
         <w:r>
           <w:rPr>
             <w:rFonts w:ascii="Times New Roman" w:hAnsi="Times New Roman" w:cs="Times New Roman"/>
@@ -24750,7 +24839,7 @@
         </w:rPr>
         <w:t>En conclusión</w:t>
       </w:r>
-      <w:ins w:id="32" w:author="mercyranjel" w:date="2016-02-09T15:43:00Z">
+      <w:ins w:id="51" w:author="mercyranjel" w:date="2016-02-09T15:43:00Z">
         <w:r>
           <w:rPr>
             <w:rFonts w:ascii="Times New Roman" w:hAnsi="Times New Roman" w:cs="Times New Roman"/>
@@ -25136,7 +25225,7 @@
               </w:rPr>
               <w:t>En algunos casos</w:t>
             </w:r>
-            <w:ins w:id="33" w:author="mercyranjel" w:date="2016-02-09T15:45:00Z">
+            <w:ins w:id="52" w:author="mercyranjel" w:date="2016-02-09T15:45:00Z">
               <w:r>
                 <w:rPr>
                   <w:rFonts w:ascii="Times New Roman" w:hAnsi="Times New Roman" w:cs="Times New Roman"/>
@@ -25166,10 +25255,10 @@
                 <w:lang w:val="es-ES_tradnl"/>
               </w:rPr>
               <w:object w:dxaOrig="200" w:dyaOrig="280" w14:anchorId="53453277">
-                <v:shape id="_x0000_i1045" type="#_x0000_t75" style="width:10.65pt;height:14.65pt" o:ole="">
-                  <v:imagedata r:id="rId38" o:title=""/>
+                <v:shape id="_x0000_i1042" type="#_x0000_t75" style="width:10.5pt;height:14.5pt" o:ole="">
+                  <v:imagedata r:id="rId36" o:title=""/>
                 </v:shape>
-                <o:OLEObject Type="Embed" ProgID="Equation.3" ShapeID="_x0000_i1045" DrawAspect="Content" ObjectID="_1391093181" r:id="rId39"/>
+                <o:OLEObject Type="Embed" ProgID="Equation.3" ShapeID="_x0000_i1042" DrawAspect="Content" ObjectID="_1519459452" r:id="rId37"/>
               </w:object>
             </w:r>
           </w:p>
@@ -25499,7 +25588,7 @@
         </w:rPr>
         <w:t>n algunos casos</w:t>
       </w:r>
-      <w:ins w:id="34" w:author="mercyranjel" w:date="2016-02-09T15:46:00Z">
+      <w:ins w:id="53" w:author="mercyranjel" w:date="2016-02-09T15:46:00Z">
         <w:r>
           <w:rPr>
             <w:rFonts w:ascii="Times New Roman" w:hAnsi="Times New Roman" w:cs="Times New Roman"/>
@@ -26223,7 +26312,7 @@
               </w:rPr>
               <w:t>En algunos casos</w:t>
             </w:r>
-            <w:ins w:id="35" w:author="mercyranjel" w:date="2016-02-09T15:51:00Z">
+            <w:ins w:id="54" w:author="mercyranjel" w:date="2016-02-09T15:51:00Z">
               <w:r>
                 <w:rPr>
                   <w:rFonts w:ascii="Times New Roman" w:hAnsi="Times New Roman" w:cs="Times New Roman"/>
@@ -26253,10 +26342,10 @@
                 <w:lang w:val="es-ES_tradnl"/>
               </w:rPr>
               <w:object w:dxaOrig="200" w:dyaOrig="280" w14:anchorId="20ADD912">
-                <v:shape id="_x0000_i1046" type="#_x0000_t75" style="width:10.65pt;height:14.65pt" o:ole="">
-                  <v:imagedata r:id="rId40" o:title=""/>
+                <v:shape id="_x0000_i1043" type="#_x0000_t75" style="width:10.5pt;height:14.5pt" o:ole="">
+                  <v:imagedata r:id="rId38" o:title=""/>
                 </v:shape>
-                <o:OLEObject Type="Embed" ProgID="Equation.3" ShapeID="_x0000_i1046" DrawAspect="Content" ObjectID="_1391093182" r:id="rId41"/>
+                <o:OLEObject Type="Embed" ProgID="Equation.3" ShapeID="_x0000_i1043" DrawAspect="Content" ObjectID="_1519459453" r:id="rId39"/>
               </w:object>
             </w:r>
           </w:p>
@@ -26490,6 +26579,7 @@
           <w:lang w:eastAsia="es-ES"/>
         </w:rPr>
       </w:pPr>
+      <w:commentRangeStart w:id="55"/>
       <w:r>
         <w:rPr>
           <w:rFonts w:ascii="Times New Roman" w:eastAsia="Times New Roman" w:hAnsi="Times New Roman" w:cs="Times New Roman"/>
@@ -26826,6 +26916,15 @@
         </w:rPr>
         <w:tab/>
         <w:t>informales</w:t>
+      </w:r>
+      <w:commentRangeEnd w:id="55"/>
+      <w:r>
+        <w:rPr>
+          <w:rStyle w:val="Refdecomentario"/>
+          <w:rFonts w:ascii="Calibri" w:eastAsia="Calibri" w:hAnsi="Calibri" w:cs="Times New Roman"/>
+          <w:lang w:val="es-MX"/>
+        </w:rPr>
+        <w:commentReference w:id="55"/>
       </w:r>
     </w:p>
     <w:p>
@@ -27046,6 +27145,7 @@
                 <w:szCs w:val="24"/>
               </w:rPr>
             </w:pPr>
+            <w:commentRangeStart w:id="57"/>
             <w:r>
               <w:rPr>
                 <w:rFonts w:ascii="Times New Roman" w:hAnsi="Times New Roman" w:cs="Times New Roman"/>
@@ -27081,6 +27181,14 @@
                 <w:szCs w:val="24"/>
               </w:rPr>
               <w:t>18</w:t>
+            </w:r>
+            <w:commentRangeEnd w:id="57"/>
+            <w:r>
+              <w:rPr>
+                <w:rStyle w:val="Refdecomentario"/>
+                <w:rFonts w:ascii="Calibri" w:eastAsia="Calibri" w:hAnsi="Calibri" w:cs="Times New Roman"/>
+              </w:rPr>
+              <w:commentReference w:id="57"/>
             </w:r>
           </w:p>
         </w:tc>
@@ -27170,7 +27278,6 @@
             <w:tblPr>
               <w:tblW w:w="2180" w:type="dxa"/>
               <w:jc w:val="center"/>
-              <w:tblInd w:w="55" w:type="dxa"/>
               <w:tblCellMar>
                 <w:left w:w="70" w:type="dxa"/>
                 <w:right w:w="70" w:type="dxa"/>
@@ -28869,7 +28976,7 @@
         </w:rPr>
         <w:t>ar</w:t>
       </w:r>
-      <w:ins w:id="36" w:author="mercyranjel" w:date="2016-02-09T15:54:00Z">
+      <w:ins w:id="58" w:author="mercyranjel" w:date="2016-02-09T15:54:00Z">
         <w:r>
           <w:rPr>
             <w:rFonts w:ascii="Times New Roman" w:hAnsi="Times New Roman" w:cs="Times New Roman"/>
@@ -29327,7 +29434,7 @@
         </w:rPr>
         <w:t>omo en todos</w:t>
       </w:r>
-      <w:ins w:id="37" w:author="mercyranjel" w:date="2016-02-09T15:56:00Z">
+      <w:ins w:id="59" w:author="mercyranjel" w:date="2016-02-09T15:56:00Z">
         <w:r>
           <w:rPr>
             <w:rFonts w:ascii="Times New Roman" w:hAnsi="Times New Roman" w:cs="Times New Roman"/>
@@ -29860,7 +29967,7 @@
                 <w:szCs w:val="24"/>
               </w:rPr>
             </w:pPr>
-            <w:hyperlink r:id="rId42" w:history="1">
+            <w:hyperlink r:id="rId40" w:history="1">
               <w:r>
                 <w:rPr>
                   <w:rStyle w:val="Hipervnculo"/>
@@ -29881,7 +29988,7 @@
               </w:rPr>
               <w:t xml:space="preserve"> </w:t>
             </w:r>
-            <w:hyperlink r:id="rId43" w:history="1">
+            <w:hyperlink r:id="rId41" w:history="1">
               <w:r>
                 <w:rPr>
                   <w:rStyle w:val="Hipervnculo"/>
@@ -29902,7 +30009,7 @@
               </w:rPr>
               <w:t xml:space="preserve">  </w:t>
             </w:r>
-            <w:hyperlink r:id="rId44" w:history="1">
+            <w:hyperlink r:id="rId42" w:history="1">
               <w:r>
                 <w:rPr>
                   <w:rStyle w:val="Hipervnculo"/>
@@ -30644,7 +30751,7 @@
         </w:rPr>
         <w:t>cuando</w:t>
       </w:r>
-      <w:ins w:id="38" w:author="mercyranjel" w:date="2016-02-09T16:04:00Z">
+      <w:ins w:id="60" w:author="mercyranjel" w:date="2016-02-09T16:04:00Z">
         <w:r>
           <w:rPr>
             <w:rFonts w:ascii="Times New Roman" w:hAnsi="Times New Roman" w:cs="Times New Roman"/>
@@ -31564,7 +31671,7 @@
         </w:rPr>
         <w:t xml:space="preserve"> obtener los siguientes resultados</w:t>
       </w:r>
-      <w:ins w:id="39" w:author="mercyranjel" w:date="2016-02-09T16:10:00Z">
+      <w:ins w:id="61" w:author="mercyranjel" w:date="2016-02-09T16:10:00Z">
         <w:r>
           <w:rPr>
             <w:rFonts w:ascii="Times New Roman" w:hAnsi="Times New Roman" w:cs="Times New Roman"/>
@@ -31666,6 +31773,7 @@
                 <w:szCs w:val="24"/>
               </w:rPr>
             </w:pPr>
+            <w:commentRangeStart w:id="62"/>
             <w:r>
               <w:rPr>
                 <w:rFonts w:ascii="Times New Roman" w:hAnsi="Times New Roman" w:cs="Times New Roman"/>
@@ -31674,6 +31782,14 @@
                 <w:szCs w:val="24"/>
               </w:rPr>
               <w:t>MA_06_14_IMG20</w:t>
+            </w:r>
+            <w:commentRangeEnd w:id="62"/>
+            <w:r>
+              <w:rPr>
+                <w:rStyle w:val="Refdecomentario"/>
+                <w:rFonts w:ascii="Calibri" w:eastAsia="Calibri" w:hAnsi="Calibri" w:cs="Times New Roman"/>
+              </w:rPr>
+              <w:commentReference w:id="62"/>
             </w:r>
           </w:p>
         </w:tc>
@@ -32583,7 +32699,7 @@
         </w:rPr>
         <w:t>a continuación</w:t>
       </w:r>
-      <w:ins w:id="40" w:author="mercyranjel" w:date="2016-02-09T16:13:00Z">
+      <w:ins w:id="63" w:author="mercyranjel" w:date="2016-02-09T16:13:00Z">
         <w:r>
           <w:rPr>
             <w:rFonts w:ascii="Times New Roman" w:eastAsia="Times New Roman" w:hAnsi="Times New Roman" w:cs="Times New Roman"/>
@@ -32690,7 +32806,7 @@
         </w:rPr>
         <w:t>Carlos), (Pedro,</w:t>
       </w:r>
-      <w:ins w:id="41" w:author="mercyranjel" w:date="2016-02-09T16:13:00Z">
+      <w:ins w:id="64" w:author="mercyranjel" w:date="2016-02-09T16:13:00Z">
         <w:r>
           <w:rPr>
             <w:rFonts w:ascii="Times New Roman" w:eastAsia="Times New Roman" w:hAnsi="Times New Roman" w:cs="Times New Roman"/>
@@ -32706,7 +32822,7 @@
         </w:rPr>
         <w:t>Carlos,</w:t>
       </w:r>
-      <w:ins w:id="42" w:author="mercyranjel" w:date="2016-02-09T16:13:00Z">
+      <w:ins w:id="65" w:author="mercyranjel" w:date="2016-02-09T16:13:00Z">
         <w:r>
           <w:rPr>
             <w:rFonts w:ascii="Times New Roman" w:eastAsia="Times New Roman" w:hAnsi="Times New Roman" w:cs="Times New Roman"/>
@@ -32722,7 +32838,7 @@
         </w:rPr>
         <w:t>Luis), (Luis,</w:t>
       </w:r>
-      <w:ins w:id="43" w:author="mercyranjel" w:date="2016-02-09T16:13:00Z">
+      <w:ins w:id="66" w:author="mercyranjel" w:date="2016-02-09T16:13:00Z">
         <w:r>
           <w:rPr>
             <w:rFonts w:ascii="Times New Roman" w:eastAsia="Times New Roman" w:hAnsi="Times New Roman" w:cs="Times New Roman"/>
@@ -32738,7 +32854,7 @@
         </w:rPr>
         <w:t>Pedro,</w:t>
       </w:r>
-      <w:ins w:id="44" w:author="mercyranjel" w:date="2016-02-09T16:13:00Z">
+      <w:ins w:id="67" w:author="mercyranjel" w:date="2016-02-09T16:13:00Z">
         <w:r>
           <w:rPr>
             <w:rFonts w:ascii="Times New Roman" w:eastAsia="Times New Roman" w:hAnsi="Times New Roman" w:cs="Times New Roman"/>
@@ -32754,7 +32870,7 @@
         </w:rPr>
         <w:t>Carlos), (Luis,</w:t>
       </w:r>
-      <w:ins w:id="45" w:author="mercyranjel" w:date="2016-02-09T16:13:00Z">
+      <w:ins w:id="68" w:author="mercyranjel" w:date="2016-02-09T16:13:00Z">
         <w:r>
           <w:rPr>
             <w:rFonts w:ascii="Times New Roman" w:eastAsia="Times New Roman" w:hAnsi="Times New Roman" w:cs="Times New Roman"/>
@@ -32770,7 +32886,7 @@
         </w:rPr>
         <w:t>Carlos,</w:t>
       </w:r>
-      <w:ins w:id="46" w:author="mercyranjel" w:date="2016-02-09T16:13:00Z">
+      <w:ins w:id="69" w:author="mercyranjel" w:date="2016-02-09T16:13:00Z">
         <w:r>
           <w:rPr>
             <w:rFonts w:ascii="Times New Roman" w:eastAsia="Times New Roman" w:hAnsi="Times New Roman" w:cs="Times New Roman"/>
@@ -32786,7 +32902,7 @@
         </w:rPr>
         <w:t>Pedro),</w:t>
       </w:r>
-      <w:ins w:id="47" w:author="mercyranjel" w:date="2016-02-09T16:14:00Z">
+      <w:ins w:id="70" w:author="mercyranjel" w:date="2016-02-09T16:14:00Z">
         <w:r>
           <w:rPr>
             <w:rFonts w:ascii="Times New Roman" w:eastAsia="Times New Roman" w:hAnsi="Times New Roman" w:cs="Times New Roman"/>
@@ -32802,7 +32918,7 @@
         </w:rPr>
         <w:t>(Carlos,</w:t>
       </w:r>
-      <w:ins w:id="48" w:author="mercyranjel" w:date="2016-02-09T16:13:00Z">
+      <w:ins w:id="71" w:author="mercyranjel" w:date="2016-02-09T16:13:00Z">
         <w:r>
           <w:rPr>
             <w:rFonts w:ascii="Times New Roman" w:eastAsia="Times New Roman" w:hAnsi="Times New Roman" w:cs="Times New Roman"/>
@@ -32818,7 +32934,7 @@
         </w:rPr>
         <w:t>Pedro,</w:t>
       </w:r>
-      <w:ins w:id="49" w:author="mercyranjel" w:date="2016-02-09T16:13:00Z">
+      <w:ins w:id="72" w:author="mercyranjel" w:date="2016-02-09T16:13:00Z">
         <w:r>
           <w:rPr>
             <w:rFonts w:ascii="Times New Roman" w:eastAsia="Times New Roman" w:hAnsi="Times New Roman" w:cs="Times New Roman"/>
@@ -32834,7 +32950,7 @@
         </w:rPr>
         <w:t>Luis), (Carlos,</w:t>
       </w:r>
-      <w:ins w:id="50" w:author="mercyranjel" w:date="2016-02-09T16:13:00Z">
+      <w:ins w:id="73" w:author="mercyranjel" w:date="2016-02-09T16:13:00Z">
         <w:r>
           <w:rPr>
             <w:rFonts w:ascii="Times New Roman" w:eastAsia="Times New Roman" w:hAnsi="Times New Roman" w:cs="Times New Roman"/>
@@ -32850,7 +32966,7 @@
         </w:rPr>
         <w:t>Luis,</w:t>
       </w:r>
-      <w:ins w:id="51" w:author="mercyranjel" w:date="2016-02-09T16:14:00Z">
+      <w:ins w:id="74" w:author="mercyranjel" w:date="2016-02-09T16:14:00Z">
         <w:r>
           <w:rPr>
             <w:rFonts w:ascii="Times New Roman" w:eastAsia="Times New Roman" w:hAnsi="Times New Roman" w:cs="Times New Roman"/>
@@ -33744,7 +33860,7 @@
         </w:rPr>
         <w:t>En la notación para los elementos del espacio muestral se entenderá que</w:t>
       </w:r>
-      <w:ins w:id="52" w:author="mercyranjel" w:date="2016-02-09T16:18:00Z">
+      <w:ins w:id="75" w:author="mercyranjel" w:date="2016-02-09T16:18:00Z">
         <w:r>
           <w:rPr>
             <w:rFonts w:ascii="Times New Roman" w:hAnsi="Times New Roman" w:cs="Times New Roman"/>
@@ -33855,7 +33971,7 @@
         </w:rPr>
         <w:t>(B, M), (M, H), (M,</w:t>
       </w:r>
-      <w:ins w:id="53" w:author="mercyranjel" w:date="2016-02-09T16:26:00Z">
+      <w:ins w:id="76" w:author="mercyranjel" w:date="2016-02-09T16:26:00Z">
         <w:r>
           <w:rPr>
             <w:rFonts w:ascii="Times New Roman" w:hAnsi="Times New Roman" w:cs="Times New Roman"/>
@@ -33873,7 +33989,7 @@
         </w:rPr>
         <w:t>L), (M,</w:t>
       </w:r>
-      <w:ins w:id="54" w:author="mercyranjel" w:date="2016-02-09T16:26:00Z">
+      <w:ins w:id="77" w:author="mercyranjel" w:date="2016-02-09T16:26:00Z">
         <w:r>
           <w:rPr>
             <w:rFonts w:ascii="Times New Roman" w:hAnsi="Times New Roman" w:cs="Times New Roman"/>
@@ -34715,7 +34831,7 @@
         </w:rPr>
         <w:t>ese</w:t>
       </w:r>
-      <w:ins w:id="55" w:author="mercyranjel" w:date="2016-02-09T16:19:00Z">
+      <w:ins w:id="78" w:author="mercyranjel" w:date="2016-02-09T16:19:00Z">
         <w:r>
           <w:rPr>
             <w:rFonts w:ascii="Times New Roman" w:eastAsia="Times New Roman" w:hAnsi="Times New Roman" w:cs="Times New Roman"/>
@@ -35210,7 +35326,7 @@
         </w:rPr>
         <w:t>y</w:t>
       </w:r>
-      <w:ins w:id="56" w:author="mercyranjel" w:date="2016-02-09T16:20:00Z">
+      <w:ins w:id="79" w:author="mercyranjel" w:date="2016-02-09T16:20:00Z">
         <w:r>
           <w:rPr>
             <w:rFonts w:ascii="Times New Roman" w:eastAsia="Times New Roman" w:hAnsi="Times New Roman" w:cs="Times New Roman"/>
@@ -35377,7 +35493,7 @@
         </w:rPr>
         <w:t>de</w:t>
       </w:r>
-      <w:ins w:id="57" w:author="mercyranjel" w:date="2016-02-09T16:21:00Z">
+      <w:ins w:id="80" w:author="mercyranjel" w:date="2016-02-09T16:21:00Z">
         <w:r>
           <w:rPr>
             <w:rFonts w:ascii="Times New Roman" w:eastAsia="Times New Roman" w:hAnsi="Times New Roman" w:cs="Times New Roman"/>
@@ -35457,7 +35573,7 @@
         </w:rPr>
         <w:t>)</w:t>
       </w:r>
-      <w:ins w:id="58" w:author="mercyranjel" w:date="2016-02-09T16:21:00Z">
+      <w:ins w:id="81" w:author="mercyranjel" w:date="2016-02-09T16:21:00Z">
         <w:r>
           <w:rPr>
             <w:rFonts w:ascii="Times New Roman" w:hAnsi="Times New Roman" w:cs="Times New Roman"/>
@@ -35495,7 +35611,7 @@
         </w:rPr>
         <w:t>Luego</w:t>
       </w:r>
-      <w:ins w:id="59" w:author="mercyranjel" w:date="2016-02-09T16:21:00Z">
+      <w:ins w:id="82" w:author="mercyranjel" w:date="2016-02-09T16:21:00Z">
         <w:r>
           <w:rPr>
             <w:rFonts w:ascii="Times New Roman" w:hAnsi="Times New Roman" w:cs="Times New Roman"/>
@@ -35521,7 +35637,7 @@
         </w:rPr>
         <w:t>la siguiente expresión</w:t>
       </w:r>
-      <w:ins w:id="60" w:author="mercyranjel" w:date="2016-02-09T16:21:00Z">
+      <w:ins w:id="83" w:author="mercyranjel" w:date="2016-02-09T16:21:00Z">
         <w:r>
           <w:rPr>
             <w:rFonts w:ascii="Times New Roman" w:hAnsi="Times New Roman" w:cs="Times New Roman"/>
@@ -35553,8 +35669,6 @@
         </w:rPr>
         <w:t xml:space="preserve"> </w:t>
       </w:r>
-      <w:bookmarkStart w:id="61" w:name="_GoBack"/>
-      <w:bookmarkEnd w:id="61"/>
     </w:p>
     <w:p>
       <w:pPr>
@@ -37047,7 +37161,7 @@
               </w:rPr>
               <w:t xml:space="preserve">Proyecto: la </w:t>
             </w:r>
-            <w:ins w:id="62" w:author="Ancopepe pepe" w:date="2016-02-10T21:10:00Z">
+            <w:ins w:id="84" w:author="Ancopepe pepe" w:date="2016-02-10T21:10:00Z">
               <w:r>
                 <w:rPr>
                   <w:rFonts w:ascii="Times New Roman" w:hAnsi="Times New Roman" w:cs="Times New Roman"/>
@@ -38447,7 +38561,7 @@
                 <w:szCs w:val="24"/>
               </w:rPr>
             </w:pPr>
-            <w:hyperlink r:id="rId45" w:history="1">
+            <w:hyperlink r:id="rId43" w:history="1">
               <w:r>
                 <w:rPr>
                   <w:rStyle w:val="Hipervnculo"/>
@@ -38472,8 +38586,8 @@
     </w:p>
     <w:p/>
     <w:sectPr>
-      <w:headerReference w:type="even" r:id="rId46"/>
-      <w:headerReference w:type="default" r:id="rId47"/>
+      <w:headerReference w:type="even" r:id="rId44"/>
+      <w:headerReference w:type="default" r:id="rId45"/>
       <w:pgSz w:w="12240" w:h="15840"/>
       <w:pgMar w:top="1417" w:right="1701" w:bottom="1417" w:left="1701" w:header="708" w:footer="708" w:gutter="0"/>
       <w:cols w:space="708"/>
@@ -38482,8 +38596,241 @@
 </w:document>
 </file>
 
+<file path=word/comments.xml><?xml version="1.0" encoding="utf-8"?>
+<w:comments xmlns:wpc="http://schemas.microsoft.com/office/word/2010/wordprocessingCanvas" xmlns:mc="http://schemas.openxmlformats.org/markup-compatibility/2006" xmlns:o="urn:schemas-microsoft-com:office:office" xmlns:r="http://schemas.openxmlformats.org/officeDocument/2006/relationships" xmlns:m="http://schemas.openxmlformats.org/officeDocument/2006/math" xmlns:v="urn:schemas-microsoft-com:vml" xmlns:wp14="http://schemas.microsoft.com/office/word/2010/wordprocessingDrawing" xmlns:wp="http://schemas.openxmlformats.org/drawingml/2006/wordprocessingDrawing" xmlns:w10="urn:schemas-microsoft-com:office:word" xmlns:w="http://schemas.openxmlformats.org/wordprocessingml/2006/main" xmlns:w14="http://schemas.microsoft.com/office/word/2010/wordml" xmlns:w15="http://schemas.microsoft.com/office/word/2012/wordml" xmlns:wpg="http://schemas.microsoft.com/office/word/2010/wordprocessingGroup" xmlns:wpi="http://schemas.microsoft.com/office/word/2010/wordprocessingInk" xmlns:wne="http://schemas.microsoft.com/office/word/2006/wordml" xmlns:wps="http://schemas.microsoft.com/office/word/2010/wordprocessingShape" mc:Ignorable="w14 w15 wp14">
+  <w:comment w:id="9" w:author="Lzambrano" w:date="2016-03-14T11:13:00Z" w:initials="L">
+    <w:p>
+      <w:pPr>
+        <w:pStyle w:val="Textocomentario"/>
+      </w:pPr>
+      <w:r>
+        <w:rPr>
+          <w:rStyle w:val="Refdecomentario"/>
+        </w:rPr>
+        <w:annotationRef/>
+      </w:r>
+      <w:r>
+        <w:t>Esto no se puede presentar así en la plataforma. Organizar en tabla.</w:t>
+      </w:r>
+    </w:p>
+  </w:comment>
+  <w:comment w:id="10" w:author="Lzambrano" w:date="2016-03-14T11:14:00Z" w:initials="L">
+    <w:p>
+      <w:pPr>
+        <w:pStyle w:val="Textocomentario"/>
+      </w:pPr>
+      <w:r>
+        <w:rPr>
+          <w:rStyle w:val="Refdecomentario"/>
+        </w:rPr>
+        <w:annotationRef/>
+      </w:r>
+      <w:r>
+        <w:t>No es posible. Organizar en tabla, si se necesita esa distribución.</w:t>
+      </w:r>
+    </w:p>
+  </w:comment>
+  <w:comment w:id="12" w:author="Lzambrano" w:date="2016-03-14T11:14:00Z" w:initials="L">
+    <w:p>
+      <w:pPr>
+        <w:pStyle w:val="Textocomentario"/>
+      </w:pPr>
+      <w:r>
+        <w:rPr>
+          <w:rStyle w:val="Refdecomentario"/>
+        </w:rPr>
+        <w:annotationRef/>
+      </w:r>
+      <w:r>
+        <w:t>Tabla</w:t>
+      </w:r>
+    </w:p>
+  </w:comment>
+  <w:comment w:id="13" w:author="Lzambrano" w:date="2016-03-14T11:14:00Z" w:initials="L">
+    <w:p>
+      <w:pPr>
+        <w:pStyle w:val="Textocomentario"/>
+      </w:pPr>
+      <w:r>
+        <w:rPr>
+          <w:rStyle w:val="Refdecomentario"/>
+        </w:rPr>
+        <w:annotationRef/>
+      </w:r>
+      <w:r>
+        <w:t>Tabla</w:t>
+      </w:r>
+    </w:p>
+  </w:comment>
+  <w:comment w:id="14" w:author="Lzambrano" w:date="2016-03-14T11:16:00Z" w:initials="L">
+    <w:p>
+      <w:pPr>
+        <w:pStyle w:val="Textocomentario"/>
+      </w:pPr>
+      <w:r>
+        <w:rPr>
+          <w:rStyle w:val="Refdecomentario"/>
+        </w:rPr>
+        <w:annotationRef/>
+      </w:r>
+      <w:r>
+        <w:t>Tabla</w:t>
+      </w:r>
+    </w:p>
+  </w:comment>
+  <w:comment w:id="15" w:author="Lzambrano" w:date="2016-03-14T11:07:00Z" w:initials="L">
+    <w:p>
+      <w:pPr>
+        <w:pStyle w:val="Textocomentario"/>
+      </w:pPr>
+      <w:r>
+        <w:rPr>
+          <w:rStyle w:val="Refdecomentario"/>
+        </w:rPr>
+        <w:annotationRef/>
+      </w:r>
+      <w:r>
+        <w:t>No es imagen. Es tabla normal Debe llevar título</w:t>
+      </w:r>
+    </w:p>
+  </w:comment>
+  <w:comment w:id="16" w:author="Lzambrano" w:date="2016-03-14T11:08:00Z" w:initials="L">
+    <w:p>
+      <w:pPr>
+        <w:pStyle w:val="Textocomentario"/>
+      </w:pPr>
+      <w:r>
+        <w:rPr>
+          <w:rStyle w:val="Refdecomentario"/>
+        </w:rPr>
+        <w:annotationRef/>
+      </w:r>
+      <w:r>
+        <w:t>No es imagen. Pero se pueden incluir fórmulas si se necesitan. Colocar título</w:t>
+      </w:r>
+    </w:p>
+  </w:comment>
+  <w:comment w:id="29" w:author="Lzambrano" w:date="2016-03-14T11:09:00Z" w:initials="L">
+    <w:p>
+      <w:pPr>
+        <w:pStyle w:val="Textocomentario"/>
+      </w:pPr>
+      <w:r>
+        <w:rPr>
+          <w:rStyle w:val="Refdecomentario"/>
+        </w:rPr>
+        <w:annotationRef/>
+      </w:r>
+      <w:r>
+        <w:t>No es imagen. Incluir fórmula si es necesario. Lleva título</w:t>
+      </w:r>
+    </w:p>
+  </w:comment>
+  <w:comment w:id="44" w:author="Lzambrano" w:date="2016-03-14T11:10:00Z" w:initials="L">
+    <w:p>
+      <w:pPr>
+        <w:pStyle w:val="Textocomentario"/>
+      </w:pPr>
+      <w:r>
+        <w:rPr>
+          <w:rStyle w:val="Refdecomentario"/>
+        </w:rPr>
+        <w:annotationRef/>
+      </w:r>
+      <w:r>
+        <w:t>No es imagen. Es una tabla normal. Colocar título</w:t>
+      </w:r>
+    </w:p>
+  </w:comment>
+  <w:comment w:id="45" w:author="Lzambrano" w:date="2016-03-14T11:11:00Z" w:initials="L">
+    <w:p>
+      <w:pPr>
+        <w:pStyle w:val="Textocomentario"/>
+      </w:pPr>
+      <w:r>
+        <w:rPr>
+          <w:rStyle w:val="Refdecomentario"/>
+        </w:rPr>
+        <w:annotationRef/>
+      </w:r>
+      <w:r>
+        <w:t>Esta imagen hace parte de la imagen siguiente. Corresponde a la convención.</w:t>
+      </w:r>
+    </w:p>
+  </w:comment>
+  <w:comment w:id="55" w:author="Lzambrano" w:date="2016-03-14T11:17:00Z" w:initials="L">
+    <w:p>
+      <w:pPr>
+        <w:pStyle w:val="Textocomentario"/>
+      </w:pPr>
+      <w:r>
+        <w:rPr>
+          <w:rStyle w:val="Refdecomentario"/>
+        </w:rPr>
+        <w:annotationRef/>
+      </w:r>
+      <w:r>
+        <w:t>Tabla</w:t>
+      </w:r>
+      <w:bookmarkStart w:id="56" w:name="_GoBack"/>
+      <w:bookmarkEnd w:id="56"/>
+    </w:p>
+  </w:comment>
+  <w:comment w:id="57" w:author="Lzambrano" w:date="2016-03-14T11:12:00Z" w:initials="L">
+    <w:p>
+      <w:pPr>
+        <w:pStyle w:val="Textocomentario"/>
+      </w:pPr>
+      <w:r>
+        <w:rPr>
+          <w:rStyle w:val="Refdecomentario"/>
+        </w:rPr>
+        <w:annotationRef/>
+      </w:r>
+      <w:r>
+        <w:t>No es imagen</w:t>
+      </w:r>
+    </w:p>
+  </w:comment>
+  <w:comment w:id="62" w:author="Lzambrano" w:date="2016-03-14T11:13:00Z" w:initials="L">
+    <w:p>
+      <w:pPr>
+        <w:pStyle w:val="Textocomentario"/>
+      </w:pPr>
+      <w:r>
+        <w:rPr>
+          <w:rStyle w:val="Refdecomentario"/>
+        </w:rPr>
+        <w:annotationRef/>
+      </w:r>
+      <w:r>
+        <w:t>No es imagen</w:t>
+      </w:r>
+    </w:p>
+  </w:comment>
+</w:comments>
+</file>
+
+<file path=word/commentsExtended.xml><?xml version="1.0" encoding="utf-8"?>
+<w15:commentsEx xmlns:wpc="http://schemas.microsoft.com/office/word/2010/wordprocessingCanvas" xmlns:mc="http://schemas.openxmlformats.org/markup-compatibility/2006" xmlns:o="urn:schemas-microsoft-com:office:office" xmlns:r="http://schemas.openxmlformats.org/officeDocument/2006/relationships" xmlns:m="http://schemas.openxmlformats.org/officeDocument/2006/math" xmlns:v="urn:schemas-microsoft-com:vml" xmlns:wp14="http://schemas.microsoft.com/office/word/2010/wordprocessingDrawing" xmlns:wp="http://schemas.openxmlformats.org/drawingml/2006/wordprocessingDrawing" xmlns:w10="urn:schemas-microsoft-com:office:word" xmlns:w="http://schemas.openxmlformats.org/wordprocessingml/2006/main" xmlns:w14="http://schemas.microsoft.com/office/word/2010/wordml" xmlns:w15="http://schemas.microsoft.com/office/word/2012/wordml" xmlns:wpg="http://schemas.microsoft.com/office/word/2010/wordprocessingGroup" xmlns:wpi="http://schemas.microsoft.com/office/word/2010/wordprocessingInk" xmlns:wne="http://schemas.microsoft.com/office/word/2006/wordml" xmlns:wps="http://schemas.microsoft.com/office/word/2010/wordprocessingShape" mc:Ignorable="w14 w15 wp14">
+  <w15:commentEx w15:paraId="234776B4" w15:done="0"/>
+  <w15:commentEx w15:paraId="51DDD5AB" w15:done="0"/>
+  <w15:commentEx w15:paraId="057D7B8F" w15:done="0"/>
+  <w15:commentEx w15:paraId="64911B33" w15:done="0"/>
+  <w15:commentEx w15:paraId="1C425364" w15:done="0"/>
+  <w15:commentEx w15:paraId="58B27429" w15:done="0"/>
+  <w15:commentEx w15:paraId="677AC855" w15:done="0"/>
+  <w15:commentEx w15:paraId="0CA417EC" w15:done="0"/>
+  <w15:commentEx w15:paraId="5404EE9A" w15:done="0"/>
+  <w15:commentEx w15:paraId="638A5223" w15:done="0"/>
+  <w15:commentEx w15:paraId="35433B06" w15:done="0"/>
+  <w15:commentEx w15:paraId="3048A131" w15:done="0"/>
+  <w15:commentEx w15:paraId="31530338" w15:done="0"/>
+</w15:commentsEx>
+</file>
+
 <file path=word/endnotes.xml><?xml version="1.0" encoding="utf-8"?>
-<w:endnotes xmlns:wpc="http://schemas.microsoft.com/office/word/2010/wordprocessingCanvas" xmlns:mo="http://schemas.microsoft.com/office/mac/office/2008/main" xmlns:mc="http://schemas.openxmlformats.org/markup-compatibility/2006" xmlns:mv="urn:schemas-microsoft-com:mac:vml" xmlns:o="urn:schemas-microsoft-com:office:office" xmlns:r="http://schemas.openxmlformats.org/officeDocument/2006/relationships" xmlns:m="http://schemas.openxmlformats.org/officeDocument/2006/math" xmlns:v="urn:schemas-microsoft-com:vml" xmlns:wp14="http://schemas.microsoft.com/office/word/2010/wordprocessingDrawing" xmlns:wp="http://schemas.openxmlformats.org/drawingml/2006/wordprocessingDrawing" xmlns:w10="urn:schemas-microsoft-com:office:word" xmlns:w="http://schemas.openxmlformats.org/wordprocessingml/2006/main" xmlns:w14="http://schemas.microsoft.com/office/word/2010/wordml" xmlns:wpg="http://schemas.microsoft.com/office/word/2010/wordprocessingGroup" xmlns:wpi="http://schemas.microsoft.com/office/word/2010/wordprocessingInk" xmlns:wne="http://schemas.microsoft.com/office/word/2006/wordml" xmlns:wps="http://schemas.microsoft.com/office/word/2010/wordprocessingShape" mc:Ignorable="w14 wp14">
+<w:endnotes xmlns:wpc="http://schemas.microsoft.com/office/word/2010/wordprocessingCanvas" xmlns:mc="http://schemas.openxmlformats.org/markup-compatibility/2006" xmlns:o="urn:schemas-microsoft-com:office:office" xmlns:r="http://schemas.openxmlformats.org/officeDocument/2006/relationships" xmlns:m="http://schemas.openxmlformats.org/officeDocument/2006/math" xmlns:v="urn:schemas-microsoft-com:vml" xmlns:wp14="http://schemas.microsoft.com/office/word/2010/wordprocessingDrawing" xmlns:wp="http://schemas.openxmlformats.org/drawingml/2006/wordprocessingDrawing" xmlns:w10="urn:schemas-microsoft-com:office:word" xmlns:w="http://schemas.openxmlformats.org/wordprocessingml/2006/main" xmlns:w14="http://schemas.microsoft.com/office/word/2010/wordml" xmlns:w15="http://schemas.microsoft.com/office/word/2012/wordml" xmlns:wpg="http://schemas.microsoft.com/office/word/2010/wordprocessingGroup" xmlns:wpi="http://schemas.microsoft.com/office/word/2010/wordprocessingInk" xmlns:wne="http://schemas.microsoft.com/office/word/2006/wordml" xmlns:wps="http://schemas.microsoft.com/office/word/2010/wordprocessingShape" mc:Ignorable="w14 w15 wp14">
   <w:endnote w:type="separator" w:id="-1">
     <w:p>
       <w:pPr>
@@ -38508,7 +38855,7 @@
 </file>
 
 <file path=word/footnotes.xml><?xml version="1.0" encoding="utf-8"?>
-<w:footnotes xmlns:wpc="http://schemas.microsoft.com/office/word/2010/wordprocessingCanvas" xmlns:mo="http://schemas.microsoft.com/office/mac/office/2008/main" xmlns:mc="http://schemas.openxmlformats.org/markup-compatibility/2006" xmlns:mv="urn:schemas-microsoft-com:mac:vml" xmlns:o="urn:schemas-microsoft-com:office:office" xmlns:r="http://schemas.openxmlformats.org/officeDocument/2006/relationships" xmlns:m="http://schemas.openxmlformats.org/officeDocument/2006/math" xmlns:v="urn:schemas-microsoft-com:vml" xmlns:wp14="http://schemas.microsoft.com/office/word/2010/wordprocessingDrawing" xmlns:wp="http://schemas.openxmlformats.org/drawingml/2006/wordprocessingDrawing" xmlns:w10="urn:schemas-microsoft-com:office:word" xmlns:w="http://schemas.openxmlformats.org/wordprocessingml/2006/main" xmlns:w14="http://schemas.microsoft.com/office/word/2010/wordml" xmlns:wpg="http://schemas.microsoft.com/office/word/2010/wordprocessingGroup" xmlns:wpi="http://schemas.microsoft.com/office/word/2010/wordprocessingInk" xmlns:wne="http://schemas.microsoft.com/office/word/2006/wordml" xmlns:wps="http://schemas.microsoft.com/office/word/2010/wordprocessingShape" mc:Ignorable="w14 wp14">
+<w:footnotes xmlns:wpc="http://schemas.microsoft.com/office/word/2010/wordprocessingCanvas" xmlns:mc="http://schemas.openxmlformats.org/markup-compatibility/2006" xmlns:o="urn:schemas-microsoft-com:office:office" xmlns:r="http://schemas.openxmlformats.org/officeDocument/2006/relationships" xmlns:m="http://schemas.openxmlformats.org/officeDocument/2006/math" xmlns:v="urn:schemas-microsoft-com:vml" xmlns:wp14="http://schemas.microsoft.com/office/word/2010/wordprocessingDrawing" xmlns:wp="http://schemas.openxmlformats.org/drawingml/2006/wordprocessingDrawing" xmlns:w10="urn:schemas-microsoft-com:office:word" xmlns:w="http://schemas.openxmlformats.org/wordprocessingml/2006/main" xmlns:w14="http://schemas.microsoft.com/office/word/2010/wordml" xmlns:w15="http://schemas.microsoft.com/office/word/2012/wordml" xmlns:wpg="http://schemas.microsoft.com/office/word/2010/wordprocessingGroup" xmlns:wpi="http://schemas.microsoft.com/office/word/2010/wordprocessingInk" xmlns:wne="http://schemas.microsoft.com/office/word/2006/wordml" xmlns:wps="http://schemas.microsoft.com/office/word/2010/wordprocessingShape" mc:Ignorable="w14 w15 wp14">
   <w:footnote w:type="separator" w:id="-1">
     <w:p>
       <w:pPr>
@@ -38533,7 +38880,7 @@
 </file>
 
 <file path=word/header1.xml><?xml version="1.0" encoding="utf-8"?>
-<w:hdr xmlns:wpc="http://schemas.microsoft.com/office/word/2010/wordprocessingCanvas" xmlns:mo="http://schemas.microsoft.com/office/mac/office/2008/main" xmlns:mc="http://schemas.openxmlformats.org/markup-compatibility/2006" xmlns:mv="urn:schemas-microsoft-com:mac:vml" xmlns:o="urn:schemas-microsoft-com:office:office" xmlns:r="http://schemas.openxmlformats.org/officeDocument/2006/relationships" xmlns:m="http://schemas.openxmlformats.org/officeDocument/2006/math" xmlns:v="urn:schemas-microsoft-com:vml" xmlns:wp14="http://schemas.microsoft.com/office/word/2010/wordprocessingDrawing" xmlns:wp="http://schemas.openxmlformats.org/drawingml/2006/wordprocessingDrawing" xmlns:w10="urn:schemas-microsoft-com:office:word" xmlns:w="http://schemas.openxmlformats.org/wordprocessingml/2006/main" xmlns:w14="http://schemas.microsoft.com/office/word/2010/wordml" xmlns:wpg="http://schemas.microsoft.com/office/word/2010/wordprocessingGroup" xmlns:wpi="http://schemas.microsoft.com/office/word/2010/wordprocessingInk" xmlns:wne="http://schemas.microsoft.com/office/word/2006/wordml" xmlns:wps="http://schemas.microsoft.com/office/word/2010/wordprocessingShape" mc:Ignorable="w14 wp14">
+<w:hdr xmlns:wpc="http://schemas.microsoft.com/office/word/2010/wordprocessingCanvas" xmlns:mc="http://schemas.openxmlformats.org/markup-compatibility/2006" xmlns:o="urn:schemas-microsoft-com:office:office" xmlns:r="http://schemas.openxmlformats.org/officeDocument/2006/relationships" xmlns:m="http://schemas.openxmlformats.org/officeDocument/2006/math" xmlns:v="urn:schemas-microsoft-com:vml" xmlns:wp14="http://schemas.microsoft.com/office/word/2010/wordprocessingDrawing" xmlns:wp="http://schemas.openxmlformats.org/drawingml/2006/wordprocessingDrawing" xmlns:w10="urn:schemas-microsoft-com:office:word" xmlns:w="http://schemas.openxmlformats.org/wordprocessingml/2006/main" xmlns:w14="http://schemas.microsoft.com/office/word/2010/wordml" xmlns:w15="http://schemas.microsoft.com/office/word/2012/wordml" xmlns:wpg="http://schemas.microsoft.com/office/word/2010/wordprocessingGroup" xmlns:wpi="http://schemas.microsoft.com/office/word/2010/wordprocessingInk" xmlns:wne="http://schemas.microsoft.com/office/word/2006/wordml" xmlns:wps="http://schemas.microsoft.com/office/word/2010/wordprocessingShape" mc:Ignorable="w14 w15 wp14">
   <w:p>
     <w:pPr>
       <w:pStyle w:val="Encabezado"/>
@@ -38571,7 +38918,7 @@
 </file>
 
 <file path=word/header2.xml><?xml version="1.0" encoding="utf-8"?>
-<w:hdr xmlns:wpc="http://schemas.microsoft.com/office/word/2010/wordprocessingCanvas" xmlns:mo="http://schemas.microsoft.com/office/mac/office/2008/main" xmlns:mc="http://schemas.openxmlformats.org/markup-compatibility/2006" xmlns:mv="urn:schemas-microsoft-com:mac:vml" xmlns:o="urn:schemas-microsoft-com:office:office" xmlns:r="http://schemas.openxmlformats.org/officeDocument/2006/relationships" xmlns:m="http://schemas.openxmlformats.org/officeDocument/2006/math" xmlns:v="urn:schemas-microsoft-com:vml" xmlns:wp14="http://schemas.microsoft.com/office/word/2010/wordprocessingDrawing" xmlns:wp="http://schemas.openxmlformats.org/drawingml/2006/wordprocessingDrawing" xmlns:w10="urn:schemas-microsoft-com:office:word" xmlns:w="http://schemas.openxmlformats.org/wordprocessingml/2006/main" xmlns:w14="http://schemas.microsoft.com/office/word/2010/wordml" xmlns:wpg="http://schemas.microsoft.com/office/word/2010/wordprocessingGroup" xmlns:wpi="http://schemas.microsoft.com/office/word/2010/wordprocessingInk" xmlns:wne="http://schemas.microsoft.com/office/word/2006/wordml" xmlns:wps="http://schemas.microsoft.com/office/word/2010/wordprocessingShape" mc:Ignorable="w14 wp14">
+<w:hdr xmlns:wpc="http://schemas.microsoft.com/office/word/2010/wordprocessingCanvas" xmlns:mc="http://schemas.openxmlformats.org/markup-compatibility/2006" xmlns:o="urn:schemas-microsoft-com:office:office" xmlns:r="http://schemas.openxmlformats.org/officeDocument/2006/relationships" xmlns:m="http://schemas.openxmlformats.org/officeDocument/2006/math" xmlns:v="urn:schemas-microsoft-com:vml" xmlns:wp14="http://schemas.microsoft.com/office/word/2010/wordprocessingDrawing" xmlns:wp="http://schemas.openxmlformats.org/drawingml/2006/wordprocessingDrawing" xmlns:w10="urn:schemas-microsoft-com:office:word" xmlns:w="http://schemas.openxmlformats.org/wordprocessingml/2006/main" xmlns:w14="http://schemas.microsoft.com/office/word/2010/wordml" xmlns:w15="http://schemas.microsoft.com/office/word/2012/wordml" xmlns:wpg="http://schemas.microsoft.com/office/word/2010/wordprocessingGroup" xmlns:wpi="http://schemas.microsoft.com/office/word/2010/wordprocessingInk" xmlns:wne="http://schemas.microsoft.com/office/word/2006/wordml" xmlns:wps="http://schemas.microsoft.com/office/word/2010/wordprocessingShape" mc:Ignorable="w14 w15 wp14">
   <w:p>
     <w:pPr>
       <w:pStyle w:val="Encabezado"/>
@@ -38603,7 +38950,7 @@
         <w:rStyle w:val="Nmerodepgina"/>
         <w:noProof/>
       </w:rPr>
-      <w:t>28</w:t>
+      <w:t>29</w:t>
     </w:r>
     <w:r>
       <w:rPr>
@@ -38722,8 +39069,8 @@
 </file>
 
 <file path=word/numbering.xml><?xml version="1.0" encoding="utf-8"?>
-<w:numbering xmlns:wpc="http://schemas.microsoft.com/office/word/2010/wordprocessingCanvas" xmlns:mo="http://schemas.microsoft.com/office/mac/office/2008/main" xmlns:mc="http://schemas.openxmlformats.org/markup-compatibility/2006" xmlns:mv="urn:schemas-microsoft-com:mac:vml" xmlns:o="urn:schemas-microsoft-com:office:office" xmlns:r="http://schemas.openxmlformats.org/officeDocument/2006/relationships" xmlns:m="http://schemas.openxmlformats.org/officeDocument/2006/math" xmlns:v="urn:schemas-microsoft-com:vml" xmlns:wp14="http://schemas.microsoft.com/office/word/2010/wordprocessingDrawing" xmlns:wp="http://schemas.openxmlformats.org/drawingml/2006/wordprocessingDrawing" xmlns:w10="urn:schemas-microsoft-com:office:word" xmlns:w="http://schemas.openxmlformats.org/wordprocessingml/2006/main" xmlns:w14="http://schemas.microsoft.com/office/word/2010/wordml" xmlns:wpg="http://schemas.microsoft.com/office/word/2010/wordprocessingGroup" xmlns:wpi="http://schemas.microsoft.com/office/word/2010/wordprocessingInk" xmlns:wne="http://schemas.microsoft.com/office/word/2006/wordml" xmlns:wps="http://schemas.microsoft.com/office/word/2010/wordprocessingShape" mc:Ignorable="w14 wp14">
-  <w:abstractNum w:abstractNumId="0">
+<w:numbering xmlns:wpc="http://schemas.microsoft.com/office/word/2010/wordprocessingCanvas" xmlns:mc="http://schemas.openxmlformats.org/markup-compatibility/2006" xmlns:o="urn:schemas-microsoft-com:office:office" xmlns:r="http://schemas.openxmlformats.org/officeDocument/2006/relationships" xmlns:m="http://schemas.openxmlformats.org/officeDocument/2006/math" xmlns:v="urn:schemas-microsoft-com:vml" xmlns:wp14="http://schemas.microsoft.com/office/word/2010/wordprocessingDrawing" xmlns:wp="http://schemas.openxmlformats.org/drawingml/2006/wordprocessingDrawing" xmlns:w10="urn:schemas-microsoft-com:office:word" xmlns:w="http://schemas.openxmlformats.org/wordprocessingml/2006/main" xmlns:w14="http://schemas.microsoft.com/office/word/2010/wordml" xmlns:w15="http://schemas.microsoft.com/office/word/2012/wordml" xmlns:wpg="http://schemas.microsoft.com/office/word/2010/wordprocessingGroup" xmlns:wpi="http://schemas.microsoft.com/office/word/2010/wordprocessingInk" xmlns:wne="http://schemas.microsoft.com/office/word/2006/wordml" xmlns:wps="http://schemas.microsoft.com/office/word/2010/wordprocessingShape" mc:Ignorable="w14 w15 wp14">
+  <w:abstractNum w:abstractNumId="0" w15:restartNumberingAfterBreak="0">
     <w:nsid w:val="18A77ABD"/>
     <w:multiLevelType w:val="hybridMultilevel"/>
     <w:tmpl w:val="FAC028C0"/>
@@ -38836,7 +39183,7 @@
       </w:rPr>
     </w:lvl>
   </w:abstractNum>
-  <w:abstractNum w:abstractNumId="1">
+  <w:abstractNum w:abstractNumId="1" w15:restartNumberingAfterBreak="0">
     <w:nsid w:val="24516837"/>
     <w:multiLevelType w:val="hybridMultilevel"/>
     <w:tmpl w:val="8FCC0388"/>
@@ -38949,7 +39296,7 @@
       </w:rPr>
     </w:lvl>
   </w:abstractNum>
-  <w:abstractNum w:abstractNumId="2">
+  <w:abstractNum w:abstractNumId="2" w15:restartNumberingAfterBreak="0">
     <w:nsid w:val="47DC0B1D"/>
     <w:multiLevelType w:val="hybridMultilevel"/>
     <w:tmpl w:val="BDE0C690"/>
@@ -39062,7 +39409,7 @@
       </w:rPr>
     </w:lvl>
   </w:abstractNum>
-  <w:abstractNum w:abstractNumId="3">
+  <w:abstractNum w:abstractNumId="3" w15:restartNumberingAfterBreak="0">
     <w:nsid w:val="4EFB41C3"/>
     <w:multiLevelType w:val="hybridMultilevel"/>
     <w:tmpl w:val="9D426C6C"/>
@@ -39175,7 +39522,7 @@
       </w:rPr>
     </w:lvl>
   </w:abstractNum>
-  <w:abstractNum w:abstractNumId="4">
+  <w:abstractNum w:abstractNumId="4" w15:restartNumberingAfterBreak="0">
     <w:nsid w:val="4F5D7650"/>
     <w:multiLevelType w:val="hybridMultilevel"/>
     <w:tmpl w:val="40EC2B76"/>
@@ -39288,7 +39635,7 @@
       </w:rPr>
     </w:lvl>
   </w:abstractNum>
-  <w:abstractNum w:abstractNumId="5">
+  <w:abstractNum w:abstractNumId="5" w15:restartNumberingAfterBreak="0">
     <w:nsid w:val="625A6D46"/>
     <w:multiLevelType w:val="hybridMultilevel"/>
     <w:tmpl w:val="A534262A"/>
@@ -39401,7 +39748,7 @@
       </w:rPr>
     </w:lvl>
   </w:abstractNum>
-  <w:abstractNum w:abstractNumId="6">
+  <w:abstractNum w:abstractNumId="6" w15:restartNumberingAfterBreak="0">
     <w:nsid w:val="6BCF2050"/>
     <w:multiLevelType w:val="hybridMultilevel"/>
     <w:tmpl w:val="CAC0AABE"/>
@@ -39514,7 +39861,7 @@
       </w:rPr>
     </w:lvl>
   </w:abstractNum>
-  <w:abstractNum w:abstractNumId="7">
+  <w:abstractNum w:abstractNumId="7" w15:restartNumberingAfterBreak="0">
     <w:nsid w:val="73123F26"/>
     <w:multiLevelType w:val="hybridMultilevel"/>
     <w:tmpl w:val="BEDA2ABE"/>
@@ -39627,7 +39974,7 @@
       </w:rPr>
     </w:lvl>
   </w:abstractNum>
-  <w:abstractNum w:abstractNumId="8">
+  <w:abstractNum w:abstractNumId="8" w15:restartNumberingAfterBreak="0">
     <w:nsid w:val="739E5002"/>
     <w:multiLevelType w:val="hybridMultilevel"/>
     <w:tmpl w:val="F09C598E"/>
@@ -39739,7 +40086,7 @@
       </w:rPr>
     </w:lvl>
   </w:abstractNum>
-  <w:abstractNum w:abstractNumId="9">
+  <w:abstractNum w:abstractNumId="9" w15:restartNumberingAfterBreak="0">
     <w:nsid w:val="7BBF111E"/>
     <w:multiLevelType w:val="hybridMultilevel"/>
     <w:tmpl w:val="01042F16"/>
@@ -39852,7 +40199,7 @@
       </w:rPr>
     </w:lvl>
   </w:abstractNum>
-  <w:abstractNum w:abstractNumId="10">
+  <w:abstractNum w:abstractNumId="10" w15:restartNumberingAfterBreak="0">
     <w:nsid w:val="7BE37B39"/>
     <w:multiLevelType w:val="hybridMultilevel"/>
     <w:tmpl w:val="1F742528"/>
@@ -39965,7 +40312,7 @@
       </w:rPr>
     </w:lvl>
   </w:abstractNum>
-  <w:abstractNum w:abstractNumId="11">
+  <w:abstractNum w:abstractNumId="11" w15:restartNumberingAfterBreak="0">
     <w:nsid w:val="7FD01A14"/>
     <w:multiLevelType w:val="hybridMultilevel"/>
     <w:tmpl w:val="53DA2D4E"/>
@@ -40118,8 +40465,16 @@
 </w:numbering>
 </file>
 
+<file path=word/people.xml><?xml version="1.0" encoding="utf-8"?>
+<w15:people xmlns:wpc="http://schemas.microsoft.com/office/word/2010/wordprocessingCanvas" xmlns:mc="http://schemas.openxmlformats.org/markup-compatibility/2006" xmlns:o="urn:schemas-microsoft-com:office:office" xmlns:r="http://schemas.openxmlformats.org/officeDocument/2006/relationships" xmlns:m="http://schemas.openxmlformats.org/officeDocument/2006/math" xmlns:v="urn:schemas-microsoft-com:vml" xmlns:wp14="http://schemas.microsoft.com/office/word/2010/wordprocessingDrawing" xmlns:wp="http://schemas.openxmlformats.org/drawingml/2006/wordprocessingDrawing" xmlns:w10="urn:schemas-microsoft-com:office:word" xmlns:w="http://schemas.openxmlformats.org/wordprocessingml/2006/main" xmlns:w14="http://schemas.microsoft.com/office/word/2010/wordml" xmlns:w15="http://schemas.microsoft.com/office/word/2012/wordml" xmlns:wpg="http://schemas.microsoft.com/office/word/2010/wordprocessingGroup" xmlns:wpi="http://schemas.microsoft.com/office/word/2010/wordprocessingInk" xmlns:wne="http://schemas.microsoft.com/office/word/2006/wordml" xmlns:wps="http://schemas.microsoft.com/office/word/2010/wordprocessingShape" mc:Ignorable="w14 w15 wp14">
+  <w15:person w15:author="Lzambrano">
+    <w15:presenceInfo w15:providerId="None" w15:userId="Lzambrano"/>
+  </w15:person>
+</w15:people>
+</file>
+
 <file path=word/styles.xml><?xml version="1.0" encoding="utf-8"?>
-<w:styles xmlns:mc="http://schemas.openxmlformats.org/markup-compatibility/2006" xmlns:r="http://schemas.openxmlformats.org/officeDocument/2006/relationships" xmlns:w="http://schemas.openxmlformats.org/wordprocessingml/2006/main" xmlns:w14="http://schemas.microsoft.com/office/word/2010/wordml" mc:Ignorable="w14">
+<w:styles xmlns:mc="http://schemas.openxmlformats.org/markup-compatibility/2006" xmlns:r="http://schemas.openxmlformats.org/officeDocument/2006/relationships" xmlns:w="http://schemas.openxmlformats.org/wordprocessingml/2006/main" xmlns:w14="http://schemas.microsoft.com/office/word/2010/wordml" xmlns:w15="http://schemas.microsoft.com/office/word/2012/wordml" mc:Ignorable="w14 w15">
   <w:docDefaults>
     <w:rPrDefault>
       <w:rPr>
@@ -40135,143 +40490,352 @@
       </w:pPr>
     </w:pPrDefault>
   </w:docDefaults>
-  <w:latentStyles w:defLockedState="0" w:defUIPriority="0" w:defSemiHidden="1" w:defUnhideWhenUsed="1" w:defQFormat="0" w:count="276">
-    <w:lsdException w:name="Normal" w:semiHidden="0" w:unhideWhenUsed="0" w:qFormat="1"/>
-    <w:lsdException w:name="heading 1" w:semiHidden="0" w:uiPriority="9" w:unhideWhenUsed="0"/>
-    <w:lsdException w:name="heading 2" w:semiHidden="0" w:unhideWhenUsed="0"/>
-    <w:lsdException w:name="heading 3" w:semiHidden="0" w:unhideWhenUsed="0"/>
-    <w:lsdException w:name="heading 4" w:semiHidden="0" w:unhideWhenUsed="0"/>
-    <w:lsdException w:name="heading 5" w:semiHidden="0" w:unhideWhenUsed="0"/>
-    <w:lsdException w:name="heading 6" w:semiHidden="0" w:unhideWhenUsed="0"/>
-    <w:lsdException w:name="heading 7" w:semiHidden="0"/>
-    <w:lsdException w:name="heading 8" w:semiHidden="0"/>
-    <w:lsdException w:name="heading 9" w:semiHidden="0"/>
-    <w:lsdException w:name="index 2" w:semiHidden="0"/>
-    <w:lsdException w:name="index 3" w:semiHidden="0"/>
-    <w:lsdException w:name="index 4" w:semiHidden="0"/>
-    <w:lsdException w:name="index 5" w:semiHidden="0"/>
-    <w:lsdException w:name="index 6" w:semiHidden="0"/>
-    <w:lsdException w:name="List Number 2" w:semiHidden="0"/>
-    <w:lsdException w:name="List Number 5" w:semiHidden="0"/>
-    <w:lsdException w:name="Title" w:semiHidden="0" w:unhideWhenUsed="0"/>
-    <w:lsdException w:name="Subtitle" w:semiHidden="0" w:unhideWhenUsed="0"/>
-    <w:lsdException w:name="Body Text Indent 3" w:semiHidden="0"/>
-    <w:lsdException w:name="Block Text" w:semiHidden="0"/>
-    <w:lsdException w:name="Hyperlink" w:semiHidden="0" w:uiPriority="99"/>
-    <w:lsdException w:name="FollowedHyperlink" w:semiHidden="0"/>
-    <w:lsdException w:name="Strong" w:semiHidden="0" w:uiPriority="22" w:unhideWhenUsed="0" w:qFormat="1"/>
-    <w:lsdException w:name="Emphasis" w:semiHidden="0" w:uiPriority="20" w:unhideWhenUsed="0"/>
-    <w:lsdException w:name="Normal (Web)" w:uiPriority="99"/>
-    <w:lsdException w:name="Table Grid" w:semiHidden="0" w:unhideWhenUsed="0"/>
-    <w:lsdException w:name="Placeholder Text" w:unhideWhenUsed="0"/>
-    <w:lsdException w:name="No Spacing" w:semiHidden="0" w:unhideWhenUsed="0"/>
-    <w:lsdException w:name="Light Shading" w:semiHidden="0" w:unhideWhenUsed="0"/>
-    <w:lsdException w:name="Light List" w:semiHidden="0" w:unhideWhenUsed="0"/>
-    <w:lsdException w:name="Light Grid" w:semiHidden="0" w:unhideWhenUsed="0"/>
-    <w:lsdException w:name="Medium Shading 1" w:semiHidden="0" w:unhideWhenUsed="0"/>
-    <w:lsdException w:name="Medium Shading 2" w:semiHidden="0" w:unhideWhenUsed="0"/>
-    <w:lsdException w:name="Medium List 1" w:semiHidden="0" w:unhideWhenUsed="0"/>
-    <w:lsdException w:name="Medium List 2" w:semiHidden="0" w:unhideWhenUsed="0"/>
-    <w:lsdException w:name="Medium Grid 1" w:semiHidden="0" w:unhideWhenUsed="0"/>
-    <w:lsdException w:name="Medium Grid 2" w:semiHidden="0" w:unhideWhenUsed="0"/>
-    <w:lsdException w:name="Medium Grid 3" w:semiHidden="0" w:unhideWhenUsed="0"/>
-    <w:lsdException w:name="Dark List" w:semiHidden="0" w:unhideWhenUsed="0"/>
-    <w:lsdException w:name="Colorful Shading" w:semiHidden="0" w:unhideWhenUsed="0"/>
-    <w:lsdException w:name="Colorful List" w:semiHidden="0" w:unhideWhenUsed="0"/>
-    <w:lsdException w:name="Colorful Grid" w:semiHidden="0" w:unhideWhenUsed="0"/>
-    <w:lsdException w:name="Light Shading Accent 1" w:semiHidden="0" w:unhideWhenUsed="0"/>
-    <w:lsdException w:name="Light List Accent 1" w:semiHidden="0" w:unhideWhenUsed="0"/>
-    <w:lsdException w:name="Light Grid Accent 1" w:semiHidden="0" w:unhideWhenUsed="0"/>
-    <w:lsdException w:name="Medium Shading 1 Accent 1" w:semiHidden="0" w:unhideWhenUsed="0"/>
-    <w:lsdException w:name="Medium Shading 2 Accent 1" w:semiHidden="0" w:unhideWhenUsed="0"/>
-    <w:lsdException w:name="Medium List 1 Accent 1" w:semiHidden="0" w:unhideWhenUsed="0"/>
-    <w:lsdException w:name="Revision" w:unhideWhenUsed="0"/>
-    <w:lsdException w:name="List Paragraph" w:semiHidden="0" w:unhideWhenUsed="0"/>
-    <w:lsdException w:name="Quote" w:semiHidden="0" w:unhideWhenUsed="0"/>
-    <w:lsdException w:name="Intense Quote" w:semiHidden="0" w:unhideWhenUsed="0"/>
-    <w:lsdException w:name="Medium List 2 Accent 1" w:semiHidden="0" w:unhideWhenUsed="0"/>
-    <w:lsdException w:name="Medium Grid 1 Accent 1" w:semiHidden="0" w:unhideWhenUsed="0"/>
-    <w:lsdException w:name="Medium Grid 2 Accent 1" w:semiHidden="0" w:unhideWhenUsed="0"/>
-    <w:lsdException w:name="Medium Grid 3 Accent 1" w:semiHidden="0" w:unhideWhenUsed="0"/>
-    <w:lsdException w:name="Dark List Accent 1" w:semiHidden="0" w:unhideWhenUsed="0"/>
-    <w:lsdException w:name="Colorful Shading Accent 1" w:semiHidden="0" w:unhideWhenUsed="0"/>
-    <w:lsdException w:name="Colorful List Accent 1" w:semiHidden="0" w:unhideWhenUsed="0"/>
-    <w:lsdException w:name="Colorful Grid Accent 1" w:semiHidden="0" w:unhideWhenUsed="0"/>
-    <w:lsdException w:name="Light Shading Accent 2" w:semiHidden="0" w:unhideWhenUsed="0"/>
-    <w:lsdException w:name="Light List Accent 2" w:semiHidden="0" w:unhideWhenUsed="0"/>
-    <w:lsdException w:name="Light Grid Accent 2" w:semiHidden="0" w:unhideWhenUsed="0"/>
-    <w:lsdException w:name="Medium Shading 1 Accent 2" w:semiHidden="0" w:unhideWhenUsed="0"/>
-    <w:lsdException w:name="Medium Shading 2 Accent 2" w:semiHidden="0" w:unhideWhenUsed="0"/>
-    <w:lsdException w:name="Medium List 1 Accent 2" w:semiHidden="0" w:unhideWhenUsed="0"/>
-    <w:lsdException w:name="Medium List 2 Accent 2" w:semiHidden="0" w:unhideWhenUsed="0"/>
-    <w:lsdException w:name="Medium Grid 1 Accent 2" w:semiHidden="0" w:unhideWhenUsed="0"/>
-    <w:lsdException w:name="Medium Grid 2 Accent 2" w:semiHidden="0" w:unhideWhenUsed="0"/>
-    <w:lsdException w:name="Medium Grid 3 Accent 2" w:semiHidden="0" w:unhideWhenUsed="0"/>
-    <w:lsdException w:name="Dark List Accent 2" w:semiHidden="0" w:unhideWhenUsed="0"/>
-    <w:lsdException w:name="Colorful Shading Accent 2" w:semiHidden="0" w:unhideWhenUsed="0"/>
-    <w:lsdException w:name="Colorful List Accent 2" w:semiHidden="0" w:unhideWhenUsed="0"/>
-    <w:lsdException w:name="Colorful Grid Accent 2" w:semiHidden="0" w:unhideWhenUsed="0"/>
-    <w:lsdException w:name="Light Shading Accent 3" w:semiHidden="0" w:unhideWhenUsed="0"/>
-    <w:lsdException w:name="Light List Accent 3" w:semiHidden="0" w:unhideWhenUsed="0"/>
-    <w:lsdException w:name="Light Grid Accent 3" w:semiHidden="0" w:unhideWhenUsed="0"/>
-    <w:lsdException w:name="Medium Shading 1 Accent 3" w:semiHidden="0" w:unhideWhenUsed="0"/>
-    <w:lsdException w:name="Medium Shading 2 Accent 3" w:semiHidden="0" w:unhideWhenUsed="0"/>
-    <w:lsdException w:name="Medium List 1 Accent 3" w:semiHidden="0" w:unhideWhenUsed="0"/>
-    <w:lsdException w:name="Medium List 2 Accent 3" w:semiHidden="0" w:unhideWhenUsed="0"/>
-    <w:lsdException w:name="Medium Grid 1 Accent 3" w:semiHidden="0" w:unhideWhenUsed="0"/>
-    <w:lsdException w:name="Medium Grid 2 Accent 3" w:semiHidden="0" w:unhideWhenUsed="0"/>
-    <w:lsdException w:name="Medium Grid 3 Accent 3" w:semiHidden="0" w:unhideWhenUsed="0"/>
-    <w:lsdException w:name="Dark List Accent 3" w:semiHidden="0" w:unhideWhenUsed="0"/>
-    <w:lsdException w:name="Colorful Shading Accent 3" w:semiHidden="0" w:unhideWhenUsed="0"/>
-    <w:lsdException w:name="Colorful List Accent 3" w:semiHidden="0" w:unhideWhenUsed="0"/>
-    <w:lsdException w:name="Colorful Grid Accent 3" w:semiHidden="0" w:unhideWhenUsed="0"/>
-    <w:lsdException w:name="Light Shading Accent 4" w:semiHidden="0" w:unhideWhenUsed="0"/>
-    <w:lsdException w:name="Light List Accent 4" w:semiHidden="0" w:unhideWhenUsed="0"/>
-    <w:lsdException w:name="Light Grid Accent 4" w:semiHidden="0" w:unhideWhenUsed="0"/>
-    <w:lsdException w:name="Medium Shading 1 Accent 4" w:semiHidden="0" w:unhideWhenUsed="0"/>
-    <w:lsdException w:name="Medium Shading 2 Accent 4" w:semiHidden="0" w:unhideWhenUsed="0"/>
-    <w:lsdException w:name="Medium List 1 Accent 4" w:semiHidden="0" w:unhideWhenUsed="0"/>
-    <w:lsdException w:name="Medium List 2 Accent 4" w:semiHidden="0" w:unhideWhenUsed="0"/>
-    <w:lsdException w:name="Medium Grid 1 Accent 4" w:semiHidden="0" w:unhideWhenUsed="0"/>
-    <w:lsdException w:name="Medium Grid 2 Accent 4" w:semiHidden="0" w:unhideWhenUsed="0"/>
-    <w:lsdException w:name="Medium Grid 3 Accent 4" w:semiHidden="0" w:unhideWhenUsed="0"/>
-    <w:lsdException w:name="Dark List Accent 4" w:semiHidden="0" w:unhideWhenUsed="0"/>
-    <w:lsdException w:name="Colorful Shading Accent 4" w:semiHidden="0" w:unhideWhenUsed="0"/>
-    <w:lsdException w:name="Colorful List Accent 4" w:semiHidden="0" w:unhideWhenUsed="0"/>
-    <w:lsdException w:name="Colorful Grid Accent 4" w:semiHidden="0" w:unhideWhenUsed="0"/>
-    <w:lsdException w:name="Light Shading Accent 5" w:semiHidden="0" w:unhideWhenUsed="0"/>
-    <w:lsdException w:name="Light List Accent 5" w:semiHidden="0" w:unhideWhenUsed="0"/>
-    <w:lsdException w:name="Light Grid Accent 5" w:semiHidden="0" w:unhideWhenUsed="0"/>
-    <w:lsdException w:name="Medium Shading 1 Accent 5" w:semiHidden="0" w:unhideWhenUsed="0"/>
-    <w:lsdException w:name="Medium Shading 2 Accent 5" w:semiHidden="0" w:unhideWhenUsed="0"/>
-    <w:lsdException w:name="Medium List 1 Accent 5" w:semiHidden="0" w:unhideWhenUsed="0"/>
-    <w:lsdException w:name="Medium List 2 Accent 5" w:semiHidden="0" w:unhideWhenUsed="0"/>
-    <w:lsdException w:name="Medium Grid 1 Accent 5" w:semiHidden="0" w:unhideWhenUsed="0"/>
-    <w:lsdException w:name="Medium Grid 2 Accent 5" w:semiHidden="0" w:unhideWhenUsed="0"/>
-    <w:lsdException w:name="Medium Grid 3 Accent 5" w:semiHidden="0" w:unhideWhenUsed="0"/>
-    <w:lsdException w:name="Dark List Accent 5" w:semiHidden="0" w:unhideWhenUsed="0"/>
-    <w:lsdException w:name="Colorful Shading Accent 5" w:semiHidden="0" w:unhideWhenUsed="0"/>
-    <w:lsdException w:name="Colorful List Accent 5" w:semiHidden="0" w:unhideWhenUsed="0"/>
-    <w:lsdException w:name="Colorful Grid Accent 5" w:semiHidden="0" w:unhideWhenUsed="0"/>
-    <w:lsdException w:name="Light Shading Accent 6" w:semiHidden="0" w:unhideWhenUsed="0"/>
-    <w:lsdException w:name="Light List Accent 6" w:semiHidden="0" w:unhideWhenUsed="0"/>
-    <w:lsdException w:name="Light Grid Accent 6" w:semiHidden="0" w:unhideWhenUsed="0"/>
-    <w:lsdException w:name="Medium Shading 1 Accent 6" w:semiHidden="0" w:unhideWhenUsed="0"/>
-    <w:lsdException w:name="Medium Shading 2 Accent 6" w:semiHidden="0" w:unhideWhenUsed="0"/>
-    <w:lsdException w:name="Medium List 1 Accent 6" w:semiHidden="0" w:unhideWhenUsed="0"/>
-    <w:lsdException w:name="Medium List 2 Accent 6" w:semiHidden="0" w:unhideWhenUsed="0"/>
-    <w:lsdException w:name="Medium Grid 1 Accent 6" w:semiHidden="0" w:unhideWhenUsed="0"/>
-    <w:lsdException w:name="Medium Grid 2 Accent 6" w:semiHidden="0" w:unhideWhenUsed="0"/>
-    <w:lsdException w:name="Medium Grid 3 Accent 6" w:semiHidden="0" w:unhideWhenUsed="0"/>
-    <w:lsdException w:name="Dark List Accent 6" w:semiHidden="0" w:unhideWhenUsed="0"/>
-    <w:lsdException w:name="Colorful Shading Accent 6" w:semiHidden="0" w:unhideWhenUsed="0"/>
-    <w:lsdException w:name="Colorful List Accent 6" w:semiHidden="0" w:unhideWhenUsed="0"/>
-    <w:lsdException w:name="Colorful Grid Accent 6" w:semiHidden="0" w:unhideWhenUsed="0"/>
-    <w:lsdException w:name="Subtle Emphasis" w:semiHidden="0" w:unhideWhenUsed="0"/>
-    <w:lsdException w:name="Intense Emphasis" w:semiHidden="0" w:unhideWhenUsed="0"/>
-    <w:lsdException w:name="Subtle Reference" w:semiHidden="0" w:unhideWhenUsed="0"/>
-    <w:lsdException w:name="Intense Reference" w:semiHidden="0" w:unhideWhenUsed="0"/>
-    <w:lsdException w:name="Book Title" w:semiHidden="0" w:unhideWhenUsed="0"/>
+  <w:latentStyles w:defLockedState="0" w:defUIPriority="0" w:defSemiHidden="0" w:defUnhideWhenUsed="0" w:defQFormat="0" w:count="371">
+    <w:lsdException w:name="Normal" w:qFormat="1"/>
+    <w:lsdException w:name="heading 1" w:uiPriority="9"/>
+    <w:lsdException w:name="heading 7" w:unhideWhenUsed="1"/>
+    <w:lsdException w:name="heading 8" w:unhideWhenUsed="1"/>
+    <w:lsdException w:name="heading 9" w:unhideWhenUsed="1"/>
+    <w:lsdException w:name="index 1" w:semiHidden="1" w:unhideWhenUsed="1"/>
+    <w:lsdException w:name="index 2" w:unhideWhenUsed="1"/>
+    <w:lsdException w:name="index 3" w:unhideWhenUsed="1"/>
+    <w:lsdException w:name="index 4" w:unhideWhenUsed="1"/>
+    <w:lsdException w:name="index 5" w:unhideWhenUsed="1"/>
+    <w:lsdException w:name="index 6" w:unhideWhenUsed="1"/>
+    <w:lsdException w:name="index 7" w:semiHidden="1" w:unhideWhenUsed="1"/>
+    <w:lsdException w:name="index 8" w:semiHidden="1" w:unhideWhenUsed="1"/>
+    <w:lsdException w:name="index 9" w:semiHidden="1" w:unhideWhenUsed="1"/>
+    <w:lsdException w:name="toc 1" w:semiHidden="1" w:unhideWhenUsed="1"/>
+    <w:lsdException w:name="toc 2" w:semiHidden="1" w:unhideWhenUsed="1"/>
+    <w:lsdException w:name="toc 3" w:semiHidden="1" w:unhideWhenUsed="1"/>
+    <w:lsdException w:name="toc 4" w:semiHidden="1" w:unhideWhenUsed="1"/>
+    <w:lsdException w:name="toc 5" w:semiHidden="1" w:unhideWhenUsed="1"/>
+    <w:lsdException w:name="toc 6" w:semiHidden="1" w:unhideWhenUsed="1"/>
+    <w:lsdException w:name="toc 7" w:semiHidden="1" w:unhideWhenUsed="1"/>
+    <w:lsdException w:name="toc 8" w:semiHidden="1" w:unhideWhenUsed="1"/>
+    <w:lsdException w:name="toc 9" w:semiHidden="1" w:unhideWhenUsed="1"/>
+    <w:lsdException w:name="Normal Indent" w:semiHidden="1" w:unhideWhenUsed="1"/>
+    <w:lsdException w:name="footnote text" w:semiHidden="1" w:unhideWhenUsed="1"/>
+    <w:lsdException w:name="annotation text" w:semiHidden="1" w:unhideWhenUsed="1"/>
+    <w:lsdException w:name="header" w:semiHidden="1" w:unhideWhenUsed="1"/>
+    <w:lsdException w:name="footer" w:semiHidden="1" w:unhideWhenUsed="1"/>
+    <w:lsdException w:name="index heading" w:semiHidden="1" w:unhideWhenUsed="1"/>
+    <w:lsdException w:name="caption" w:semiHidden="1" w:unhideWhenUsed="1"/>
+    <w:lsdException w:name="table of figures" w:semiHidden="1" w:unhideWhenUsed="1"/>
+    <w:lsdException w:name="envelope address" w:semiHidden="1" w:unhideWhenUsed="1"/>
+    <w:lsdException w:name="envelope return" w:semiHidden="1" w:unhideWhenUsed="1"/>
+    <w:lsdException w:name="footnote reference" w:semiHidden="1" w:unhideWhenUsed="1"/>
+    <w:lsdException w:name="annotation reference" w:semiHidden="1" w:unhideWhenUsed="1"/>
+    <w:lsdException w:name="line number" w:semiHidden="1" w:unhideWhenUsed="1"/>
+    <w:lsdException w:name="page number" w:semiHidden="1" w:unhideWhenUsed="1"/>
+    <w:lsdException w:name="endnote reference" w:semiHidden="1" w:unhideWhenUsed="1"/>
+    <w:lsdException w:name="endnote text" w:semiHidden="1" w:unhideWhenUsed="1"/>
+    <w:lsdException w:name="table of authorities" w:semiHidden="1" w:unhideWhenUsed="1"/>
+    <w:lsdException w:name="macro" w:semiHidden="1" w:unhideWhenUsed="1"/>
+    <w:lsdException w:name="toa heading" w:semiHidden="1" w:unhideWhenUsed="1"/>
+    <w:lsdException w:name="List" w:semiHidden="1" w:unhideWhenUsed="1"/>
+    <w:lsdException w:name="List Bullet" w:semiHidden="1" w:unhideWhenUsed="1"/>
+    <w:lsdException w:name="List Number" w:semiHidden="1" w:unhideWhenUsed="1"/>
+    <w:lsdException w:name="List 2" w:semiHidden="1" w:unhideWhenUsed="1"/>
+    <w:lsdException w:name="List 3" w:semiHidden="1" w:unhideWhenUsed="1"/>
+    <w:lsdException w:name="List 4" w:semiHidden="1" w:unhideWhenUsed="1"/>
+    <w:lsdException w:name="List 5" w:semiHidden="1" w:unhideWhenUsed="1"/>
+    <w:lsdException w:name="List Bullet 2" w:semiHidden="1" w:unhideWhenUsed="1"/>
+    <w:lsdException w:name="List Bullet 3" w:semiHidden="1" w:unhideWhenUsed="1"/>
+    <w:lsdException w:name="List Bullet 4" w:semiHidden="1" w:unhideWhenUsed="1"/>
+    <w:lsdException w:name="List Bullet 5" w:semiHidden="1" w:unhideWhenUsed="1"/>
+    <w:lsdException w:name="List Number 2" w:unhideWhenUsed="1"/>
+    <w:lsdException w:name="List Number 3" w:semiHidden="1" w:unhideWhenUsed="1"/>
+    <w:lsdException w:name="List Number 4" w:semiHidden="1" w:unhideWhenUsed="1"/>
+    <w:lsdException w:name="List Number 5" w:unhideWhenUsed="1"/>
+    <w:lsdException w:name="Closing" w:semiHidden="1" w:unhideWhenUsed="1"/>
+    <w:lsdException w:name="Signature" w:semiHidden="1" w:unhideWhenUsed="1"/>
+    <w:lsdException w:name="Default Paragraph Font" w:semiHidden="1" w:unhideWhenUsed="1"/>
+    <w:lsdException w:name="Body Text" w:semiHidden="1" w:unhideWhenUsed="1"/>
+    <w:lsdException w:name="Body Text Indent" w:semiHidden="1" w:unhideWhenUsed="1"/>
+    <w:lsdException w:name="List Continue" w:semiHidden="1" w:unhideWhenUsed="1"/>
+    <w:lsdException w:name="List Continue 2" w:semiHidden="1" w:unhideWhenUsed="1"/>
+    <w:lsdException w:name="List Continue 3" w:semiHidden="1" w:unhideWhenUsed="1"/>
+    <w:lsdException w:name="List Continue 4" w:semiHidden="1" w:unhideWhenUsed="1"/>
+    <w:lsdException w:name="List Continue 5" w:semiHidden="1" w:unhideWhenUsed="1"/>
+    <w:lsdException w:name="Message Header" w:semiHidden="1" w:unhideWhenUsed="1"/>
+    <w:lsdException w:name="Salutation" w:semiHidden="1" w:unhideWhenUsed="1"/>
+    <w:lsdException w:name="Date" w:semiHidden="1" w:unhideWhenUsed="1"/>
+    <w:lsdException w:name="Body Text First Indent" w:semiHidden="1" w:unhideWhenUsed="1"/>
+    <w:lsdException w:name="Body Text First Indent 2" w:semiHidden="1" w:unhideWhenUsed="1"/>
+    <w:lsdException w:name="Note Heading" w:semiHidden="1" w:unhideWhenUsed="1"/>
+    <w:lsdException w:name="Body Text 2" w:semiHidden="1" w:unhideWhenUsed="1"/>
+    <w:lsdException w:name="Body Text 3" w:semiHidden="1" w:unhideWhenUsed="1"/>
+    <w:lsdException w:name="Body Text Indent 2" w:semiHidden="1" w:unhideWhenUsed="1"/>
+    <w:lsdException w:name="Body Text Indent 3" w:unhideWhenUsed="1"/>
+    <w:lsdException w:name="Block Text" w:unhideWhenUsed="1"/>
+    <w:lsdException w:name="Hyperlink" w:uiPriority="99" w:unhideWhenUsed="1"/>
+    <w:lsdException w:name="FollowedHyperlink" w:unhideWhenUsed="1"/>
+    <w:lsdException w:name="Strong" w:uiPriority="22" w:qFormat="1"/>
+    <w:lsdException w:name="Emphasis" w:uiPriority="20"/>
+    <w:lsdException w:name="Document Map" w:semiHidden="1" w:unhideWhenUsed="1"/>
+    <w:lsdException w:name="Plain Text" w:semiHidden="1" w:unhideWhenUsed="1"/>
+    <w:lsdException w:name="E-mail Signature" w:semiHidden="1" w:unhideWhenUsed="1"/>
+    <w:lsdException w:name="HTML Top of Form" w:semiHidden="1" w:unhideWhenUsed="1"/>
+    <w:lsdException w:name="HTML Bottom of Form" w:semiHidden="1" w:unhideWhenUsed="1"/>
+    <w:lsdException w:name="Normal (Web)" w:semiHidden="1" w:uiPriority="99" w:unhideWhenUsed="1"/>
+    <w:lsdException w:name="HTML Acronym" w:semiHidden="1" w:unhideWhenUsed="1"/>
+    <w:lsdException w:name="HTML Address" w:semiHidden="1" w:unhideWhenUsed="1"/>
+    <w:lsdException w:name="HTML Cite" w:semiHidden="1" w:unhideWhenUsed="1"/>
+    <w:lsdException w:name="HTML Code" w:semiHidden="1" w:unhideWhenUsed="1"/>
+    <w:lsdException w:name="HTML Definition" w:semiHidden="1" w:unhideWhenUsed="1"/>
+    <w:lsdException w:name="HTML Keyboard" w:semiHidden="1" w:unhideWhenUsed="1"/>
+    <w:lsdException w:name="HTML Preformatted" w:semiHidden="1" w:unhideWhenUsed="1"/>
+    <w:lsdException w:name="HTML Sample" w:semiHidden="1" w:unhideWhenUsed="1"/>
+    <w:lsdException w:name="HTML Typewriter" w:semiHidden="1" w:unhideWhenUsed="1"/>
+    <w:lsdException w:name="HTML Variable" w:semiHidden="1" w:unhideWhenUsed="1"/>
+    <w:lsdException w:name="Normal Table" w:semiHidden="1" w:unhideWhenUsed="1"/>
+    <w:lsdException w:name="annotation subject" w:semiHidden="1" w:unhideWhenUsed="1"/>
+    <w:lsdException w:name="No List" w:semiHidden="1" w:unhideWhenUsed="1"/>
+    <w:lsdException w:name="Outline List 1" w:semiHidden="1" w:unhideWhenUsed="1"/>
+    <w:lsdException w:name="Outline List 2" w:semiHidden="1" w:unhideWhenUsed="1"/>
+    <w:lsdException w:name="Outline List 3" w:semiHidden="1" w:unhideWhenUsed="1"/>
+    <w:lsdException w:name="Table Simple 1" w:semiHidden="1" w:unhideWhenUsed="1"/>
+    <w:lsdException w:name="Table Simple 2" w:semiHidden="1" w:unhideWhenUsed="1"/>
+    <w:lsdException w:name="Table Simple 3" w:semiHidden="1" w:unhideWhenUsed="1"/>
+    <w:lsdException w:name="Table Classic 1" w:semiHidden="1" w:unhideWhenUsed="1"/>
+    <w:lsdException w:name="Table Classic 2" w:semiHidden="1" w:unhideWhenUsed="1"/>
+    <w:lsdException w:name="Table Classic 3" w:semiHidden="1" w:unhideWhenUsed="1"/>
+    <w:lsdException w:name="Table Classic 4" w:semiHidden="1" w:unhideWhenUsed="1"/>
+    <w:lsdException w:name="Table Colorful 1" w:semiHidden="1" w:unhideWhenUsed="1"/>
+    <w:lsdException w:name="Table Colorful 2" w:semiHidden="1" w:unhideWhenUsed="1"/>
+    <w:lsdException w:name="Table Colorful 3" w:semiHidden="1" w:unhideWhenUsed="1"/>
+    <w:lsdException w:name="Table Columns 1" w:semiHidden="1" w:unhideWhenUsed="1"/>
+    <w:lsdException w:name="Table Columns 2" w:semiHidden="1" w:unhideWhenUsed="1"/>
+    <w:lsdException w:name="Table Columns 3" w:semiHidden="1" w:unhideWhenUsed="1"/>
+    <w:lsdException w:name="Table Columns 4" w:semiHidden="1" w:unhideWhenUsed="1"/>
+    <w:lsdException w:name="Table Columns 5" w:semiHidden="1" w:unhideWhenUsed="1"/>
+    <w:lsdException w:name="Table Grid 1" w:semiHidden="1" w:unhideWhenUsed="1"/>
+    <w:lsdException w:name="Table Grid 2" w:semiHidden="1" w:unhideWhenUsed="1"/>
+    <w:lsdException w:name="Table Grid 3" w:semiHidden="1" w:unhideWhenUsed="1"/>
+    <w:lsdException w:name="Table Grid 4" w:semiHidden="1" w:unhideWhenUsed="1"/>
+    <w:lsdException w:name="Table Grid 5" w:semiHidden="1" w:unhideWhenUsed="1"/>
+    <w:lsdException w:name="Table Grid 6" w:semiHidden="1" w:unhideWhenUsed="1"/>
+    <w:lsdException w:name="Table Grid 7" w:semiHidden="1" w:unhideWhenUsed="1"/>
+    <w:lsdException w:name="Table Grid 8" w:semiHidden="1" w:unhideWhenUsed="1"/>
+    <w:lsdException w:name="Table List 1" w:semiHidden="1" w:unhideWhenUsed="1"/>
+    <w:lsdException w:name="Table List 2" w:semiHidden="1" w:unhideWhenUsed="1"/>
+    <w:lsdException w:name="Table List 3" w:semiHidden="1" w:unhideWhenUsed="1"/>
+    <w:lsdException w:name="Table List 4" w:semiHidden="1" w:unhideWhenUsed="1"/>
+    <w:lsdException w:name="Table List 5" w:semiHidden="1" w:unhideWhenUsed="1"/>
+    <w:lsdException w:name="Table List 6" w:semiHidden="1" w:unhideWhenUsed="1"/>
+    <w:lsdException w:name="Table List 7" w:semiHidden="1" w:unhideWhenUsed="1"/>
+    <w:lsdException w:name="Table List 8" w:semiHidden="1" w:unhideWhenUsed="1"/>
+    <w:lsdException w:name="Table 3D effects 1" w:semiHidden="1" w:unhideWhenUsed="1"/>
+    <w:lsdException w:name="Table 3D effects 2" w:semiHidden="1" w:unhideWhenUsed="1"/>
+    <w:lsdException w:name="Table 3D effects 3" w:semiHidden="1" w:unhideWhenUsed="1"/>
+    <w:lsdException w:name="Table Contemporary" w:semiHidden="1" w:unhideWhenUsed="1"/>
+    <w:lsdException w:name="Table Elegant" w:semiHidden="1" w:unhideWhenUsed="1"/>
+    <w:lsdException w:name="Table Professional" w:semiHidden="1" w:unhideWhenUsed="1"/>
+    <w:lsdException w:name="Table Subtle 1" w:semiHidden="1" w:unhideWhenUsed="1"/>
+    <w:lsdException w:name="Table Subtle 2" w:semiHidden="1" w:unhideWhenUsed="1"/>
+    <w:lsdException w:name="Table Web 1" w:semiHidden="1" w:unhideWhenUsed="1"/>
+    <w:lsdException w:name="Table Web 2" w:semiHidden="1" w:unhideWhenUsed="1"/>
+    <w:lsdException w:name="Table Web 3" w:semiHidden="1" w:unhideWhenUsed="1"/>
+    <w:lsdException w:name="Balloon Text" w:semiHidden="1" w:unhideWhenUsed="1"/>
+    <w:lsdException w:name="Table Theme" w:semiHidden="1" w:unhideWhenUsed="1"/>
+    <w:lsdException w:name="Placeholder Text" w:semiHidden="1"/>
+    <w:lsdException w:name="Light Shading"/>
+    <w:lsdException w:name="Light List"/>
+    <w:lsdException w:name="Light Grid"/>
+    <w:lsdException w:name="Medium Shading 1"/>
+    <w:lsdException w:name="Medium Shading 2"/>
+    <w:lsdException w:name="Medium List 1"/>
+    <w:lsdException w:name="Medium List 2"/>
+    <w:lsdException w:name="Medium Grid 1"/>
+    <w:lsdException w:name="Medium Grid 2"/>
+    <w:lsdException w:name="Medium Grid 3"/>
+    <w:lsdException w:name="Dark List"/>
+    <w:lsdException w:name="Colorful Shading"/>
+    <w:lsdException w:name="Colorful List"/>
+    <w:lsdException w:name="Colorful Grid"/>
+    <w:lsdException w:name="Light Shading Accent 1"/>
+    <w:lsdException w:name="Light List Accent 1"/>
+    <w:lsdException w:name="Light Grid Accent 1"/>
+    <w:lsdException w:name="Medium Shading 1 Accent 1"/>
+    <w:lsdException w:name="Medium Shading 2 Accent 1"/>
+    <w:lsdException w:name="Medium List 1 Accent 1"/>
+    <w:lsdException w:name="Revision" w:semiHidden="1"/>
+    <w:lsdException w:name="Medium List 2 Accent 1"/>
+    <w:lsdException w:name="Medium Grid 1 Accent 1"/>
+    <w:lsdException w:name="Medium Grid 2 Accent 1"/>
+    <w:lsdException w:name="Medium Grid 3 Accent 1"/>
+    <w:lsdException w:name="Dark List Accent 1"/>
+    <w:lsdException w:name="Colorful Shading Accent 1"/>
+    <w:lsdException w:name="Colorful List Accent 1"/>
+    <w:lsdException w:name="Colorful Grid Accent 1"/>
+    <w:lsdException w:name="Light Shading Accent 2"/>
+    <w:lsdException w:name="Light List Accent 2"/>
+    <w:lsdException w:name="Light Grid Accent 2"/>
+    <w:lsdException w:name="Medium Shading 1 Accent 2"/>
+    <w:lsdException w:name="Medium Shading 2 Accent 2"/>
+    <w:lsdException w:name="Medium List 1 Accent 2"/>
+    <w:lsdException w:name="Medium List 2 Accent 2"/>
+    <w:lsdException w:name="Medium Grid 1 Accent 2"/>
+    <w:lsdException w:name="Medium Grid 2 Accent 2"/>
+    <w:lsdException w:name="Medium Grid 3 Accent 2"/>
+    <w:lsdException w:name="Dark List Accent 2"/>
+    <w:lsdException w:name="Colorful Shading Accent 2"/>
+    <w:lsdException w:name="Colorful List Accent 2"/>
+    <w:lsdException w:name="Colorful Grid Accent 2"/>
+    <w:lsdException w:name="Light Shading Accent 3"/>
+    <w:lsdException w:name="Light List Accent 3"/>
+    <w:lsdException w:name="Light Grid Accent 3"/>
+    <w:lsdException w:name="Medium Shading 1 Accent 3"/>
+    <w:lsdException w:name="Medium Shading 2 Accent 3"/>
+    <w:lsdException w:name="Medium List 1 Accent 3"/>
+    <w:lsdException w:name="Medium List 2 Accent 3"/>
+    <w:lsdException w:name="Medium Grid 1 Accent 3"/>
+    <w:lsdException w:name="Medium Grid 2 Accent 3"/>
+    <w:lsdException w:name="Medium Grid 3 Accent 3"/>
+    <w:lsdException w:name="Dark List Accent 3"/>
+    <w:lsdException w:name="Colorful Shading Accent 3"/>
+    <w:lsdException w:name="Colorful List Accent 3"/>
+    <w:lsdException w:name="Colorful Grid Accent 3"/>
+    <w:lsdException w:name="Light Shading Accent 4"/>
+    <w:lsdException w:name="Light List Accent 4"/>
+    <w:lsdException w:name="Light Grid Accent 4"/>
+    <w:lsdException w:name="Medium Shading 1 Accent 4"/>
+    <w:lsdException w:name="Medium Shading 2 Accent 4"/>
+    <w:lsdException w:name="Medium List 1 Accent 4"/>
+    <w:lsdException w:name="Medium List 2 Accent 4"/>
+    <w:lsdException w:name="Medium Grid 1 Accent 4"/>
+    <w:lsdException w:name="Medium Grid 2 Accent 4"/>
+    <w:lsdException w:name="Medium Grid 3 Accent 4"/>
+    <w:lsdException w:name="Dark List Accent 4"/>
+    <w:lsdException w:name="Colorful Shading Accent 4"/>
+    <w:lsdException w:name="Colorful List Accent 4"/>
+    <w:lsdException w:name="Colorful Grid Accent 4"/>
+    <w:lsdException w:name="Light Shading Accent 5"/>
+    <w:lsdException w:name="Light List Accent 5"/>
+    <w:lsdException w:name="Light Grid Accent 5"/>
+    <w:lsdException w:name="Medium Shading 1 Accent 5"/>
+    <w:lsdException w:name="Medium Shading 2 Accent 5"/>
+    <w:lsdException w:name="Medium List 1 Accent 5"/>
+    <w:lsdException w:name="Medium List 2 Accent 5"/>
+    <w:lsdException w:name="Medium Grid 1 Accent 5"/>
+    <w:lsdException w:name="Medium Grid 2 Accent 5"/>
+    <w:lsdException w:name="Medium Grid 3 Accent 5"/>
+    <w:lsdException w:name="Dark List Accent 5"/>
+    <w:lsdException w:name="Colorful Shading Accent 5"/>
+    <w:lsdException w:name="Colorful List Accent 5"/>
+    <w:lsdException w:name="Colorful Grid Accent 5"/>
+    <w:lsdException w:name="Light Shading Accent 6"/>
+    <w:lsdException w:name="Light List Accent 6"/>
+    <w:lsdException w:name="Light Grid Accent 6"/>
+    <w:lsdException w:name="Medium Shading 1 Accent 6"/>
+    <w:lsdException w:name="Medium Shading 2 Accent 6"/>
+    <w:lsdException w:name="Medium List 1 Accent 6"/>
+    <w:lsdException w:name="Medium List 2 Accent 6"/>
+    <w:lsdException w:name="Medium Grid 1 Accent 6"/>
+    <w:lsdException w:name="Medium Grid 2 Accent 6"/>
+    <w:lsdException w:name="Medium Grid 3 Accent 6"/>
+    <w:lsdException w:name="Dark List Accent 6"/>
+    <w:lsdException w:name="Colorful Shading Accent 6"/>
+    <w:lsdException w:name="Colorful List Accent 6"/>
+    <w:lsdException w:name="Colorful Grid Accent 6"/>
+    <w:lsdException w:name="Bibliography" w:semiHidden="1" w:unhideWhenUsed="1"/>
+    <w:lsdException w:name="TOC Heading" w:semiHidden="1" w:unhideWhenUsed="1"/>
+    <w:lsdException w:name="Grid Table 4" w:uiPriority="49"/>
+    <w:lsdException w:name="Grid Table 5 Dark" w:uiPriority="50"/>
+    <w:lsdException w:name="Grid Table 6 Colorful" w:uiPriority="51"/>
+    <w:lsdException w:name="Grid Table 7 Colorful" w:uiPriority="52"/>
+    <w:lsdException w:name="Grid Table 1 Light Accent 1" w:uiPriority="46"/>
+    <w:lsdException w:name="Grid Table 2 Accent 1" w:uiPriority="47"/>
+    <w:lsdException w:name="Grid Table 3 Accent 1" w:uiPriority="48"/>
+    <w:lsdException w:name="Grid Table 4 Accent 1" w:uiPriority="49"/>
+    <w:lsdException w:name="Grid Table 5 Dark Accent 1" w:uiPriority="50"/>
+    <w:lsdException w:name="Grid Table 6 Colorful Accent 1" w:uiPriority="51"/>
+    <w:lsdException w:name="Grid Table 7 Colorful Accent 1" w:uiPriority="52"/>
+    <w:lsdException w:name="Grid Table 1 Light Accent 2" w:uiPriority="46"/>
+    <w:lsdException w:name="Grid Table 2 Accent 2" w:uiPriority="47"/>
+    <w:lsdException w:name="Grid Table 3 Accent 2" w:uiPriority="48"/>
+    <w:lsdException w:name="Grid Table 4 Accent 2" w:uiPriority="49"/>
+    <w:lsdException w:name="Grid Table 5 Dark Accent 2" w:uiPriority="50"/>
+    <w:lsdException w:name="Grid Table 6 Colorful Accent 2" w:uiPriority="51"/>
+    <w:lsdException w:name="Grid Table 7 Colorful Accent 2" w:uiPriority="52"/>
+    <w:lsdException w:name="Grid Table 1 Light Accent 3" w:uiPriority="46"/>
+    <w:lsdException w:name="Grid Table 2 Accent 3" w:uiPriority="47"/>
+    <w:lsdException w:name="Grid Table 3 Accent 3" w:uiPriority="48"/>
+    <w:lsdException w:name="Grid Table 4 Accent 3" w:uiPriority="49"/>
+    <w:lsdException w:name="Grid Table 5 Dark Accent 3" w:uiPriority="50"/>
+    <w:lsdException w:name="Grid Table 6 Colorful Accent 3" w:uiPriority="51"/>
+    <w:lsdException w:name="Grid Table 7 Colorful Accent 3" w:uiPriority="52"/>
+    <w:lsdException w:name="Grid Table 1 Light Accent 4" w:uiPriority="46"/>
+    <w:lsdException w:name="Grid Table 2 Accent 4" w:uiPriority="47"/>
+    <w:lsdException w:name="Grid Table 3 Accent 4" w:uiPriority="48"/>
+    <w:lsdException w:name="Grid Table 4 Accent 4" w:uiPriority="49"/>
+    <w:lsdException w:name="Grid Table 5 Dark Accent 4" w:uiPriority="50"/>
+    <w:lsdException w:name="Grid Table 6 Colorful Accent 4" w:uiPriority="51"/>
+    <w:lsdException w:name="Grid Table 7 Colorful Accent 4" w:uiPriority="52"/>
+    <w:lsdException w:name="Grid Table 1 Light Accent 5" w:uiPriority="46"/>
+    <w:lsdException w:name="Grid Table 2 Accent 5" w:uiPriority="47"/>
+    <w:lsdException w:name="Grid Table 3 Accent 5" w:uiPriority="48"/>
+    <w:lsdException w:name="Grid Table 4 Accent 5" w:uiPriority="49"/>
+    <w:lsdException w:name="Grid Table 5 Dark Accent 5" w:uiPriority="50"/>
+    <w:lsdException w:name="Grid Table 6 Colorful Accent 5" w:uiPriority="51"/>
+    <w:lsdException w:name="Grid Table 7 Colorful Accent 5" w:uiPriority="52"/>
+    <w:lsdException w:name="Grid Table 1 Light Accent 6" w:uiPriority="46"/>
+    <w:lsdException w:name="Grid Table 2 Accent 6" w:uiPriority="47"/>
+    <w:lsdException w:name="Grid Table 3 Accent 6" w:uiPriority="48"/>
+    <w:lsdException w:name="Grid Table 4 Accent 6" w:uiPriority="49"/>
+    <w:lsdException w:name="Grid Table 5 Dark Accent 6" w:uiPriority="50"/>
+    <w:lsdException w:name="Grid Table 6 Colorful Accent 6" w:uiPriority="51"/>
+    <w:lsdException w:name="Grid Table 7 Colorful Accent 6" w:uiPriority="52"/>
+    <w:lsdException w:name="List Table 1 Light" w:uiPriority="46"/>
+    <w:lsdException w:name="List Table 2" w:uiPriority="47"/>
+    <w:lsdException w:name="List Table 3" w:uiPriority="48"/>
+    <w:lsdException w:name="List Table 4" w:uiPriority="49"/>
+    <w:lsdException w:name="List Table 5 Dark" w:uiPriority="50"/>
+    <w:lsdException w:name="List Table 6 Colorful" w:uiPriority="51"/>
+    <w:lsdException w:name="List Table 7 Colorful" w:uiPriority="52"/>
+    <w:lsdException w:name="List Table 1 Light Accent 1" w:uiPriority="46"/>
+    <w:lsdException w:name="List Table 2 Accent 1" w:uiPriority="47"/>
+    <w:lsdException w:name="List Table 3 Accent 1" w:uiPriority="48"/>
+    <w:lsdException w:name="List Table 4 Accent 1" w:uiPriority="49"/>
+    <w:lsdException w:name="List Table 5 Dark Accent 1" w:uiPriority="50"/>
+    <w:lsdException w:name="List Table 6 Colorful Accent 1" w:uiPriority="51"/>
+    <w:lsdException w:name="List Table 7 Colorful Accent 1" w:uiPriority="52"/>
+    <w:lsdException w:name="List Table 1 Light Accent 2" w:uiPriority="46"/>
+    <w:lsdException w:name="List Table 2 Accent 2" w:uiPriority="47"/>
+    <w:lsdException w:name="List Table 3 Accent 2" w:uiPriority="48"/>
+    <w:lsdException w:name="List Table 4 Accent 2" w:uiPriority="49"/>
+    <w:lsdException w:name="List Table 5 Dark Accent 2" w:uiPriority="50"/>
+    <w:lsdException w:name="List Table 6 Colorful Accent 2" w:uiPriority="51"/>
+    <w:lsdException w:name="List Table 7 Colorful Accent 2" w:uiPriority="52"/>
+    <w:lsdException w:name="List Table 1 Light Accent 3" w:uiPriority="46"/>
+    <w:lsdException w:name="List Table 2 Accent 3" w:uiPriority="47"/>
+    <w:lsdException w:name="List Table 3 Accent 3" w:uiPriority="48"/>
+    <w:lsdException w:name="List Table 4 Accent 3" w:uiPriority="49"/>
+    <w:lsdException w:name="List Table 5 Dark Accent 3" w:uiPriority="50"/>
+    <w:lsdException w:name="List Table 6 Colorful Accent 3" w:uiPriority="51"/>
+    <w:lsdException w:name="List Table 7 Colorful Accent 3" w:uiPriority="52"/>
+    <w:lsdException w:name="List Table 1 Light Accent 4" w:uiPriority="46"/>
+    <w:lsdException w:name="List Table 2 Accent 4" w:uiPriority="47"/>
+    <w:lsdException w:name="List Table 3 Accent 4" w:uiPriority="48"/>
+    <w:lsdException w:name="List Table 4 Accent 4" w:uiPriority="49"/>
+    <w:lsdException w:name="List Table 5 Dark Accent 4" w:uiPriority="50"/>
+    <w:lsdException w:name="List Table 6 Colorful Accent 4" w:uiPriority="51"/>
+    <w:lsdException w:name="List Table 7 Colorful Accent 4" w:uiPriority="52"/>
+    <w:lsdException w:name="List Table 1 Light Accent 5" w:uiPriority="46"/>
+    <w:lsdException w:name="List Table 2 Accent 5" w:uiPriority="47"/>
+    <w:lsdException w:name="List Table 3 Accent 5" w:uiPriority="48"/>
+    <w:lsdException w:name="List Table 4 Accent 5" w:uiPriority="49"/>
+    <w:lsdException w:name="List Table 5 Dark Accent 5" w:uiPriority="50"/>
+    <w:lsdException w:name="List Table 6 Colorful Accent 5" w:uiPriority="51"/>
+    <w:lsdException w:name="List Table 7 Colorful Accent 5" w:uiPriority="52"/>
+    <w:lsdException w:name="List Table 1 Light Accent 6" w:uiPriority="46"/>
+    <w:lsdException w:name="List Table 2 Accent 6" w:uiPriority="47"/>
+    <w:lsdException w:name="List Table 3 Accent 6" w:uiPriority="48"/>
+    <w:lsdException w:name="List Table 4 Accent 6" w:uiPriority="49"/>
+    <w:lsdException w:name="List Table 5 Dark Accent 6" w:uiPriority="50"/>
+    <w:lsdException w:name="List Table 6 Colorful Accent 6" w:uiPriority="51"/>
+    <w:lsdException w:name="List Table 7 Colorful Accent 6" w:uiPriority="52"/>
   </w:latentStyles>
   <w:style w:type="paragraph" w:default="1" w:styleId="Normal">
     <w:name w:val="Normal"/>
@@ -40461,7 +41025,7 @@
       <w:b/>
     </w:rPr>
   </w:style>
-  <w:style w:type="character" w:styleId="Enfasis">
+  <w:style w:type="character" w:styleId="nfasis">
     <w:name w:val="Emphasis"/>
     <w:basedOn w:val="Fuentedeprrafopredeter"/>
     <w:uiPriority w:val="20"/>
@@ -40498,7 +41062,6 @@
       <w:lang w:val="es-MX"/>
     </w:rPr>
     <w:tblPr>
-      <w:tblInd w:w="0" w:type="dxa"/>
       <w:tblBorders>
         <w:top w:val="single" w:sz="4" w:space="0" w:color="000000" w:themeColor="text1"/>
         <w:left w:val="single" w:sz="4" w:space="0" w:color="000000" w:themeColor="text1"/>
@@ -40507,688 +41070,6 @@
         <w:insideH w:val="single" w:sz="4" w:space="0" w:color="000000" w:themeColor="text1"/>
         <w:insideV w:val="single" w:sz="4" w:space="0" w:color="000000" w:themeColor="text1"/>
       </w:tblBorders>
-      <w:tblCellMar>
-        <w:top w:w="0" w:type="dxa"/>
-        <w:left w:w="108" w:type="dxa"/>
-        <w:bottom w:w="0" w:type="dxa"/>
-        <w:right w:w="108" w:type="dxa"/>
-      </w:tblCellMar>
-    </w:tblPr>
-  </w:style>
-  <w:style w:type="paragraph" w:styleId="Prrafodelista">
-    <w:name w:val="List Paragraph"/>
-    <w:basedOn w:val="Normal"/>
-    <w:rsid w:val="000C0B3F"/>
-    <w:pPr>
-      <w:ind w:left="720"/>
-      <w:contextualSpacing/>
-    </w:pPr>
-  </w:style>
-  <w:style w:type="character" w:customStyle="1" w:styleId="Ttulo1Car">
-    <w:name w:val="Título 1 Car"/>
-    <w:basedOn w:val="Fuentedeprrafopredeter"/>
-    <w:link w:val="Ttulo1"/>
-    <w:uiPriority w:val="9"/>
-    <w:rsid w:val="0099027B"/>
-    <w:rPr>
-      <w:rFonts w:ascii="Times" w:hAnsi="Times"/>
-      <w:b/>
-      <w:kern w:val="36"/>
-      <w:sz w:val="48"/>
-      <w:szCs w:val="20"/>
-      <w:lang w:eastAsia="es-ES_tradnl"/>
-    </w:rPr>
-  </w:style>
-  <w:style w:type="character" w:customStyle="1" w:styleId="contenidoprinciapl">
-    <w:name w:val="contenido_princiapl"/>
-    <w:basedOn w:val="Fuentedeprrafopredeter"/>
-    <w:rsid w:val="000573A2"/>
-  </w:style>
-  <w:style w:type="character" w:customStyle="1" w:styleId="st">
-    <w:name w:val="st"/>
-    <w:basedOn w:val="Fuentedeprrafopredeter"/>
-    <w:rsid w:val="000573A2"/>
-  </w:style>
-  <w:style w:type="character" w:customStyle="1" w:styleId="kno-fvld">
-    <w:name w:val="kno-fv _ld"/>
-    <w:basedOn w:val="Fuentedeprrafopredeter"/>
-    <w:rsid w:val="000573A2"/>
-  </w:style>
-  <w:style w:type="paragraph" w:styleId="Textodeglobo">
-    <w:name w:val="Balloon Text"/>
-    <w:basedOn w:val="Normal"/>
-    <w:link w:val="TextodegloboCar"/>
-    <w:rsid w:val="000573A2"/>
-    <w:pPr>
-      <w:spacing w:after="0"/>
-    </w:pPr>
-    <w:rPr>
-      <w:rFonts w:ascii="Lucida Grande" w:hAnsi="Lucida Grande" w:cs="Lucida Grande"/>
-      <w:sz w:val="18"/>
-      <w:szCs w:val="18"/>
-    </w:rPr>
-  </w:style>
-  <w:style w:type="character" w:customStyle="1" w:styleId="TextodegloboCar">
-    <w:name w:val="Texto de globo Car"/>
-    <w:basedOn w:val="Fuentedeprrafopredeter"/>
-    <w:link w:val="Textodeglobo"/>
-    <w:rsid w:val="000573A2"/>
-    <w:rPr>
-      <w:rFonts w:ascii="Lucida Grande" w:hAnsi="Lucida Grande" w:cs="Lucida Grande"/>
-      <w:sz w:val="18"/>
-      <w:szCs w:val="18"/>
-    </w:rPr>
-  </w:style>
-  <w:style w:type="character" w:styleId="Nmerodepgina">
-    <w:name w:val="page number"/>
-    <w:basedOn w:val="Fuentedeprrafopredeter"/>
-    <w:rsid w:val="00C7074A"/>
-  </w:style>
-  <w:style w:type="character" w:styleId="Refdecomentario">
-    <w:name w:val="annotation reference"/>
-    <w:basedOn w:val="Fuentedeprrafopredeter"/>
-    <w:rsid w:val="008D6275"/>
-    <w:rPr>
-      <w:sz w:val="18"/>
-      <w:szCs w:val="18"/>
-    </w:rPr>
-  </w:style>
-  <w:style w:type="paragraph" w:styleId="Asuntodelcomentario">
-    <w:name w:val="annotation subject"/>
-    <w:basedOn w:val="Textocomentario"/>
-    <w:next w:val="Textocomentario"/>
-    <w:link w:val="AsuntodelcomentarioCar"/>
-    <w:rsid w:val="008D6275"/>
-    <w:rPr>
-      <w:rFonts w:asciiTheme="minorHAnsi" w:eastAsiaTheme="minorHAnsi" w:hAnsiTheme="minorHAnsi" w:cstheme="minorBidi"/>
-      <w:b/>
-      <w:bCs/>
-      <w:lang w:val="es-ES_tradnl"/>
-    </w:rPr>
-  </w:style>
-  <w:style w:type="character" w:customStyle="1" w:styleId="AsuntodelcomentarioCar">
-    <w:name w:val="Asunto del comentario Car"/>
-    <w:basedOn w:val="TextocomentarioCar"/>
-    <w:link w:val="Asuntodelcomentario"/>
-    <w:rsid w:val="008D6275"/>
-    <w:rPr>
-      <w:rFonts w:ascii="Calibri" w:eastAsia="Calibri" w:hAnsi="Calibri" w:cs="Times New Roman"/>
-      <w:b/>
-      <w:bCs/>
-      <w:sz w:val="20"/>
-      <w:szCs w:val="20"/>
-      <w:lang w:val="es-MX"/>
-    </w:rPr>
-  </w:style>
-  <w:style w:type="character" w:customStyle="1" w:styleId="Ttulo3Car">
-    <w:name w:val="Título 3 Car"/>
-    <w:basedOn w:val="Fuentedeprrafopredeter"/>
-    <w:link w:val="Ttulo3"/>
-    <w:rsid w:val="00B2419E"/>
-    <w:rPr>
-      <w:rFonts w:asciiTheme="majorHAnsi" w:eastAsiaTheme="majorEastAsia" w:hAnsiTheme="majorHAnsi" w:cstheme="majorBidi"/>
-      <w:b/>
-      <w:bCs/>
-      <w:color w:val="4F81BD" w:themeColor="accent1"/>
-    </w:rPr>
-  </w:style>
-  <w:style w:type="character" w:customStyle="1" w:styleId="apple-converted-space">
-    <w:name w:val="apple-converted-space"/>
-    <w:basedOn w:val="Fuentedeprrafopredeter"/>
-    <w:rsid w:val="00525BD4"/>
-  </w:style>
-  <w:style w:type="character" w:customStyle="1" w:styleId="Ttulo5Car">
-    <w:name w:val="Título 5 Car"/>
-    <w:basedOn w:val="Fuentedeprrafopredeter"/>
-    <w:link w:val="Ttulo5"/>
-    <w:rsid w:val="005D3558"/>
-    <w:rPr>
-      <w:rFonts w:asciiTheme="majorHAnsi" w:eastAsiaTheme="majorEastAsia" w:hAnsiTheme="majorHAnsi" w:cstheme="majorBidi"/>
-      <w:color w:val="243F60" w:themeColor="accent1" w:themeShade="7F"/>
-    </w:rPr>
-  </w:style>
-  <w:style w:type="character" w:customStyle="1" w:styleId="un">
-    <w:name w:val="un"/>
-    <w:basedOn w:val="Fuentedeprrafopredeter"/>
-    <w:rsid w:val="00517528"/>
-  </w:style>
-  <w:style w:type="paragraph" w:customStyle="1" w:styleId="u">
-    <w:name w:val="u"/>
-    <w:basedOn w:val="Normal"/>
-    <w:rsid w:val="004B30DF"/>
-    <w:pPr>
-      <w:spacing w:before="100" w:beforeAutospacing="1" w:after="100" w:afterAutospacing="1"/>
-    </w:pPr>
-    <w:rPr>
-      <w:rFonts w:ascii="Times New Roman" w:eastAsia="Times New Roman" w:hAnsi="Times New Roman" w:cs="Times New Roman"/>
-      <w:lang w:val="es-ES" w:eastAsia="es-ES"/>
-    </w:rPr>
-  </w:style>
-</w:styles>
-</file>
-
-<file path=word/stylesWithEffects.xml><?xml version="1.0" encoding="utf-8"?>
-<w:styles xmlns:wpc="http://schemas.microsoft.com/office/word/2010/wordprocessingCanvas" xmlns:mo="http://schemas.microsoft.com/office/mac/office/2008/main" xmlns:mc="http://schemas.openxmlformats.org/markup-compatibility/2006" xmlns:mv="urn:schemas-microsoft-com:mac:vml" xmlns:o="urn:schemas-microsoft-com:office:office" xmlns:r="http://schemas.openxmlformats.org/officeDocument/2006/relationships" xmlns:m="http://schemas.openxmlformats.org/officeDocument/2006/math" xmlns:v="urn:schemas-microsoft-com:vml" xmlns:wp14="http://schemas.microsoft.com/office/word/2010/wordprocessingDrawing" xmlns:wp="http://schemas.openxmlformats.org/drawingml/2006/wordprocessingDrawing" xmlns:w10="urn:schemas-microsoft-com:office:word" xmlns:w="http://schemas.openxmlformats.org/wordprocessingml/2006/main" xmlns:w14="http://schemas.microsoft.com/office/word/2010/wordml" xmlns:wpg="http://schemas.microsoft.com/office/word/2010/wordprocessingGroup" xmlns:wpi="http://schemas.microsoft.com/office/word/2010/wordprocessingInk" xmlns:wne="http://schemas.microsoft.com/office/word/2006/wordml" xmlns:wps="http://schemas.microsoft.com/office/word/2010/wordprocessingShape" mc:Ignorable="w14 wp14">
-  <w:docDefaults>
-    <w:rPrDefault>
-      <w:rPr>
-        <w:rFonts w:asciiTheme="minorHAnsi" w:eastAsiaTheme="minorHAnsi" w:hAnsiTheme="minorHAnsi" w:cstheme="minorBidi"/>
-        <w:sz w:val="24"/>
-        <w:szCs w:val="24"/>
-        <w:lang w:val="es-ES_tradnl" w:eastAsia="en-US" w:bidi="ar-SA"/>
-      </w:rPr>
-    </w:rPrDefault>
-    <w:pPrDefault>
-      <w:pPr>
-        <w:spacing w:after="200"/>
-      </w:pPr>
-    </w:pPrDefault>
-  </w:docDefaults>
-  <w:latentStyles w:defLockedState="0" w:defUIPriority="0" w:defSemiHidden="0" w:defUnhideWhenUsed="1" w:defQFormat="0" w:count="276">
-    <w:lsdException w:name="Normal" w:unhideWhenUsed="0" w:qFormat="1"/>
-    <w:lsdException w:name="heading 1" w:uiPriority="9" w:unhideWhenUsed="0"/>
-    <w:lsdException w:name="heading 2" w:unhideWhenUsed="0"/>
-    <w:lsdException w:name="heading 3" w:unhideWhenUsed="0"/>
-    <w:lsdException w:name="heading 4" w:unhideWhenUsed="0"/>
-    <w:lsdException w:name="heading 5" w:unhideWhenUsed="0"/>
-    <w:lsdException w:name="heading 6" w:unhideWhenUsed="0"/>
-    <w:lsdException w:name="index 1" w:semiHidden="1"/>
-    <w:lsdException w:name="index 7" w:semiHidden="1"/>
-    <w:lsdException w:name="index 8" w:semiHidden="1"/>
-    <w:lsdException w:name="index 9" w:semiHidden="1"/>
-    <w:lsdException w:name="toc 1" w:semiHidden="1"/>
-    <w:lsdException w:name="toc 2" w:semiHidden="1"/>
-    <w:lsdException w:name="toc 3" w:semiHidden="1"/>
-    <w:lsdException w:name="toc 4" w:semiHidden="1"/>
-    <w:lsdException w:name="toc 5" w:semiHidden="1"/>
-    <w:lsdException w:name="toc 6" w:semiHidden="1"/>
-    <w:lsdException w:name="toc 7" w:semiHidden="1"/>
-    <w:lsdException w:name="toc 8" w:semiHidden="1"/>
-    <w:lsdException w:name="toc 9" w:semiHidden="1"/>
-    <w:lsdException w:name="Normal Indent" w:semiHidden="1"/>
-    <w:lsdException w:name="footnote text" w:semiHidden="1"/>
-    <w:lsdException w:name="annotation text" w:semiHidden="1"/>
-    <w:lsdException w:name="header" w:semiHidden="1"/>
-    <w:lsdException w:name="footer" w:semiHidden="1"/>
-    <w:lsdException w:name="index heading" w:semiHidden="1"/>
-    <w:lsdException w:name="caption" w:semiHidden="1"/>
-    <w:lsdException w:name="table of figures" w:semiHidden="1"/>
-    <w:lsdException w:name="envelope address" w:semiHidden="1"/>
-    <w:lsdException w:name="envelope return" w:semiHidden="1"/>
-    <w:lsdException w:name="footnote reference" w:semiHidden="1"/>
-    <w:lsdException w:name="annotation reference" w:semiHidden="1"/>
-    <w:lsdException w:name="line number" w:semiHidden="1"/>
-    <w:lsdException w:name="page number" w:semiHidden="1"/>
-    <w:lsdException w:name="endnote reference" w:semiHidden="1"/>
-    <w:lsdException w:name="endnote text" w:semiHidden="1"/>
-    <w:lsdException w:name="table of authorities" w:semiHidden="1"/>
-    <w:lsdException w:name="macro" w:semiHidden="1"/>
-    <w:lsdException w:name="toa heading" w:semiHidden="1"/>
-    <w:lsdException w:name="List" w:semiHidden="1"/>
-    <w:lsdException w:name="List Bullet" w:semiHidden="1"/>
-    <w:lsdException w:name="List Number" w:semiHidden="1"/>
-    <w:lsdException w:name="List 2" w:semiHidden="1"/>
-    <w:lsdException w:name="List 3" w:semiHidden="1"/>
-    <w:lsdException w:name="List 4" w:semiHidden="1"/>
-    <w:lsdException w:name="List 5" w:semiHidden="1"/>
-    <w:lsdException w:name="List Bullet 2" w:semiHidden="1"/>
-    <w:lsdException w:name="List Bullet 3" w:semiHidden="1"/>
-    <w:lsdException w:name="List Bullet 4" w:semiHidden="1"/>
-    <w:lsdException w:name="List Bullet 5" w:semiHidden="1"/>
-    <w:lsdException w:name="List Number 3" w:semiHidden="1"/>
-    <w:lsdException w:name="List Number 4" w:semiHidden="1"/>
-    <w:lsdException w:name="Title" w:unhideWhenUsed="0"/>
-    <w:lsdException w:name="Closing" w:semiHidden="1"/>
-    <w:lsdException w:name="Signature" w:semiHidden="1"/>
-    <w:lsdException w:name="Default Paragraph Font" w:semiHidden="1"/>
-    <w:lsdException w:name="Body Text" w:semiHidden="1"/>
-    <w:lsdException w:name="Body Text Indent" w:semiHidden="1"/>
-    <w:lsdException w:name="List Continue" w:semiHidden="1"/>
-    <w:lsdException w:name="List Continue 2" w:semiHidden="1"/>
-    <w:lsdException w:name="List Continue 3" w:semiHidden="1"/>
-    <w:lsdException w:name="List Continue 4" w:semiHidden="1"/>
-    <w:lsdException w:name="List Continue 5" w:semiHidden="1"/>
-    <w:lsdException w:name="Message Header" w:semiHidden="1"/>
-    <w:lsdException w:name="Subtitle" w:unhideWhenUsed="0"/>
-    <w:lsdException w:name="Salutation" w:semiHidden="1"/>
-    <w:lsdException w:name="Date" w:semiHidden="1"/>
-    <w:lsdException w:name="Body Text First Indent" w:semiHidden="1"/>
-    <w:lsdException w:name="Body Text First Indent 2" w:semiHidden="1"/>
-    <w:lsdException w:name="Note Heading" w:semiHidden="1"/>
-    <w:lsdException w:name="Body Text 2" w:semiHidden="1"/>
-    <w:lsdException w:name="Body Text 3" w:semiHidden="1"/>
-    <w:lsdException w:name="Body Text Indent 2" w:semiHidden="1"/>
-    <w:lsdException w:name="Hyperlink" w:uiPriority="99"/>
-    <w:lsdException w:name="Strong" w:uiPriority="22" w:unhideWhenUsed="0" w:qFormat="1"/>
-    <w:lsdException w:name="Emphasis" w:uiPriority="20" w:unhideWhenUsed="0"/>
-    <w:lsdException w:name="Document Map" w:semiHidden="1"/>
-    <w:lsdException w:name="Plain Text" w:semiHidden="1"/>
-    <w:lsdException w:name="E-mail Signature" w:semiHidden="1"/>
-    <w:lsdException w:name="HTML Top of Form" w:semiHidden="1"/>
-    <w:lsdException w:name="HTML Bottom of Form" w:semiHidden="1"/>
-    <w:lsdException w:name="Normal (Web)" w:semiHidden="1" w:uiPriority="99"/>
-    <w:lsdException w:name="HTML Acronym" w:semiHidden="1"/>
-    <w:lsdException w:name="HTML Address" w:semiHidden="1"/>
-    <w:lsdException w:name="HTML Cite" w:semiHidden="1"/>
-    <w:lsdException w:name="HTML Code" w:semiHidden="1"/>
-    <w:lsdException w:name="HTML Definition" w:semiHidden="1"/>
-    <w:lsdException w:name="HTML Keyboard" w:semiHidden="1"/>
-    <w:lsdException w:name="HTML Preformatted" w:semiHidden="1"/>
-    <w:lsdException w:name="HTML Sample" w:semiHidden="1"/>
-    <w:lsdException w:name="HTML Typewriter" w:semiHidden="1"/>
-    <w:lsdException w:name="HTML Variable" w:semiHidden="1"/>
-    <w:lsdException w:name="Normal Table" w:semiHidden="1"/>
-    <w:lsdException w:name="annotation subject" w:semiHidden="1"/>
-    <w:lsdException w:name="No List" w:semiHidden="1"/>
-    <w:lsdException w:name="Outline List 1" w:semiHidden="1"/>
-    <w:lsdException w:name="Outline List 2" w:semiHidden="1"/>
-    <w:lsdException w:name="Outline List 3" w:semiHidden="1"/>
-    <w:lsdException w:name="Table Simple 1" w:semiHidden="1"/>
-    <w:lsdException w:name="Table Simple 2" w:semiHidden="1"/>
-    <w:lsdException w:name="Table Simple 3" w:semiHidden="1"/>
-    <w:lsdException w:name="Table Classic 1" w:semiHidden="1"/>
-    <w:lsdException w:name="Table Classic 2" w:semiHidden="1"/>
-    <w:lsdException w:name="Table Classic 3" w:semiHidden="1"/>
-    <w:lsdException w:name="Table Classic 4" w:semiHidden="1"/>
-    <w:lsdException w:name="Table Colorful 1" w:semiHidden="1"/>
-    <w:lsdException w:name="Table Colorful 2" w:semiHidden="1"/>
-    <w:lsdException w:name="Table Colorful 3" w:semiHidden="1"/>
-    <w:lsdException w:name="Table Columns 1" w:semiHidden="1"/>
-    <w:lsdException w:name="Table Columns 2" w:semiHidden="1"/>
-    <w:lsdException w:name="Table Columns 3" w:semiHidden="1"/>
-    <w:lsdException w:name="Table Columns 4" w:semiHidden="1"/>
-    <w:lsdException w:name="Table Columns 5" w:semiHidden="1"/>
-    <w:lsdException w:name="Table Grid 1" w:semiHidden="1"/>
-    <w:lsdException w:name="Table Grid 2" w:semiHidden="1"/>
-    <w:lsdException w:name="Table Grid 3" w:semiHidden="1"/>
-    <w:lsdException w:name="Table Grid 4" w:semiHidden="1"/>
-    <w:lsdException w:name="Table Grid 5" w:semiHidden="1"/>
-    <w:lsdException w:name="Table Grid 6" w:semiHidden="1"/>
-    <w:lsdException w:name="Table Grid 7" w:semiHidden="1"/>
-    <w:lsdException w:name="Table Grid 8" w:semiHidden="1"/>
-    <w:lsdException w:name="Table List 1" w:semiHidden="1"/>
-    <w:lsdException w:name="Table List 2" w:semiHidden="1"/>
-    <w:lsdException w:name="Table List 3" w:semiHidden="1"/>
-    <w:lsdException w:name="Table List 4" w:semiHidden="1"/>
-    <w:lsdException w:name="Table List 5" w:semiHidden="1"/>
-    <w:lsdException w:name="Table List 6" w:semiHidden="1"/>
-    <w:lsdException w:name="Table List 7" w:semiHidden="1"/>
-    <w:lsdException w:name="Table List 8" w:semiHidden="1"/>
-    <w:lsdException w:name="Table 3D effects 1" w:semiHidden="1"/>
-    <w:lsdException w:name="Table 3D effects 2" w:semiHidden="1"/>
-    <w:lsdException w:name="Table 3D effects 3" w:semiHidden="1"/>
-    <w:lsdException w:name="Table Contemporary" w:semiHidden="1"/>
-    <w:lsdException w:name="Table Elegant" w:semiHidden="1"/>
-    <w:lsdException w:name="Table Professional" w:semiHidden="1"/>
-    <w:lsdException w:name="Table Subtle 1" w:semiHidden="1"/>
-    <w:lsdException w:name="Table Subtle 2" w:semiHidden="1"/>
-    <w:lsdException w:name="Table Web 1" w:semiHidden="1"/>
-    <w:lsdException w:name="Table Web 2" w:semiHidden="1"/>
-    <w:lsdException w:name="Table Web 3" w:semiHidden="1"/>
-    <w:lsdException w:name="Balloon Text" w:semiHidden="1"/>
-    <w:lsdException w:name="Table Grid" w:unhideWhenUsed="0"/>
-    <w:lsdException w:name="Table Theme" w:semiHidden="1"/>
-    <w:lsdException w:name="Note Level 1" w:unhideWhenUsed="0"/>
-    <w:lsdException w:name="Note Level 2" w:unhideWhenUsed="0"/>
-    <w:lsdException w:name="Note Level 3" w:unhideWhenUsed="0"/>
-    <w:lsdException w:name="Note Level 4" w:unhideWhenUsed="0"/>
-    <w:lsdException w:name="Note Level 5" w:unhideWhenUsed="0"/>
-    <w:lsdException w:name="Note Level 6" w:unhideWhenUsed="0"/>
-    <w:lsdException w:name="Note Level 7" w:unhideWhenUsed="0"/>
-    <w:lsdException w:name="Note Level 8" w:unhideWhenUsed="0"/>
-    <w:lsdException w:name="Note Level 9" w:unhideWhenUsed="0"/>
-    <w:lsdException w:name="Placeholder Text" w:semiHidden="1" w:unhideWhenUsed="0"/>
-    <w:lsdException w:name="No Spacing" w:unhideWhenUsed="0"/>
-    <w:lsdException w:name="Light Shading" w:unhideWhenUsed="0"/>
-    <w:lsdException w:name="Light List" w:unhideWhenUsed="0"/>
-    <w:lsdException w:name="Light Grid" w:unhideWhenUsed="0"/>
-    <w:lsdException w:name="Medium Shading 1" w:unhideWhenUsed="0"/>
-    <w:lsdException w:name="Medium Shading 2" w:unhideWhenUsed="0"/>
-    <w:lsdException w:name="Medium List 1" w:unhideWhenUsed="0"/>
-    <w:lsdException w:name="Medium List 2" w:unhideWhenUsed="0"/>
-    <w:lsdException w:name="Medium Grid 1" w:unhideWhenUsed="0"/>
-    <w:lsdException w:name="Medium Grid 2" w:unhideWhenUsed="0"/>
-    <w:lsdException w:name="Medium Grid 3" w:unhideWhenUsed="0"/>
-    <w:lsdException w:name="Dark List" w:unhideWhenUsed="0"/>
-    <w:lsdException w:name="Colorful Shading" w:unhideWhenUsed="0"/>
-    <w:lsdException w:name="Colorful List" w:unhideWhenUsed="0"/>
-    <w:lsdException w:name="Colorful Grid" w:unhideWhenUsed="0"/>
-    <w:lsdException w:name="Light Shading Accent 1" w:unhideWhenUsed="0"/>
-    <w:lsdException w:name="Light List Accent 1" w:unhideWhenUsed="0"/>
-    <w:lsdException w:name="Light Grid Accent 1" w:unhideWhenUsed="0"/>
-    <w:lsdException w:name="Medium Shading 1 Accent 1" w:unhideWhenUsed="0"/>
-    <w:lsdException w:name="Medium Shading 2 Accent 1" w:unhideWhenUsed="0"/>
-    <w:lsdException w:name="Medium List 1 Accent 1" w:unhideWhenUsed="0"/>
-    <w:lsdException w:name="Revision" w:semiHidden="1" w:unhideWhenUsed="0"/>
-    <w:lsdException w:name="List Paragraph" w:unhideWhenUsed="0"/>
-    <w:lsdException w:name="Quote" w:unhideWhenUsed="0"/>
-    <w:lsdException w:name="Intense Quote" w:unhideWhenUsed="0"/>
-    <w:lsdException w:name="Medium List 2 Accent 1" w:unhideWhenUsed="0"/>
-    <w:lsdException w:name="Medium Grid 1 Accent 1" w:unhideWhenUsed="0"/>
-    <w:lsdException w:name="Medium Grid 2 Accent 1" w:unhideWhenUsed="0"/>
-    <w:lsdException w:name="Medium Grid 3 Accent 1" w:unhideWhenUsed="0"/>
-    <w:lsdException w:name="Dark List Accent 1" w:unhideWhenUsed="0"/>
-    <w:lsdException w:name="Colorful Shading Accent 1" w:unhideWhenUsed="0"/>
-    <w:lsdException w:name="Colorful List Accent 1" w:unhideWhenUsed="0"/>
-    <w:lsdException w:name="Colorful Grid Accent 1" w:unhideWhenUsed="0"/>
-    <w:lsdException w:name="Light Shading Accent 2" w:unhideWhenUsed="0"/>
-    <w:lsdException w:name="Light List Accent 2" w:unhideWhenUsed="0"/>
-    <w:lsdException w:name="Light Grid Accent 2" w:unhideWhenUsed="0"/>
-    <w:lsdException w:name="Medium Shading 1 Accent 2" w:unhideWhenUsed="0"/>
-    <w:lsdException w:name="Medium Shading 2 Accent 2" w:unhideWhenUsed="0"/>
-    <w:lsdException w:name="Medium List 1 Accent 2" w:unhideWhenUsed="0"/>
-    <w:lsdException w:name="Medium List 2 Accent 2" w:unhideWhenUsed="0"/>
-    <w:lsdException w:name="Medium Grid 1 Accent 2" w:unhideWhenUsed="0"/>
-    <w:lsdException w:name="Medium Grid 2 Accent 2" w:unhideWhenUsed="0"/>
-    <w:lsdException w:name="Medium Grid 3 Accent 2" w:unhideWhenUsed="0"/>
-    <w:lsdException w:name="Dark List Accent 2" w:unhideWhenUsed="0"/>
-    <w:lsdException w:name="Colorful Shading Accent 2" w:unhideWhenUsed="0"/>
-    <w:lsdException w:name="Colorful List Accent 2" w:unhideWhenUsed="0"/>
-    <w:lsdException w:name="Colorful Grid Accent 2" w:unhideWhenUsed="0"/>
-    <w:lsdException w:name="Light Shading Accent 3" w:unhideWhenUsed="0"/>
-    <w:lsdException w:name="Light List Accent 3" w:unhideWhenUsed="0"/>
-    <w:lsdException w:name="Light Grid Accent 3" w:unhideWhenUsed="0"/>
-    <w:lsdException w:name="Medium Shading 1 Accent 3" w:unhideWhenUsed="0"/>
-    <w:lsdException w:name="Medium Shading 2 Accent 3" w:unhideWhenUsed="0"/>
-    <w:lsdException w:name="Medium List 1 Accent 3" w:unhideWhenUsed="0"/>
-    <w:lsdException w:name="Medium List 2 Accent 3" w:unhideWhenUsed="0"/>
-    <w:lsdException w:name="Medium Grid 1 Accent 3" w:unhideWhenUsed="0"/>
-    <w:lsdException w:name="Medium Grid 2 Accent 3" w:unhideWhenUsed="0"/>
-    <w:lsdException w:name="Medium Grid 3 Accent 3" w:unhideWhenUsed="0"/>
-    <w:lsdException w:name="Dark List Accent 3" w:unhideWhenUsed="0"/>
-    <w:lsdException w:name="Colorful Shading Accent 3" w:unhideWhenUsed="0"/>
-    <w:lsdException w:name="Colorful List Accent 3" w:unhideWhenUsed="0"/>
-    <w:lsdException w:name="Colorful Grid Accent 3" w:unhideWhenUsed="0"/>
-    <w:lsdException w:name="Light Shading Accent 4" w:unhideWhenUsed="0"/>
-    <w:lsdException w:name="Light List Accent 4" w:unhideWhenUsed="0"/>
-    <w:lsdException w:name="Light Grid Accent 4" w:unhideWhenUsed="0"/>
-    <w:lsdException w:name="Medium Shading 1 Accent 4" w:unhideWhenUsed="0"/>
-    <w:lsdException w:name="Medium Shading 2 Accent 4" w:unhideWhenUsed="0"/>
-    <w:lsdException w:name="Medium List 1 Accent 4" w:unhideWhenUsed="0"/>
-    <w:lsdException w:name="Medium List 2 Accent 4" w:unhideWhenUsed="0"/>
-    <w:lsdException w:name="Medium Grid 1 Accent 4" w:unhideWhenUsed="0"/>
-    <w:lsdException w:name="Medium Grid 2 Accent 4" w:unhideWhenUsed="0"/>
-    <w:lsdException w:name="Medium Grid 3 Accent 4" w:unhideWhenUsed="0"/>
-    <w:lsdException w:name="Dark List Accent 4" w:unhideWhenUsed="0"/>
-    <w:lsdException w:name="Colorful Shading Accent 4" w:unhideWhenUsed="0"/>
-    <w:lsdException w:name="Colorful List Accent 4" w:unhideWhenUsed="0"/>
-    <w:lsdException w:name="Colorful Grid Accent 4" w:unhideWhenUsed="0"/>
-    <w:lsdException w:name="Light Shading Accent 5" w:unhideWhenUsed="0"/>
-    <w:lsdException w:name="Light List Accent 5" w:unhideWhenUsed="0"/>
-    <w:lsdException w:name="Light Grid Accent 5" w:unhideWhenUsed="0"/>
-    <w:lsdException w:name="Medium Shading 1 Accent 5" w:unhideWhenUsed="0"/>
-    <w:lsdException w:name="Medium Shading 2 Accent 5" w:unhideWhenUsed="0"/>
-    <w:lsdException w:name="Medium List 1 Accent 5" w:unhideWhenUsed="0"/>
-    <w:lsdException w:name="Medium List 2 Accent 5" w:unhideWhenUsed="0"/>
-    <w:lsdException w:name="Medium Grid 1 Accent 5" w:unhideWhenUsed="0"/>
-    <w:lsdException w:name="Medium Grid 2 Accent 5" w:unhideWhenUsed="0"/>
-    <w:lsdException w:name="Medium Grid 3 Accent 5" w:unhideWhenUsed="0"/>
-    <w:lsdException w:name="Dark List Accent 5" w:unhideWhenUsed="0"/>
-    <w:lsdException w:name="Colorful Shading Accent 5" w:unhideWhenUsed="0"/>
-    <w:lsdException w:name="Colorful List Accent 5" w:unhideWhenUsed="0"/>
-    <w:lsdException w:name="Colorful Grid Accent 5" w:unhideWhenUsed="0"/>
-    <w:lsdException w:name="Light Shading Accent 6" w:unhideWhenUsed="0"/>
-    <w:lsdException w:name="Light List Accent 6" w:unhideWhenUsed="0"/>
-    <w:lsdException w:name="Light Grid Accent 6" w:unhideWhenUsed="0"/>
-    <w:lsdException w:name="Medium Shading 1 Accent 6" w:unhideWhenUsed="0"/>
-    <w:lsdException w:name="Medium Shading 2 Accent 6" w:unhideWhenUsed="0"/>
-    <w:lsdException w:name="Medium List 1 Accent 6" w:unhideWhenUsed="0"/>
-    <w:lsdException w:name="Medium List 2 Accent 6" w:unhideWhenUsed="0"/>
-    <w:lsdException w:name="Medium Grid 1 Accent 6" w:unhideWhenUsed="0"/>
-    <w:lsdException w:name="Medium Grid 2 Accent 6" w:unhideWhenUsed="0"/>
-    <w:lsdException w:name="Medium Grid 3 Accent 6" w:unhideWhenUsed="0"/>
-    <w:lsdException w:name="Dark List Accent 6" w:unhideWhenUsed="0"/>
-    <w:lsdException w:name="Colorful Shading Accent 6" w:unhideWhenUsed="0"/>
-    <w:lsdException w:name="Colorful List Accent 6" w:unhideWhenUsed="0"/>
-    <w:lsdException w:name="Colorful Grid Accent 6" w:unhideWhenUsed="0"/>
-    <w:lsdException w:name="Subtle Emphasis" w:unhideWhenUsed="0"/>
-    <w:lsdException w:name="Intense Emphasis" w:unhideWhenUsed="0"/>
-    <w:lsdException w:name="Subtle Reference" w:unhideWhenUsed="0"/>
-    <w:lsdException w:name="Intense Reference" w:unhideWhenUsed="0"/>
-    <w:lsdException w:name="Book Title" w:unhideWhenUsed="0"/>
-    <w:lsdException w:name="Bibliography" w:semiHidden="1"/>
-    <w:lsdException w:name="TOC Heading" w:semiHidden="1"/>
-  </w:latentStyles>
-  <w:style w:type="paragraph" w:default="1" w:styleId="Normal">
-    <w:name w:val="Normal"/>
-    <w:qFormat/>
-    <w:rsid w:val="00134A9E"/>
-  </w:style>
-  <w:style w:type="paragraph" w:styleId="Ttulo1">
-    <w:name w:val="heading 1"/>
-    <w:basedOn w:val="Normal"/>
-    <w:link w:val="Ttulo1Car"/>
-    <w:uiPriority w:val="9"/>
-    <w:rsid w:val="0099027B"/>
-    <w:pPr>
-      <w:spacing w:beforeLines="1" w:afterLines="1"/>
-      <w:outlineLvl w:val="0"/>
-    </w:pPr>
-    <w:rPr>
-      <w:rFonts w:ascii="Times" w:hAnsi="Times"/>
-      <w:b/>
-      <w:kern w:val="36"/>
-      <w:sz w:val="48"/>
-      <w:szCs w:val="20"/>
-      <w:lang w:eastAsia="es-ES_tradnl"/>
-    </w:rPr>
-  </w:style>
-  <w:style w:type="paragraph" w:styleId="Ttulo3">
-    <w:name w:val="heading 3"/>
-    <w:basedOn w:val="Normal"/>
-    <w:next w:val="Normal"/>
-    <w:link w:val="Ttulo3Car"/>
-    <w:rsid w:val="00B2419E"/>
-    <w:pPr>
-      <w:keepNext/>
-      <w:keepLines/>
-      <w:spacing w:before="200" w:after="0"/>
-      <w:outlineLvl w:val="2"/>
-    </w:pPr>
-    <w:rPr>
-      <w:rFonts w:asciiTheme="majorHAnsi" w:eastAsiaTheme="majorEastAsia" w:hAnsiTheme="majorHAnsi" w:cstheme="majorBidi"/>
-      <w:b/>
-      <w:bCs/>
-      <w:color w:val="4F81BD" w:themeColor="accent1"/>
-    </w:rPr>
-  </w:style>
-  <w:style w:type="paragraph" w:styleId="Ttulo5">
-    <w:name w:val="heading 5"/>
-    <w:basedOn w:val="Normal"/>
-    <w:next w:val="Normal"/>
-    <w:link w:val="Ttulo5Car"/>
-    <w:rsid w:val="005D3558"/>
-    <w:pPr>
-      <w:keepNext/>
-      <w:keepLines/>
-      <w:spacing w:before="200" w:after="0"/>
-      <w:outlineLvl w:val="4"/>
-    </w:pPr>
-    <w:rPr>
-      <w:rFonts w:asciiTheme="majorHAnsi" w:eastAsiaTheme="majorEastAsia" w:hAnsiTheme="majorHAnsi" w:cstheme="majorBidi"/>
-      <w:color w:val="243F60" w:themeColor="accent1" w:themeShade="7F"/>
-    </w:rPr>
-  </w:style>
-  <w:style w:type="character" w:default="1" w:styleId="Fuentedeprrafopredeter">
-    <w:name w:val="Default Paragraph Font"/>
-    <w:uiPriority w:val="1"/>
-    <w:semiHidden/>
-    <w:unhideWhenUsed/>
-  </w:style>
-  <w:style w:type="table" w:default="1" w:styleId="Tablanormal">
-    <w:name w:val="Normal Table"/>
-    <w:uiPriority w:val="99"/>
-    <w:semiHidden/>
-    <w:unhideWhenUsed/>
-    <w:tblPr>
-      <w:tblInd w:w="0" w:type="dxa"/>
-      <w:tblCellMar>
-        <w:top w:w="0" w:type="dxa"/>
-        <w:left w:w="108" w:type="dxa"/>
-        <w:bottom w:w="0" w:type="dxa"/>
-        <w:right w:w="108" w:type="dxa"/>
-      </w:tblCellMar>
-    </w:tblPr>
-  </w:style>
-  <w:style w:type="numbering" w:default="1" w:styleId="Sinlista">
-    <w:name w:val="No List"/>
-    <w:uiPriority w:val="99"/>
-    <w:semiHidden/>
-    <w:unhideWhenUsed/>
-  </w:style>
-  <w:style w:type="paragraph" w:styleId="Encabezado">
-    <w:name w:val="header"/>
-    <w:basedOn w:val="Normal"/>
-    <w:link w:val="EncabezadoCar"/>
-    <w:uiPriority w:val="99"/>
-    <w:unhideWhenUsed/>
-    <w:rsid w:val="002973CB"/>
-    <w:pPr>
-      <w:tabs>
-        <w:tab w:val="center" w:pos="4252"/>
-        <w:tab w:val="right" w:pos="8504"/>
-      </w:tabs>
-      <w:spacing w:after="0"/>
-    </w:pPr>
-  </w:style>
-  <w:style w:type="character" w:customStyle="1" w:styleId="EncabezadoCar">
-    <w:name w:val="Encabezado Car"/>
-    <w:basedOn w:val="Fuentedeprrafopredeter"/>
-    <w:link w:val="Encabezado"/>
-    <w:uiPriority w:val="99"/>
-    <w:rsid w:val="002973CB"/>
-  </w:style>
-  <w:style w:type="paragraph" w:styleId="Piedepgina">
-    <w:name w:val="footer"/>
-    <w:basedOn w:val="Normal"/>
-    <w:link w:val="PiedepginaCar"/>
-    <w:uiPriority w:val="99"/>
-    <w:unhideWhenUsed/>
-    <w:rsid w:val="002973CB"/>
-    <w:pPr>
-      <w:tabs>
-        <w:tab w:val="center" w:pos="4252"/>
-        <w:tab w:val="right" w:pos="8504"/>
-      </w:tabs>
-      <w:spacing w:after="0"/>
-    </w:pPr>
-  </w:style>
-  <w:style w:type="character" w:customStyle="1" w:styleId="PiedepginaCar">
-    <w:name w:val="Pie de página Car"/>
-    <w:basedOn w:val="Fuentedeprrafopredeter"/>
-    <w:link w:val="Piedepgina"/>
-    <w:uiPriority w:val="99"/>
-    <w:rsid w:val="002973CB"/>
-  </w:style>
-  <w:style w:type="paragraph" w:styleId="Textocomentario">
-    <w:name w:val="annotation text"/>
-    <w:basedOn w:val="Normal"/>
-    <w:link w:val="TextocomentarioCar"/>
-    <w:uiPriority w:val="99"/>
-    <w:unhideWhenUsed/>
-    <w:rsid w:val="00C321B7"/>
-    <w:rPr>
-      <w:rFonts w:ascii="Calibri" w:eastAsia="Calibri" w:hAnsi="Calibri" w:cs="Times New Roman"/>
-      <w:sz w:val="20"/>
-      <w:szCs w:val="20"/>
-      <w:lang w:val="es-MX"/>
-    </w:rPr>
-  </w:style>
-  <w:style w:type="character" w:customStyle="1" w:styleId="TextocomentarioCar">
-    <w:name w:val="Texto comentario Car"/>
-    <w:basedOn w:val="Fuentedeprrafopredeter"/>
-    <w:link w:val="Textocomentario"/>
-    <w:uiPriority w:val="99"/>
-    <w:rsid w:val="00C321B7"/>
-    <w:rPr>
-      <w:rFonts w:ascii="Calibri" w:eastAsia="Calibri" w:hAnsi="Calibri" w:cs="Times New Roman"/>
-      <w:sz w:val="20"/>
-      <w:szCs w:val="20"/>
-      <w:lang w:val="es-MX"/>
-    </w:rPr>
-  </w:style>
-  <w:style w:type="character" w:customStyle="1" w:styleId="ilad">
-    <w:name w:val="il_ad"/>
-    <w:basedOn w:val="Fuentedeprrafopredeter"/>
-    <w:rsid w:val="00F66A8B"/>
-  </w:style>
-  <w:style w:type="paragraph" w:styleId="NormalWeb">
-    <w:name w:val="Normal (Web)"/>
-    <w:basedOn w:val="Normal"/>
-    <w:uiPriority w:val="99"/>
-    <w:rsid w:val="000040E5"/>
-    <w:pPr>
-      <w:spacing w:beforeLines="1" w:afterLines="1"/>
-    </w:pPr>
-    <w:rPr>
-      <w:rFonts w:ascii="Times" w:hAnsi="Times" w:cs="Times New Roman"/>
-      <w:sz w:val="20"/>
-      <w:szCs w:val="20"/>
-      <w:lang w:eastAsia="es-ES_tradnl"/>
-    </w:rPr>
-  </w:style>
-  <w:style w:type="character" w:styleId="Textoennegrita">
-    <w:name w:val="Strong"/>
-    <w:basedOn w:val="Fuentedeprrafopredeter"/>
-    <w:uiPriority w:val="22"/>
-    <w:qFormat/>
-    <w:rsid w:val="000040E5"/>
-    <w:rPr>
-      <w:b/>
-    </w:rPr>
-  </w:style>
-  <w:style w:type="character" w:styleId="Enfasis">
-    <w:name w:val="Emphasis"/>
-    <w:basedOn w:val="Fuentedeprrafopredeter"/>
-    <w:uiPriority w:val="20"/>
-    <w:rsid w:val="000040E5"/>
-    <w:rPr>
-      <w:i/>
-    </w:rPr>
-  </w:style>
-  <w:style w:type="character" w:customStyle="1" w:styleId="contenido">
-    <w:name w:val="contenido"/>
-    <w:basedOn w:val="Fuentedeprrafopredeter"/>
-    <w:rsid w:val="00B95FDC"/>
-  </w:style>
-  <w:style w:type="character" w:styleId="Hipervnculo">
-    <w:name w:val="Hyperlink"/>
-    <w:basedOn w:val="Fuentedeprrafopredeter"/>
-    <w:uiPriority w:val="99"/>
-    <w:rsid w:val="00D16157"/>
-    <w:rPr>
-      <w:color w:val="0000FF"/>
-      <w:u w:val="single"/>
-    </w:rPr>
-  </w:style>
-  <w:style w:type="table" w:styleId="Tablaconcuadrcula">
-    <w:name w:val="Table Grid"/>
-    <w:basedOn w:val="Tablanormal"/>
-    <w:rsid w:val="00EF5161"/>
-    <w:pPr>
-      <w:spacing w:after="0"/>
-    </w:pPr>
-    <w:rPr>
-      <w:sz w:val="22"/>
-      <w:szCs w:val="22"/>
-      <w:lang w:val="es-MX"/>
-    </w:rPr>
-    <w:tblPr>
-      <w:tblInd w:w="0" w:type="dxa"/>
-      <w:tblBorders>
-        <w:top w:val="single" w:sz="4" w:space="0" w:color="000000" w:themeColor="text1"/>
-        <w:left w:val="single" w:sz="4" w:space="0" w:color="000000" w:themeColor="text1"/>
-        <w:bottom w:val="single" w:sz="4" w:space="0" w:color="000000" w:themeColor="text1"/>
-        <w:right w:val="single" w:sz="4" w:space="0" w:color="000000" w:themeColor="text1"/>
-        <w:insideH w:val="single" w:sz="4" w:space="0" w:color="000000" w:themeColor="text1"/>
-        <w:insideV w:val="single" w:sz="4" w:space="0" w:color="000000" w:themeColor="text1"/>
-      </w:tblBorders>
-      <w:tblCellMar>
-        <w:top w:w="0" w:type="dxa"/>
-        <w:left w:w="108" w:type="dxa"/>
-        <w:bottom w:w="0" w:type="dxa"/>
-        <w:right w:w="108" w:type="dxa"/>
-      </w:tblCellMar>
     </w:tblPr>
   </w:style>
   <w:style w:type="paragraph" w:styleId="Prrafodelista">
@@ -41397,7 +41278,6 @@
           </a:p>
         </c:rich>
       </c:tx>
-      <c:layout/>
       <c:overlay val="0"/>
       <c:spPr>
         <a:noFill/>
@@ -41510,7 +41390,7 @@
                     <a:cs typeface="+mn-cs"/>
                   </a:defRPr>
                 </a:pPr>
-                <a:endParaRPr lang="es-ES"/>
+                <a:endParaRPr lang="es-CO"/>
               </a:p>
             </c:txPr>
             <c:dLblPos val="outEnd"/>
@@ -41568,16 +41448,16 @@
                 <c:formatCode>General</c:formatCode>
                 <c:ptCount val="4"/>
                 <c:pt idx="0">
-                  <c:v>12.0</c:v>
+                  <c:v>12</c:v>
                 </c:pt>
                 <c:pt idx="1">
-                  <c:v>4.0</c:v>
+                  <c:v>4</c:v>
                 </c:pt>
                 <c:pt idx="2">
-                  <c:v>8.0</c:v>
+                  <c:v>8</c:v>
                 </c:pt>
                 <c:pt idx="3">
-                  <c:v>6.0</c:v>
+                  <c:v>6</c:v>
                 </c:pt>
               </c:numCache>
             </c:numRef>
@@ -41598,11 +41478,11 @@
         </c:dLbls>
         <c:gapWidth val="219"/>
         <c:overlap val="-27"/>
-        <c:axId val="2109425432"/>
-        <c:axId val="2109343064"/>
+        <c:axId val="430750632"/>
+        <c:axId val="430749064"/>
       </c:barChart>
       <c:catAx>
-        <c:axId val="2109425432"/>
+        <c:axId val="430750632"/>
         <c:scaling>
           <c:orientation val="minMax"/>
         </c:scaling>
@@ -41635,7 +41515,6 @@
               </a:p>
             </c:rich>
           </c:tx>
-          <c:layout/>
           <c:overlay val="0"/>
           <c:spPr>
             <a:noFill/>
@@ -41676,10 +41555,10 @@
                 <a:cs typeface="+mn-cs"/>
               </a:defRPr>
             </a:pPr>
-            <a:endParaRPr lang="es-ES"/>
+            <a:endParaRPr lang="es-CO"/>
           </a:p>
         </c:txPr>
-        <c:crossAx val="2109343064"/>
+        <c:crossAx val="430749064"/>
         <c:crosses val="autoZero"/>
         <c:auto val="1"/>
         <c:lblAlgn val="ctr"/>
@@ -41687,7 +41566,7 @@
         <c:noMultiLvlLbl val="0"/>
       </c:catAx>
       <c:valAx>
-        <c:axId val="2109343064"/>
+        <c:axId val="430749064"/>
         <c:scaling>
           <c:orientation val="minMax"/>
         </c:scaling>
@@ -41747,7 +41626,6 @@
               </a:p>
             </c:rich>
           </c:tx>
-          <c:layout/>
           <c:overlay val="0"/>
           <c:spPr>
             <a:noFill/>
@@ -41782,10 +41660,10 @@
                 <a:cs typeface="+mn-cs"/>
               </a:defRPr>
             </a:pPr>
-            <a:endParaRPr lang="es-ES"/>
+            <a:endParaRPr lang="es-CO"/>
           </a:p>
         </c:txPr>
-        <c:crossAx val="2109425432"/>
+        <c:crossAx val="430750632"/>
         <c:crosses val="autoZero"/>
         <c:crossBetween val="between"/>
       </c:valAx>
@@ -41823,7 +41701,7 @@
       <a:pPr>
         <a:defRPr/>
       </a:pPr>
-      <a:endParaRPr lang="es-ES"/>
+      <a:endParaRPr lang="es-CO"/>
     </a:p>
   </c:txPr>
   <c:externalData r:id="rId1">
@@ -41886,7 +41764,6 @@
           </a:p>
         </c:rich>
       </c:tx>
-      <c:layout/>
       <c:overlay val="0"/>
       <c:spPr>
         <a:noFill/>
@@ -42016,7 +41893,7 @@
                     <a:cs typeface="+mn-cs"/>
                   </a:defRPr>
                 </a:pPr>
-                <a:endParaRPr lang="es-ES"/>
+                <a:endParaRPr lang="es-CO"/>
               </a:p>
             </c:txPr>
             <c:dLblPos val="outEnd"/>
@@ -42104,11 +41981,11 @@
         </c:dLbls>
         <c:gapWidth val="219"/>
         <c:overlap val="-27"/>
-        <c:axId val="2065282952"/>
-        <c:axId val="2107997832"/>
+        <c:axId val="288608528"/>
+        <c:axId val="288608920"/>
       </c:barChart>
       <c:catAx>
-        <c:axId val="2065282952"/>
+        <c:axId val="288608528"/>
         <c:scaling>
           <c:orientation val="minMax"/>
         </c:scaling>
@@ -42141,7 +42018,6 @@
               </a:p>
             </c:rich>
           </c:tx>
-          <c:layout/>
           <c:overlay val="0"/>
           <c:spPr>
             <a:noFill/>
@@ -42182,10 +42058,10 @@
                 <a:cs typeface="+mn-cs"/>
               </a:defRPr>
             </a:pPr>
-            <a:endParaRPr lang="es-ES"/>
+            <a:endParaRPr lang="es-CO"/>
           </a:p>
         </c:txPr>
-        <c:crossAx val="2107997832"/>
+        <c:crossAx val="288608920"/>
         <c:crosses val="autoZero"/>
         <c:auto val="1"/>
         <c:lblAlgn val="ctr"/>
@@ -42193,7 +42069,7 @@
         <c:noMultiLvlLbl val="0"/>
       </c:catAx>
       <c:valAx>
-        <c:axId val="2107997832"/>
+        <c:axId val="288608920"/>
         <c:scaling>
           <c:orientation val="minMax"/>
         </c:scaling>
@@ -42253,7 +42129,6 @@
               </a:p>
             </c:rich>
           </c:tx>
-          <c:layout/>
           <c:overlay val="0"/>
           <c:spPr>
             <a:noFill/>
@@ -42291,10 +42166,10 @@
                 <a:cs typeface="+mn-cs"/>
               </a:defRPr>
             </a:pPr>
-            <a:endParaRPr lang="es-ES"/>
+            <a:endParaRPr lang="es-CO"/>
           </a:p>
         </c:txPr>
-        <c:crossAx val="2065282952"/>
+        <c:crossAx val="288608528"/>
         <c:crosses val="autoZero"/>
         <c:crossBetween val="between"/>
       </c:valAx>
@@ -42332,7 +42207,7 @@
       <a:pPr>
         <a:defRPr/>
       </a:pPr>
-      <a:endParaRPr lang="es-ES"/>
+      <a:endParaRPr lang="es-CO"/>
     </a:p>
   </c:txPr>
   <c:externalData r:id="rId1">
@@ -42385,7 +42260,6 @@
           </a:p>
         </c:rich>
       </c:tx>
-      <c:layout/>
       <c:overlay val="0"/>
       <c:spPr>
         <a:noFill/>
@@ -42523,7 +42397,7 @@
                     <a:cs typeface="+mn-cs"/>
                   </a:defRPr>
                 </a:pPr>
-                <a:endParaRPr lang="es-ES"/>
+                <a:endParaRPr lang="es-CO"/>
               </a:p>
             </c:txPr>
             <c:dLblPos val="outEnd"/>
@@ -42609,11 +42483,11 @@
           <c:showBubbleSize val="0"/>
         </c:dLbls>
         <c:gapWidth val="199"/>
-        <c:axId val="2021374664"/>
-        <c:axId val="2021390968"/>
+        <c:axId val="288607744"/>
+        <c:axId val="288609704"/>
       </c:barChart>
       <c:catAx>
-        <c:axId val="2021374664"/>
+        <c:axId val="288607744"/>
         <c:scaling>
           <c:orientation val="minMax"/>
         </c:scaling>
@@ -42646,7 +42520,6 @@
               </a:p>
             </c:rich>
           </c:tx>
-          <c:layout/>
           <c:overlay val="0"/>
           <c:spPr>
             <a:noFill/>
@@ -42687,10 +42560,10 @@
                 <a:cs typeface="+mn-cs"/>
               </a:defRPr>
             </a:pPr>
-            <a:endParaRPr lang="es-ES"/>
+            <a:endParaRPr lang="es-CO"/>
           </a:p>
         </c:txPr>
-        <c:crossAx val="2021390968"/>
+        <c:crossAx val="288609704"/>
         <c:crosses val="autoZero"/>
         <c:auto val="1"/>
         <c:lblAlgn val="ctr"/>
@@ -42698,7 +42571,7 @@
         <c:noMultiLvlLbl val="0"/>
       </c:catAx>
       <c:valAx>
-        <c:axId val="2021390968"/>
+        <c:axId val="288609704"/>
         <c:scaling>
           <c:orientation val="minMax"/>
         </c:scaling>
@@ -42772,7 +42645,6 @@
               </a:p>
             </c:rich>
           </c:tx>
-          <c:layout/>
           <c:overlay val="0"/>
           <c:spPr>
             <a:noFill/>
@@ -42807,10 +42679,10 @@
                 <a:cs typeface="+mn-cs"/>
               </a:defRPr>
             </a:pPr>
-            <a:endParaRPr lang="es-ES"/>
+            <a:endParaRPr lang="es-CO"/>
           </a:p>
         </c:txPr>
-        <c:crossAx val="2021374664"/>
+        <c:crossAx val="288607744"/>
         <c:crosses val="autoZero"/>
         <c:crossBetween val="between"/>
       </c:valAx>
@@ -42848,7 +42720,7 @@
       <a:pPr>
         <a:defRPr/>
       </a:pPr>
-      <a:endParaRPr lang="es-ES"/>
+      <a:endParaRPr lang="es-CO"/>
     </a:p>
   </c:txPr>
   <c:externalData r:id="rId1">
@@ -42902,8 +42774,8 @@
         <c:manualLayout>
           <c:xMode val="edge"/>
           <c:yMode val="edge"/>
-          <c:x val="0.1405"/>
-          <c:y val="0.0740740740740741"/>
+          <c:x val="0.14050000000000001"/>
+          <c:y val="7.4074074074074098E-2"/>
         </c:manualLayout>
       </c:layout>
       <c:overlay val="0"/>
@@ -43027,7 +42899,7 @@
                     <a:cs typeface="+mn-cs"/>
                   </a:defRPr>
                 </a:pPr>
-                <a:endParaRPr lang="es-ES"/>
+                <a:endParaRPr lang="es-CO"/>
               </a:p>
             </c:txPr>
             <c:dLblPos val="bestFit"/>
@@ -43124,7 +42996,6 @@
     </c:plotArea>
     <c:legend>
       <c:legendPos val="b"/>
-      <c:layout/>
       <c:overlay val="0"/>
       <c:spPr>
         <a:noFill/>
@@ -43147,7 +43018,7 @@
               <a:cs typeface="+mn-cs"/>
             </a:defRPr>
           </a:pPr>
-          <a:endParaRPr lang="es-ES"/>
+          <a:endParaRPr lang="es-CO"/>
         </a:p>
       </c:txPr>
     </c:legend>
@@ -43177,7 +43048,7 @@
       <a:pPr>
         <a:defRPr/>
       </a:pPr>
-      <a:endParaRPr lang="es-ES"/>
+      <a:endParaRPr lang="es-CO"/>
     </a:p>
   </c:txPr>
   <c:externalData r:id="rId1">
@@ -43509,7 +43380,7 @@
 </file>
 
 <file path=customXml/itemProps1.xml><?xml version="1.0" encoding="utf-8"?>
-<ds:datastoreItem xmlns:ds="http://schemas.openxmlformats.org/officeDocument/2006/customXml" ds:itemID="{942F91BD-10ED-B34D-AA32-36EAF245641A}">
+<ds:datastoreItem xmlns:ds="http://schemas.openxmlformats.org/officeDocument/2006/customXml" ds:itemID="{A7D6BB25-0292-4E46-B935-F57F1DB8A3CA}">
   <ds:schemaRefs>
     <ds:schemaRef ds:uri="http://schemas.openxmlformats.org/officeDocument/2006/bibliography"/>
   </ds:schemaRefs>

</xml_diff>